<commit_message>
Progression dans le rapport
</commit_message>
<xml_diff>
--- a/Rapport IA41 Teeko.docx
+++ b/Rapport IA41 Teeko.docx
@@ -256,6 +256,15 @@
       <w:pPr>
         <w:rPr>
           <w:rFonts w:cstheme="minorHAnsi"/>
+          <w:sz w:val="24"/>
+          <w:szCs w:val="24"/>
+        </w:rPr>
+      </w:pPr>
+    </w:p>
+    <w:p>
+      <w:pPr>
+        <w:rPr>
+          <w:rFonts w:cstheme="minorHAnsi"/>
           <w:sz w:val="28"/>
           <w:szCs w:val="28"/>
         </w:rPr>
@@ -312,15 +321,6 @@
     </w:p>
     <w:p>
       <w:pPr>
-        <w:rPr>
-          <w:rFonts w:cstheme="minorHAnsi"/>
-          <w:sz w:val="28"/>
-          <w:szCs w:val="28"/>
-        </w:rPr>
-      </w:pPr>
-    </w:p>
-    <w:p>
-      <w:pPr>
         <w:jc w:val="center"/>
         <w:rPr>
           <w:rFonts w:cstheme="minorHAnsi"/>
@@ -625,23 +625,23 @@
           <w:sz w:val="28"/>
           <w:szCs w:val="28"/>
         </w:rPr>
-        <w:t>II</w:t>
-      </w:r>
-      <w:r>
-        <w:rPr>
-          <w:rFonts w:cstheme="minorHAnsi"/>
-          <w:sz w:val="28"/>
-          <w:szCs w:val="28"/>
-        </w:rPr>
-        <w:t>I</w:t>
-      </w:r>
-      <w:r>
-        <w:rPr>
-          <w:rFonts w:cstheme="minorHAnsi"/>
-          <w:sz w:val="28"/>
-          <w:szCs w:val="28"/>
-        </w:rPr>
-        <w:t xml:space="preserve"> – Sous-problèmes rencontrés</w:t>
+        <w:t xml:space="preserve">III – </w:t>
+      </w:r>
+      <w:r>
+        <w:rPr>
+          <w:rFonts w:cstheme="minorHAnsi"/>
+          <w:sz w:val="28"/>
+          <w:szCs w:val="28"/>
+        </w:rPr>
+        <w:t>P</w:t>
+      </w:r>
+      <w:r>
+        <w:rPr>
+          <w:rFonts w:cstheme="minorHAnsi"/>
+          <w:sz w:val="28"/>
+          <w:szCs w:val="28"/>
+        </w:rPr>
+        <w:t>roblèmes rencontrés</w:t>
       </w:r>
       <w:r>
         <w:rPr>
@@ -650,6 +650,14 @@
           <w:szCs w:val="28"/>
         </w:rPr>
         <w:t xml:space="preserve"> ………………………………………………………………………</w:t>
+      </w:r>
+      <w:r>
+        <w:rPr>
+          <w:rFonts w:cstheme="minorHAnsi"/>
+          <w:sz w:val="28"/>
+          <w:szCs w:val="28"/>
+        </w:rPr>
+        <w:t>……</w:t>
       </w:r>
     </w:p>
     <w:p>
@@ -670,6 +678,15 @@
         <w:t xml:space="preserve">1 – Fonction </w:t>
       </w:r>
       <w:proofErr w:type="spellStart"/>
+      <w:r>
+        <w:rPr>
+          <w:rFonts w:cstheme="minorHAnsi"/>
+          <w:sz w:val="28"/>
+          <w:szCs w:val="28"/>
+        </w:rPr>
+        <w:t>eval</w:t>
+      </w:r>
+      <w:proofErr w:type="spellEnd"/>
       <w:proofErr w:type="gramStart"/>
       <w:r>
         <w:rPr>
@@ -677,16 +694,15 @@
           <w:sz w:val="28"/>
           <w:szCs w:val="28"/>
         </w:rPr>
-        <w:t>eval</w:t>
-      </w:r>
-      <w:proofErr w:type="spellEnd"/>
-      <w:r>
-        <w:rPr>
-          <w:rFonts w:cstheme="minorHAnsi"/>
-          <w:sz w:val="28"/>
-          <w:szCs w:val="28"/>
-        </w:rPr>
-        <w:t>(</w:t>
+        <w:t xml:space="preserve"> </w:t>
+      </w:r>
+      <w:r>
+        <w:rPr>
+          <w:rFonts w:cstheme="minorHAnsi"/>
+          <w:sz w:val="28"/>
+          <w:szCs w:val="28"/>
+        </w:rPr>
+        <w:t>..</w:t>
       </w:r>
       <w:proofErr w:type="gramEnd"/>
       <w:r>
@@ -695,15 +711,7 @@
           <w:sz w:val="28"/>
           <w:szCs w:val="28"/>
         </w:rPr>
-        <w:t>)</w:t>
-      </w:r>
-      <w:r>
-        <w:rPr>
-          <w:rFonts w:cstheme="minorHAnsi"/>
-          <w:sz w:val="28"/>
-          <w:szCs w:val="28"/>
-        </w:rPr>
-        <w:t xml:space="preserve"> ………………………………………………………………………………….</w:t>
+        <w:t>………………………………………………………………………………….</w:t>
       </w:r>
     </w:p>
     <w:p>
@@ -1099,7 +1107,6 @@
           <w:color w:val="2E74B5" w:themeColor="accent5" w:themeShade="BF"/>
           <w:sz w:val="40"/>
           <w:szCs w:val="40"/>
-          <w:lang w:val="en-US"/>
         </w:rPr>
       </w:pPr>
       <w:r>
@@ -1108,10 +1115,9 @@
           <w:color w:val="2E74B5" w:themeColor="accent5" w:themeShade="BF"/>
           <w:sz w:val="40"/>
           <w:szCs w:val="40"/>
-          <w:lang w:val="en-US"/>
         </w:rPr>
         <w:lastRenderedPageBreak/>
-        <w:t xml:space="preserve">I – </w:t>
+        <w:t xml:space="preserve">I – Sujet </w:t>
       </w:r>
       <w:proofErr w:type="spellStart"/>
       <w:r>
@@ -1120,9 +1126,8 @@
           <w:color w:val="2E74B5" w:themeColor="accent5" w:themeShade="BF"/>
           <w:sz w:val="40"/>
           <w:szCs w:val="40"/>
-          <w:lang w:val="en-US"/>
-        </w:rPr>
-        <w:t>Sujet</w:t>
+        </w:rPr>
+        <w:t>Teeko</w:t>
       </w:r>
       <w:proofErr w:type="spellEnd"/>
       <w:r>
@@ -1131,892 +1136,2133 @@
           <w:color w:val="2E74B5" w:themeColor="accent5" w:themeShade="BF"/>
           <w:sz w:val="40"/>
           <w:szCs w:val="40"/>
-          <w:lang w:val="en-US"/>
+        </w:rPr>
+        <w:t xml:space="preserve"> :</w:t>
+      </w:r>
+    </w:p>
+    <w:p>
+      <w:pPr>
+        <w:rPr>
+          <w:rFonts w:asciiTheme="majorHAnsi" w:hAnsiTheme="majorHAnsi" w:cstheme="majorHAnsi"/>
+          <w:sz w:val="32"/>
+          <w:szCs w:val="32"/>
+        </w:rPr>
+      </w:pPr>
+      <w:r>
+        <w:rPr>
+          <w:rFonts w:asciiTheme="majorHAnsi" w:hAnsiTheme="majorHAnsi" w:cstheme="majorHAnsi"/>
+          <w:sz w:val="32"/>
+          <w:szCs w:val="32"/>
+        </w:rPr>
+        <w:t>Choix du Sujet</w:t>
+      </w:r>
+      <w:r>
+        <w:rPr>
+          <w:rFonts w:asciiTheme="majorHAnsi" w:hAnsiTheme="majorHAnsi" w:cstheme="majorHAnsi"/>
+          <w:sz w:val="32"/>
+          <w:szCs w:val="32"/>
+        </w:rPr>
+        <w:t xml:space="preserve"> -</w:t>
+      </w:r>
+    </w:p>
+    <w:p>
+      <w:pPr>
+        <w:rPr>
+          <w:rFonts w:cstheme="minorHAnsi"/>
+          <w:sz w:val="24"/>
+          <w:szCs w:val="24"/>
+        </w:rPr>
+      </w:pPr>
+    </w:p>
+    <w:p>
+      <w:pPr>
+        <w:rPr>
+          <w:rFonts w:cstheme="minorHAnsi"/>
+          <w:sz w:val="24"/>
+          <w:szCs w:val="24"/>
+        </w:rPr>
+      </w:pPr>
+      <w:r>
+        <w:rPr>
+          <w:rFonts w:cstheme="minorHAnsi"/>
+          <w:sz w:val="24"/>
+          <w:szCs w:val="24"/>
+        </w:rPr>
+        <w:t xml:space="preserve">Etant tous débutants en intelligence artificielle, nous avons d’abord décidé de choisir un sujet de difficulté novice, pour nous permettre d’avoir le temps de proposer un rendu à la hauteur de nos </w:t>
+      </w:r>
+      <w:r>
+        <w:rPr>
+          <w:rFonts w:cstheme="minorHAnsi"/>
+          <w:sz w:val="24"/>
+          <w:szCs w:val="24"/>
+        </w:rPr>
+        <w:t>ambitions</w:t>
+      </w:r>
+      <w:r>
+        <w:rPr>
+          <w:rFonts w:cstheme="minorHAnsi"/>
+          <w:sz w:val="24"/>
+          <w:szCs w:val="24"/>
+        </w:rPr>
+        <w:t>.</w:t>
+      </w:r>
+    </w:p>
+    <w:p>
+      <w:pPr>
+        <w:rPr>
+          <w:rFonts w:cstheme="minorHAnsi"/>
+          <w:sz w:val="24"/>
+          <w:szCs w:val="24"/>
+        </w:rPr>
+      </w:pPr>
+      <w:r>
+        <w:rPr>
+          <w:rFonts w:cstheme="minorHAnsi"/>
+          <w:sz w:val="24"/>
+          <w:szCs w:val="24"/>
+        </w:rPr>
+        <w:t xml:space="preserve">Le sujet </w:t>
+      </w:r>
+      <w:proofErr w:type="spellStart"/>
+      <w:r>
+        <w:rPr>
+          <w:rFonts w:cstheme="minorHAnsi"/>
+          <w:sz w:val="24"/>
+          <w:szCs w:val="24"/>
+        </w:rPr>
+        <w:t>Teeko</w:t>
+      </w:r>
+      <w:proofErr w:type="spellEnd"/>
+      <w:r>
+        <w:rPr>
+          <w:rFonts w:cstheme="minorHAnsi"/>
+          <w:sz w:val="24"/>
+          <w:szCs w:val="24"/>
+        </w:rPr>
+        <w:t xml:space="preserve"> nous a semblé être intéressant à traiter car il nous permettait d’implémenter l’algorithme </w:t>
+      </w:r>
+      <w:proofErr w:type="spellStart"/>
+      <w:r>
+        <w:rPr>
+          <w:rFonts w:cstheme="minorHAnsi"/>
+          <w:sz w:val="24"/>
+          <w:szCs w:val="24"/>
+        </w:rPr>
+        <w:t>MinMax</w:t>
+      </w:r>
+      <w:proofErr w:type="spellEnd"/>
+      <w:r>
+        <w:rPr>
+          <w:rFonts w:cstheme="minorHAnsi"/>
+          <w:sz w:val="24"/>
+          <w:szCs w:val="24"/>
+        </w:rPr>
+        <w:t xml:space="preserve"> avec élagage alpha-bêta, procédé abstrait que nous n’avions pas tout à fait saisi lors de sa présentation en cours.</w:t>
+      </w:r>
+      <w:r>
+        <w:rPr>
+          <w:rFonts w:cstheme="minorHAnsi"/>
+          <w:sz w:val="24"/>
+          <w:szCs w:val="24"/>
+        </w:rPr>
+        <w:t xml:space="preserve"> Néanmoins, cet algorithme avait piqué notre attention, et c’est d’une part pour cela que nous avons choisi ce sujet.</w:t>
+      </w:r>
+    </w:p>
+    <w:p>
+      <w:pPr>
+        <w:rPr>
+          <w:rFonts w:cstheme="minorHAnsi"/>
+          <w:sz w:val="24"/>
+          <w:szCs w:val="24"/>
+        </w:rPr>
+      </w:pPr>
+      <w:r>
+        <w:rPr>
+          <w:rFonts w:cstheme="minorHAnsi"/>
+          <w:sz w:val="24"/>
+          <w:szCs w:val="24"/>
+        </w:rPr>
+        <w:t>D</w:t>
+      </w:r>
+      <w:r>
+        <w:rPr>
+          <w:rFonts w:cstheme="minorHAnsi"/>
+          <w:sz w:val="24"/>
+          <w:szCs w:val="24"/>
+        </w:rPr>
+        <w:t>’autre part</w:t>
+      </w:r>
+      <w:r>
+        <w:rPr>
+          <w:rFonts w:cstheme="minorHAnsi"/>
+          <w:sz w:val="24"/>
+          <w:szCs w:val="24"/>
+        </w:rPr>
+        <w:t xml:space="preserve">, le </w:t>
+      </w:r>
+      <w:proofErr w:type="spellStart"/>
+      <w:r>
+        <w:rPr>
+          <w:rFonts w:cstheme="minorHAnsi"/>
+          <w:sz w:val="24"/>
+          <w:szCs w:val="24"/>
+        </w:rPr>
+        <w:t>Teeko</w:t>
+      </w:r>
+      <w:proofErr w:type="spellEnd"/>
+      <w:r>
+        <w:rPr>
+          <w:rFonts w:cstheme="minorHAnsi"/>
+          <w:sz w:val="24"/>
+          <w:szCs w:val="24"/>
+        </w:rPr>
+        <w:t xml:space="preserve"> nous a tout de suite paru être un jeu assez amusant, rappelant à la fois le « Puissance 4 » auquel nombre d’entre nous avions déjà joué, et créant une suite hypothétique à ce jeu où l’égalité n’arrive que trop souvent.</w:t>
+      </w:r>
+      <w:r>
+        <w:rPr>
+          <w:rFonts w:cstheme="minorHAnsi"/>
+          <w:sz w:val="24"/>
+          <w:szCs w:val="24"/>
         </w:rPr>
         <w:t xml:space="preserve"> </w:t>
       </w:r>
+    </w:p>
+    <w:p>
+      <w:pPr>
+        <w:rPr>
+          <w:rFonts w:cstheme="minorHAnsi"/>
+          <w:sz w:val="24"/>
+          <w:szCs w:val="24"/>
+        </w:rPr>
+      </w:pPr>
+      <w:r>
+        <w:rPr>
+          <w:rFonts w:cstheme="minorHAnsi"/>
+          <w:sz w:val="24"/>
+          <w:szCs w:val="24"/>
+        </w:rPr>
+        <w:t xml:space="preserve">Cela paraît assez fou de se dire qu’il est possible de programmer une intelligence artificielle sur un jeu aussi stratégique que celui-ci, ce qui n’a fait qu’attiser notre intérêt pour ce sujet. </w:t>
+      </w:r>
+    </w:p>
+    <w:p>
+      <w:pPr>
+        <w:rPr>
+          <w:rFonts w:cstheme="minorHAnsi"/>
+          <w:sz w:val="24"/>
+          <w:szCs w:val="24"/>
+        </w:rPr>
+      </w:pPr>
+      <w:r>
+        <w:rPr>
+          <w:rFonts w:cstheme="minorHAnsi"/>
+          <w:sz w:val="24"/>
+          <w:szCs w:val="24"/>
+        </w:rPr>
+        <w:t xml:space="preserve">C’est pourquoi nous avons fait le choix d’interpréter ce sujet comme la création d’une intelligence artificielle capable de jouer une partie de </w:t>
+      </w:r>
       <w:proofErr w:type="spellStart"/>
-      <w:proofErr w:type="gramStart"/>
-      <w:r>
+      <w:r>
+        <w:rPr>
+          <w:rFonts w:cstheme="minorHAnsi"/>
+          <w:sz w:val="24"/>
+          <w:szCs w:val="24"/>
+        </w:rPr>
+        <w:t>Teeko</w:t>
+      </w:r>
+      <w:proofErr w:type="spellEnd"/>
+      <w:r>
+        <w:rPr>
+          <w:rFonts w:cstheme="minorHAnsi"/>
+          <w:sz w:val="24"/>
+          <w:szCs w:val="24"/>
+        </w:rPr>
+        <w:t xml:space="preserve"> contre un être humain, et supposément, de gagner la quasi-intégralité de ses matchs.</w:t>
+      </w:r>
+    </w:p>
+    <w:p>
+      <w:pPr>
+        <w:rPr>
+          <w:rFonts w:asciiTheme="majorHAnsi" w:hAnsiTheme="majorHAnsi" w:cstheme="majorHAnsi"/>
+          <w:sz w:val="32"/>
+          <w:szCs w:val="32"/>
+        </w:rPr>
+      </w:pPr>
+    </w:p>
+    <w:p>
+      <w:pPr>
+        <w:rPr>
+          <w:rFonts w:asciiTheme="majorHAnsi" w:hAnsiTheme="majorHAnsi" w:cstheme="majorHAnsi"/>
+          <w:sz w:val="32"/>
+          <w:szCs w:val="32"/>
+        </w:rPr>
+      </w:pPr>
+    </w:p>
+    <w:p>
+      <w:pPr>
+        <w:rPr>
+          <w:rFonts w:asciiTheme="majorHAnsi" w:hAnsiTheme="majorHAnsi" w:cstheme="majorHAnsi"/>
+          <w:sz w:val="32"/>
+          <w:szCs w:val="32"/>
+        </w:rPr>
+      </w:pPr>
+    </w:p>
+    <w:p>
+      <w:pPr>
+        <w:rPr>
+          <w:rFonts w:asciiTheme="majorHAnsi" w:hAnsiTheme="majorHAnsi" w:cstheme="majorHAnsi"/>
+          <w:sz w:val="32"/>
+          <w:szCs w:val="32"/>
+        </w:rPr>
+      </w:pPr>
+    </w:p>
+    <w:p>
+      <w:pPr>
+        <w:rPr>
+          <w:rFonts w:asciiTheme="majorHAnsi" w:hAnsiTheme="majorHAnsi" w:cstheme="majorHAnsi"/>
+          <w:sz w:val="32"/>
+          <w:szCs w:val="32"/>
+        </w:rPr>
+      </w:pPr>
+    </w:p>
+    <w:p>
+      <w:pPr>
+        <w:rPr>
+          <w:rFonts w:asciiTheme="majorHAnsi" w:hAnsiTheme="majorHAnsi" w:cstheme="majorHAnsi"/>
+          <w:sz w:val="32"/>
+          <w:szCs w:val="32"/>
+        </w:rPr>
+      </w:pPr>
+    </w:p>
+    <w:p>
+      <w:pPr>
+        <w:rPr>
+          <w:rFonts w:asciiTheme="majorHAnsi" w:hAnsiTheme="majorHAnsi" w:cstheme="majorHAnsi"/>
+          <w:sz w:val="32"/>
+          <w:szCs w:val="32"/>
+        </w:rPr>
+      </w:pPr>
+    </w:p>
+    <w:p>
+      <w:pPr>
+        <w:rPr>
+          <w:rFonts w:asciiTheme="majorHAnsi" w:hAnsiTheme="majorHAnsi" w:cstheme="majorHAnsi"/>
+          <w:sz w:val="32"/>
+          <w:szCs w:val="32"/>
+        </w:rPr>
+      </w:pPr>
+    </w:p>
+    <w:p>
+      <w:pPr>
+        <w:rPr>
+          <w:rFonts w:asciiTheme="majorHAnsi" w:hAnsiTheme="majorHAnsi" w:cstheme="majorHAnsi"/>
+          <w:sz w:val="32"/>
+          <w:szCs w:val="32"/>
+        </w:rPr>
+      </w:pPr>
+    </w:p>
+    <w:p>
+      <w:pPr>
+        <w:rPr>
+          <w:rFonts w:asciiTheme="majorHAnsi" w:hAnsiTheme="majorHAnsi" w:cstheme="majorHAnsi"/>
+          <w:sz w:val="32"/>
+          <w:szCs w:val="32"/>
+        </w:rPr>
+      </w:pPr>
+    </w:p>
+    <w:p>
+      <w:pPr>
+        <w:rPr>
+          <w:rFonts w:asciiTheme="majorHAnsi" w:hAnsiTheme="majorHAnsi" w:cstheme="majorHAnsi"/>
+          <w:sz w:val="32"/>
+          <w:szCs w:val="32"/>
+        </w:rPr>
+      </w:pPr>
+    </w:p>
+    <w:p>
+      <w:pPr>
+        <w:rPr>
+          <w:rFonts w:asciiTheme="majorHAnsi" w:hAnsiTheme="majorHAnsi" w:cstheme="majorHAnsi"/>
+          <w:sz w:val="32"/>
+          <w:szCs w:val="32"/>
+        </w:rPr>
+      </w:pPr>
+    </w:p>
+    <w:p>
+      <w:pPr>
+        <w:rPr>
+          <w:rFonts w:asciiTheme="majorHAnsi" w:hAnsiTheme="majorHAnsi" w:cstheme="majorHAnsi"/>
+          <w:sz w:val="32"/>
+          <w:szCs w:val="32"/>
+        </w:rPr>
+      </w:pPr>
+      <w:r>
+        <w:rPr>
+          <w:rFonts w:asciiTheme="majorHAnsi" w:hAnsiTheme="majorHAnsi" w:cstheme="majorHAnsi"/>
+          <w:sz w:val="32"/>
+          <w:szCs w:val="32"/>
+        </w:rPr>
+        <w:t>Analyse générale du problème –</w:t>
+      </w:r>
+    </w:p>
+    <w:p>
+      <w:pPr>
+        <w:rPr>
+          <w:rFonts w:cstheme="minorHAnsi"/>
+          <w:sz w:val="24"/>
+          <w:szCs w:val="24"/>
+        </w:rPr>
+      </w:pPr>
+    </w:p>
+    <w:p>
+      <w:pPr>
+        <w:rPr>
+          <w:rFonts w:cstheme="minorHAnsi"/>
+          <w:sz w:val="24"/>
+          <w:szCs w:val="24"/>
+        </w:rPr>
+      </w:pPr>
+      <w:r>
+        <w:rPr>
+          <w:rFonts w:cstheme="minorHAnsi"/>
+          <w:sz w:val="24"/>
+          <w:szCs w:val="24"/>
+        </w:rPr>
+        <w:t>Après avoir lu plusieurs fois le descriptif du sujet</w:t>
+      </w:r>
+      <w:r>
+        <w:rPr>
+          <w:rFonts w:cstheme="minorHAnsi"/>
+          <w:sz w:val="24"/>
+          <w:szCs w:val="24"/>
+        </w:rPr>
+        <w:t>, nous avons déterminé la manière</w:t>
+      </w:r>
+      <w:r>
+        <w:rPr>
+          <w:rFonts w:cstheme="minorHAnsi"/>
+          <w:sz w:val="24"/>
+          <w:szCs w:val="24"/>
+        </w:rPr>
+        <w:t xml:space="preserve"> optimale</w:t>
+      </w:r>
+      <w:r>
+        <w:rPr>
+          <w:rFonts w:cstheme="minorHAnsi"/>
+          <w:sz w:val="24"/>
+          <w:szCs w:val="24"/>
+        </w:rPr>
+        <w:t xml:space="preserve"> de procéder pour venir à bout du projet.</w:t>
+      </w:r>
+    </w:p>
+    <w:p>
+      <w:pPr>
+        <w:rPr>
+          <w:rFonts w:cstheme="minorHAnsi"/>
+          <w:sz w:val="24"/>
+          <w:szCs w:val="24"/>
+        </w:rPr>
+      </w:pPr>
+      <w:r>
+        <w:rPr>
+          <w:rFonts w:cstheme="minorHAnsi"/>
+          <w:sz w:val="24"/>
+          <w:szCs w:val="24"/>
+        </w:rPr>
+        <w:t>Tout d’abord,</w:t>
+      </w:r>
+      <w:r>
+        <w:rPr>
+          <w:rFonts w:cstheme="minorHAnsi"/>
+          <w:sz w:val="24"/>
+          <w:szCs w:val="24"/>
+        </w:rPr>
+        <w:t xml:space="preserve"> nous allions créer une fonction qui prendrait un état de jeu en paramètres et qui permettrait de renvoyer l’ensemble des états fils de cet état. Le </w:t>
+      </w:r>
+      <w:proofErr w:type="spellStart"/>
+      <w:r>
+        <w:rPr>
+          <w:rFonts w:cstheme="minorHAnsi"/>
+          <w:sz w:val="24"/>
+          <w:szCs w:val="24"/>
+        </w:rPr>
+        <w:t>Teeko</w:t>
+      </w:r>
+      <w:proofErr w:type="spellEnd"/>
+      <w:r>
+        <w:rPr>
+          <w:rFonts w:cstheme="minorHAnsi"/>
+          <w:sz w:val="24"/>
+          <w:szCs w:val="24"/>
+        </w:rPr>
+        <w:t xml:space="preserve"> étant un jeu comportant deux phases (la première où chaque joueur pose tour à tour un jeton sur la grille, et la deuxième où chaque joueur déplace l’un après l’autre un de ses jetons), il faudra donc créer deux fonctions distinctes pour chacune de ces phases.</w:t>
+      </w:r>
+    </w:p>
+    <w:p>
+      <w:pPr>
+        <w:rPr>
+          <w:rFonts w:cstheme="minorHAnsi"/>
+          <w:sz w:val="24"/>
+          <w:szCs w:val="24"/>
+        </w:rPr>
+      </w:pPr>
+      <w:r>
+        <w:rPr>
+          <w:rFonts w:cstheme="minorHAnsi"/>
+          <w:sz w:val="24"/>
+          <w:szCs w:val="24"/>
+        </w:rPr>
+        <w:t xml:space="preserve">Ici, on nommera ces fonctions respectivement </w:t>
+      </w:r>
+      <w:proofErr w:type="spellStart"/>
+      <w:r>
+        <w:rPr>
+          <w:rFonts w:asciiTheme="majorHAnsi" w:hAnsiTheme="majorHAnsi" w:cstheme="majorHAnsi"/>
+          <w:color w:val="2E74B5" w:themeColor="accent5" w:themeShade="BF"/>
+          <w:sz w:val="26"/>
+          <w:szCs w:val="26"/>
+        </w:rPr>
+        <w:t>next_states_beginning</w:t>
+      </w:r>
+      <w:proofErr w:type="spellEnd"/>
+      <w:r>
+        <w:rPr>
+          <w:rFonts w:asciiTheme="majorHAnsi" w:hAnsiTheme="majorHAnsi" w:cstheme="majorHAnsi"/>
+          <w:color w:val="2E74B5" w:themeColor="accent5" w:themeShade="BF"/>
+          <w:sz w:val="26"/>
+          <w:szCs w:val="26"/>
+        </w:rPr>
+        <w:t xml:space="preserve"> </w:t>
+      </w:r>
+      <w:r>
+        <w:rPr>
+          <w:rFonts w:cstheme="minorHAnsi"/>
+          <w:sz w:val="24"/>
+          <w:szCs w:val="24"/>
+        </w:rPr>
+        <w:t xml:space="preserve">et </w:t>
+      </w:r>
+      <w:proofErr w:type="spellStart"/>
+      <w:r>
+        <w:rPr>
+          <w:rFonts w:asciiTheme="majorHAnsi" w:hAnsiTheme="majorHAnsi" w:cstheme="majorHAnsi"/>
+          <w:color w:val="2E74B5" w:themeColor="accent5" w:themeShade="BF"/>
+          <w:sz w:val="26"/>
+          <w:szCs w:val="26"/>
+        </w:rPr>
+        <w:t>next_states</w:t>
+      </w:r>
+      <w:proofErr w:type="spellEnd"/>
+    </w:p>
+    <w:p>
+      <w:pPr>
+        <w:rPr>
+          <w:rFonts w:cstheme="minorHAnsi"/>
+          <w:sz w:val="24"/>
+          <w:szCs w:val="24"/>
+        </w:rPr>
+      </w:pPr>
+      <w:r>
+        <w:rPr>
+          <w:rFonts w:cstheme="minorHAnsi"/>
+          <w:sz w:val="24"/>
+          <w:szCs w:val="24"/>
+        </w:rPr>
+        <w:t>Ensuite,</w:t>
+      </w:r>
+      <w:r>
+        <w:rPr>
+          <w:rFonts w:cstheme="minorHAnsi"/>
+          <w:sz w:val="24"/>
+          <w:szCs w:val="24"/>
+        </w:rPr>
+        <w:t xml:space="preserve"> il faudrait être capable de choisir le meilleur état fils pour une situation donnée. Nous avons donc décidé d’attribuer une « note » à chaque situation pour que le programme puisse choisir un unique coup à jouer, supposément le meilleur.</w:t>
+      </w:r>
+    </w:p>
+    <w:p>
+      <w:pPr>
+        <w:rPr>
+          <w:rFonts w:cstheme="minorHAnsi"/>
+          <w:sz w:val="24"/>
+          <w:szCs w:val="24"/>
+        </w:rPr>
+      </w:pPr>
+      <w:r>
+        <w:rPr>
+          <w:rFonts w:cstheme="minorHAnsi"/>
+          <w:sz w:val="24"/>
+          <w:szCs w:val="24"/>
+        </w:rPr>
+        <w:t>Finalement,</w:t>
+      </w:r>
+      <w:r>
+        <w:rPr>
+          <w:rFonts w:cstheme="minorHAnsi"/>
+          <w:sz w:val="24"/>
+          <w:szCs w:val="24"/>
+        </w:rPr>
+        <w:t xml:space="preserve"> il serait préférable que le programme trouve la meilleur</w:t>
+      </w:r>
+      <w:r>
+        <w:rPr>
+          <w:rFonts w:cstheme="minorHAnsi"/>
+          <w:sz w:val="24"/>
+          <w:szCs w:val="24"/>
+        </w:rPr>
+        <w:t>e</w:t>
+      </w:r>
+      <w:r>
+        <w:rPr>
+          <w:rFonts w:cstheme="minorHAnsi"/>
+          <w:sz w:val="24"/>
+          <w:szCs w:val="24"/>
+        </w:rPr>
+        <w:t xml:space="preserve"> situation rapidement et avec une certaine profondeur : on souhaiterait que l’IA décide du coup à jouer en examinant les conséquences de ses choix sur plusieurs tours à l’avance.</w:t>
+      </w:r>
+    </w:p>
+    <w:p>
+      <w:pPr>
+        <w:rPr>
+          <w:rFonts w:cstheme="minorHAnsi"/>
+          <w:sz w:val="24"/>
+          <w:szCs w:val="24"/>
+        </w:rPr>
+      </w:pPr>
+    </w:p>
+    <w:p>
+      <w:pPr>
+        <w:rPr>
+          <w:rFonts w:cstheme="minorHAnsi"/>
+          <w:sz w:val="24"/>
+          <w:szCs w:val="24"/>
+        </w:rPr>
+      </w:pPr>
+    </w:p>
+    <w:p>
+      <w:pPr>
+        <w:rPr>
+          <w:rFonts w:asciiTheme="majorHAnsi" w:hAnsiTheme="majorHAnsi" w:cstheme="majorHAnsi"/>
+          <w:sz w:val="32"/>
+          <w:szCs w:val="32"/>
+        </w:rPr>
+      </w:pPr>
+      <w:r>
+        <w:rPr>
+          <w:rFonts w:asciiTheme="majorHAnsi" w:hAnsiTheme="majorHAnsi" w:cstheme="majorHAnsi"/>
+          <w:sz w:val="32"/>
+          <w:szCs w:val="32"/>
+        </w:rPr>
+        <w:t>Application en python –</w:t>
+      </w:r>
+    </w:p>
+    <w:p>
+      <w:pPr>
+        <w:rPr>
+          <w:rFonts w:cstheme="minorHAnsi"/>
+          <w:sz w:val="24"/>
+          <w:szCs w:val="24"/>
+        </w:rPr>
+      </w:pPr>
+    </w:p>
+    <w:p>
+      <w:pPr>
+        <w:rPr>
+          <w:rFonts w:cstheme="minorHAnsi"/>
+          <w:sz w:val="24"/>
+          <w:szCs w:val="24"/>
+        </w:rPr>
+      </w:pPr>
+      <w:r>
+        <w:rPr>
+          <w:rFonts w:cstheme="minorHAnsi"/>
+          <w:sz w:val="24"/>
+          <w:szCs w:val="24"/>
+        </w:rPr>
+        <w:t>Nous avons d’abord considéré qu’un état serait caractérisé par le joueur auquel c’est le tour de jouer, ainsi que la grille de jeu sous la forme d’une matrice à deux dimensions de taille 5x5.</w:t>
+      </w:r>
+    </w:p>
+    <w:p>
+      <w:pPr>
+        <w:rPr>
+          <w:rFonts w:cstheme="minorHAnsi"/>
+          <w:sz w:val="24"/>
+          <w:szCs w:val="24"/>
+        </w:rPr>
+      </w:pPr>
+      <w:r>
+        <w:rPr>
+          <w:rFonts w:cstheme="minorHAnsi"/>
+          <w:sz w:val="24"/>
+          <w:szCs w:val="24"/>
+        </w:rPr>
+        <w:t xml:space="preserve">Ensuite nous avons créé la fonction </w:t>
+      </w:r>
+      <w:proofErr w:type="spellStart"/>
+      <w:r>
+        <w:rPr>
+          <w:rFonts w:cstheme="minorHAnsi"/>
+          <w:sz w:val="24"/>
+          <w:szCs w:val="24"/>
+        </w:rPr>
+        <w:t>next_states_beginning</w:t>
+      </w:r>
+      <w:proofErr w:type="spellEnd"/>
+      <w:r>
+        <w:rPr>
+          <w:rFonts w:cstheme="minorHAnsi"/>
+          <w:sz w:val="24"/>
+          <w:szCs w:val="24"/>
+        </w:rPr>
+        <w:t xml:space="preserve"> qui renverra l’ensemble des plateaux de jeu où le joueur auquel il appartient de jouer pose un nouveau jeton</w:t>
+      </w:r>
+      <w:r>
+        <w:rPr>
+          <w:rFonts w:cstheme="minorHAnsi"/>
+          <w:sz w:val="24"/>
+          <w:szCs w:val="24"/>
+        </w:rPr>
+        <w:t xml:space="preserve">, puis la fonction </w:t>
+      </w:r>
+      <w:proofErr w:type="spellStart"/>
+      <w:r>
+        <w:rPr>
+          <w:rFonts w:cstheme="minorHAnsi"/>
+          <w:sz w:val="24"/>
+          <w:szCs w:val="24"/>
+        </w:rPr>
+        <w:t>next_states</w:t>
+      </w:r>
+      <w:proofErr w:type="spellEnd"/>
+      <w:r>
+        <w:rPr>
+          <w:rFonts w:cstheme="minorHAnsi"/>
+          <w:sz w:val="24"/>
+          <w:szCs w:val="24"/>
+        </w:rPr>
+        <w:t xml:space="preserve"> qui renverra l’ensemble des grilles de jeu où le joueur d</w:t>
+      </w:r>
+      <w:r>
+        <w:rPr>
+          <w:rFonts w:cstheme="minorHAnsi"/>
+          <w:sz w:val="24"/>
+          <w:szCs w:val="24"/>
+        </w:rPr>
+        <w:t xml:space="preserve">ont </w:t>
+      </w:r>
+      <w:r>
+        <w:rPr>
+          <w:rFonts w:cstheme="minorHAnsi"/>
+          <w:sz w:val="24"/>
+          <w:szCs w:val="24"/>
+        </w:rPr>
+        <w:t>c’est le tour déplace un de ses jetons là où il le peut</w:t>
+      </w:r>
+      <w:r>
+        <w:rPr>
+          <w:rFonts w:cstheme="minorHAnsi"/>
+          <w:sz w:val="24"/>
+          <w:szCs w:val="24"/>
+        </w:rPr>
+        <w:t xml:space="preserve"> (le </w:t>
+      </w:r>
+      <w:r>
+        <w:rPr>
+          <w:rFonts w:cstheme="minorHAnsi"/>
+          <w:sz w:val="24"/>
+          <w:szCs w:val="24"/>
+        </w:rPr>
+        <w:t>résultat</w:t>
+      </w:r>
+      <w:r>
+        <w:rPr>
+          <w:rFonts w:cstheme="minorHAnsi"/>
+          <w:sz w:val="24"/>
+          <w:szCs w:val="24"/>
+        </w:rPr>
+        <w:t xml:space="preserve"> sous forme d’une liste d’état</w:t>
+      </w:r>
+      <w:r>
+        <w:rPr>
+          <w:rFonts w:cstheme="minorHAnsi"/>
+          <w:sz w:val="24"/>
+          <w:szCs w:val="24"/>
+        </w:rPr>
+        <w:t>s</w:t>
+      </w:r>
+      <w:r>
+        <w:rPr>
+          <w:rFonts w:cstheme="minorHAnsi"/>
+          <w:sz w:val="24"/>
+          <w:szCs w:val="24"/>
+        </w:rPr>
+        <w:t>).</w:t>
+      </w:r>
+    </w:p>
+    <w:p>
+      <w:pPr>
+        <w:rPr>
+          <w:rFonts w:cstheme="minorHAnsi"/>
+          <w:color w:val="000000" w:themeColor="text1"/>
+          <w:sz w:val="28"/>
+          <w:szCs w:val="28"/>
+        </w:rPr>
+      </w:pPr>
+      <w:r>
+        <w:rPr>
+          <w:rFonts w:cstheme="minorHAnsi"/>
+          <w:sz w:val="24"/>
+          <w:szCs w:val="24"/>
+        </w:rPr>
+        <w:t>Voir les fonctions python de manière concrète dans l’</w:t>
+      </w:r>
+      <w:r>
+        <w:rPr>
+          <w:rFonts w:cstheme="minorHAnsi"/>
+          <w:color w:val="2E74B5" w:themeColor="accent5" w:themeShade="BF"/>
+          <w:sz w:val="28"/>
+          <w:szCs w:val="28"/>
+        </w:rPr>
+        <w:t xml:space="preserve">Annexe </w:t>
+      </w:r>
+      <w:r>
+        <w:rPr>
+          <w:rFonts w:cstheme="minorHAnsi"/>
+          <w:color w:val="2E74B5" w:themeColor="accent5" w:themeShade="BF"/>
+          <w:sz w:val="28"/>
+          <w:szCs w:val="28"/>
+        </w:rPr>
+        <w:t>2</w:t>
+      </w:r>
+      <w:r>
+        <w:rPr>
+          <w:rFonts w:cstheme="minorHAnsi"/>
+          <w:color w:val="000000" w:themeColor="text1"/>
+          <w:sz w:val="28"/>
+          <w:szCs w:val="28"/>
+        </w:rPr>
+        <w:t>.</w:t>
+      </w:r>
+    </w:p>
+    <w:p>
+      <w:pPr>
+        <w:rPr>
+          <w:rFonts w:cstheme="minorHAnsi"/>
+          <w:color w:val="000000" w:themeColor="text1"/>
+          <w:sz w:val="24"/>
+          <w:szCs w:val="24"/>
+        </w:rPr>
+      </w:pPr>
+    </w:p>
+    <w:p>
+      <w:pPr>
+        <w:rPr>
+          <w:rFonts w:cstheme="minorHAnsi"/>
+          <w:color w:val="000000" w:themeColor="text1"/>
+          <w:sz w:val="24"/>
+          <w:szCs w:val="24"/>
+        </w:rPr>
+      </w:pPr>
+    </w:p>
+    <w:p>
+      <w:pPr>
+        <w:rPr>
+          <w:rFonts w:cstheme="minorHAnsi"/>
+          <w:color w:val="000000" w:themeColor="text1"/>
+          <w:sz w:val="24"/>
+          <w:szCs w:val="24"/>
+        </w:rPr>
+      </w:pPr>
+    </w:p>
+    <w:p>
+      <w:pPr>
+        <w:rPr>
+          <w:rFonts w:cstheme="minorHAnsi"/>
+          <w:color w:val="000000" w:themeColor="text1"/>
+          <w:sz w:val="24"/>
+          <w:szCs w:val="24"/>
+        </w:rPr>
+      </w:pPr>
+    </w:p>
+    <w:p>
+      <w:pPr>
+        <w:rPr>
+          <w:rFonts w:cstheme="minorHAnsi"/>
+          <w:color w:val="000000" w:themeColor="text1"/>
+          <w:sz w:val="24"/>
+          <w:szCs w:val="24"/>
+        </w:rPr>
+      </w:pPr>
+    </w:p>
+    <w:p>
+      <w:pPr>
+        <w:rPr>
+          <w:rFonts w:cstheme="minorHAnsi"/>
+          <w:color w:val="000000" w:themeColor="text1"/>
+          <w:sz w:val="24"/>
+          <w:szCs w:val="24"/>
+        </w:rPr>
+      </w:pPr>
+      <w:r>
+        <w:rPr>
+          <w:rFonts w:cstheme="minorHAnsi"/>
+          <w:color w:val="000000" w:themeColor="text1"/>
+          <w:sz w:val="24"/>
+          <w:szCs w:val="24"/>
+        </w:rPr>
+        <w:t>Pour attribuer une note à un état, nous avons ensuite construit une fonction qui prend en paramètre un état, et qui renvoie un score qu’elle attribue à cet état en fonction de différents paramètres arbitrairement choisis :</w:t>
+      </w:r>
+    </w:p>
+    <w:p>
+      <w:pPr>
+        <w:pStyle w:val="Paragraphedeliste"/>
+        <w:numPr>
+          <w:ilvl w:val="0"/>
+          <w:numId w:val="2"/>
+        </w:numPr>
+        <w:rPr>
+          <w:rFonts w:cstheme="minorHAnsi"/>
+          <w:color w:val="000000" w:themeColor="text1"/>
+          <w:sz w:val="24"/>
+          <w:szCs w:val="24"/>
+        </w:rPr>
+      </w:pPr>
+      <w:r>
+        <w:rPr>
+          <w:rFonts w:cstheme="minorHAnsi"/>
+          <w:color w:val="000000" w:themeColor="text1"/>
+          <w:sz w:val="24"/>
+          <w:szCs w:val="24"/>
+        </w:rPr>
+        <w:t>Le nombre de jetons alignés horizontalement</w:t>
+      </w:r>
+    </w:p>
+    <w:p>
+      <w:pPr>
+        <w:pStyle w:val="Paragraphedeliste"/>
+        <w:numPr>
+          <w:ilvl w:val="0"/>
+          <w:numId w:val="2"/>
+        </w:numPr>
+        <w:rPr>
+          <w:rFonts w:cstheme="minorHAnsi"/>
+          <w:color w:val="000000" w:themeColor="text1"/>
+          <w:sz w:val="24"/>
+          <w:szCs w:val="24"/>
+        </w:rPr>
+      </w:pPr>
+      <w:r>
+        <w:rPr>
+          <w:rFonts w:cstheme="minorHAnsi"/>
+          <w:color w:val="000000" w:themeColor="text1"/>
+          <w:sz w:val="24"/>
+          <w:szCs w:val="24"/>
+        </w:rPr>
+        <w:t>Le nombre de jetons alignés verticalement</w:t>
+      </w:r>
+    </w:p>
+    <w:p>
+      <w:pPr>
+        <w:pStyle w:val="Paragraphedeliste"/>
+        <w:numPr>
+          <w:ilvl w:val="0"/>
+          <w:numId w:val="2"/>
+        </w:numPr>
+        <w:rPr>
+          <w:rFonts w:cstheme="minorHAnsi"/>
+          <w:color w:val="000000" w:themeColor="text1"/>
+          <w:sz w:val="24"/>
+          <w:szCs w:val="24"/>
+        </w:rPr>
+      </w:pPr>
+      <w:r>
+        <w:rPr>
+          <w:rFonts w:cstheme="minorHAnsi"/>
+          <w:color w:val="000000" w:themeColor="text1"/>
+          <w:sz w:val="24"/>
+          <w:szCs w:val="24"/>
+        </w:rPr>
+        <w:t xml:space="preserve">Le nombre de jetons alignés en diagonale </w:t>
+      </w:r>
+    </w:p>
+    <w:p>
+      <w:pPr>
+        <w:pStyle w:val="Paragraphedeliste"/>
+        <w:numPr>
+          <w:ilvl w:val="0"/>
+          <w:numId w:val="2"/>
+        </w:numPr>
+        <w:rPr>
+          <w:rFonts w:cstheme="minorHAnsi"/>
+          <w:color w:val="000000" w:themeColor="text1"/>
+          <w:sz w:val="24"/>
+          <w:szCs w:val="24"/>
+        </w:rPr>
+      </w:pPr>
+      <w:r>
+        <w:rPr>
+          <w:rFonts w:cstheme="minorHAnsi"/>
+          <w:color w:val="000000" w:themeColor="text1"/>
+          <w:sz w:val="24"/>
+          <w:szCs w:val="24"/>
+        </w:rPr>
+        <w:t>Le nombre de pièces en position ‘carré’</w:t>
+      </w:r>
+    </w:p>
+    <w:p>
+      <w:pPr>
+        <w:pStyle w:val="Paragraphedeliste"/>
+        <w:numPr>
+          <w:ilvl w:val="0"/>
+          <w:numId w:val="2"/>
+        </w:numPr>
+        <w:rPr>
+          <w:rFonts w:cstheme="minorHAnsi"/>
+          <w:color w:val="000000" w:themeColor="text1"/>
+          <w:sz w:val="24"/>
+          <w:szCs w:val="24"/>
+        </w:rPr>
+      </w:pPr>
+      <w:r>
+        <w:rPr>
+          <w:rFonts w:cstheme="minorHAnsi"/>
+          <w:color w:val="000000" w:themeColor="text1"/>
+          <w:sz w:val="24"/>
+          <w:szCs w:val="24"/>
+        </w:rPr>
+        <w:t>La distance moyenne des jetons par rapport au centre du plateau</w:t>
+      </w:r>
+    </w:p>
+    <w:p>
+      <w:pPr>
+        <w:rPr>
+          <w:rFonts w:cstheme="minorHAnsi"/>
+          <w:color w:val="000000" w:themeColor="text1"/>
+          <w:sz w:val="24"/>
+          <w:szCs w:val="24"/>
+        </w:rPr>
+      </w:pPr>
+    </w:p>
+    <w:p>
+      <w:pPr>
+        <w:rPr>
+          <w:rFonts w:cstheme="minorHAnsi"/>
+          <w:color w:val="000000" w:themeColor="text1"/>
+          <w:sz w:val="24"/>
+          <w:szCs w:val="24"/>
+        </w:rPr>
+      </w:pPr>
+      <w:r>
+        <w:rPr>
+          <w:rFonts w:cstheme="minorHAnsi"/>
+          <w:color w:val="000000" w:themeColor="text1"/>
+          <w:sz w:val="24"/>
+          <w:szCs w:val="24"/>
+        </w:rPr>
+        <w:t>Cette fonction prend le score associé aux jetons posés par l’IA</w:t>
+      </w:r>
+      <w:r>
+        <w:rPr>
+          <w:rFonts w:cstheme="minorHAnsi"/>
+          <w:color w:val="000000" w:themeColor="text1"/>
+          <w:sz w:val="24"/>
+          <w:szCs w:val="24"/>
+        </w:rPr>
+        <w:t>, et soustrait le score correspondant aux jetons du joueur à ce dernier.</w:t>
+      </w:r>
+    </w:p>
+    <w:p>
+      <w:pPr>
+        <w:rPr>
+          <w:rFonts w:cstheme="minorHAnsi"/>
+          <w:color w:val="000000" w:themeColor="text1"/>
+          <w:sz w:val="24"/>
+          <w:szCs w:val="24"/>
+        </w:rPr>
+      </w:pPr>
+      <w:r>
+        <w:rPr>
+          <w:rFonts w:cstheme="minorHAnsi"/>
+          <w:color w:val="000000" w:themeColor="text1"/>
+          <w:sz w:val="24"/>
+          <w:szCs w:val="24"/>
+        </w:rPr>
+        <w:t>Ainsi, d</w:t>
+      </w:r>
+      <w:r>
+        <w:rPr>
+          <w:rFonts w:cstheme="minorHAnsi"/>
+          <w:color w:val="000000" w:themeColor="text1"/>
+          <w:sz w:val="24"/>
+          <w:szCs w:val="24"/>
+        </w:rPr>
+        <w:t>ans le cas où le joueur est en position avantageuse, le score renvoyé sera négatif. Dans le cas contraire, le score associé à la position de jeu sera positif.</w:t>
+      </w:r>
+    </w:p>
+    <w:p>
+      <w:pPr>
+        <w:rPr>
+          <w:rFonts w:cstheme="minorHAnsi"/>
+          <w:color w:val="000000" w:themeColor="text1"/>
+          <w:sz w:val="24"/>
+          <w:szCs w:val="24"/>
+        </w:rPr>
+      </w:pPr>
+      <w:r>
+        <w:rPr>
+          <w:rFonts w:cstheme="minorHAnsi"/>
+          <w:noProof/>
+          <w:color w:val="000000" w:themeColor="text1"/>
+          <w:sz w:val="24"/>
+          <w:szCs w:val="24"/>
+        </w:rPr>
+        <mc:AlternateContent>
+          <mc:Choice Requires="wps">
+            <w:drawing>
+              <wp:anchor distT="0" distB="0" distL="114300" distR="114300" simplePos="0" relativeHeight="251665408" behindDoc="1" locked="0" layoutInCell="1" allowOverlap="1" wp14:anchorId="029A1CF6" wp14:editId="61FE9B68">
+                <wp:simplePos x="0" y="0"/>
+                <wp:positionH relativeFrom="margin">
+                  <wp:align>center</wp:align>
+                </wp:positionH>
+                <wp:positionV relativeFrom="paragraph">
+                  <wp:posOffset>197667</wp:posOffset>
+                </wp:positionV>
+                <wp:extent cx="2862943" cy="2046424"/>
+                <wp:effectExtent l="0" t="0" r="13970" b="11430"/>
+                <wp:wrapNone/>
+                <wp:docPr id="3" name="Rectangle : coins arrondis 3"/>
+                <wp:cNvGraphicFramePr/>
+                <a:graphic xmlns:a="http://schemas.openxmlformats.org/drawingml/2006/main">
+                  <a:graphicData uri="http://schemas.microsoft.com/office/word/2010/wordprocessingShape">
+                    <wps:wsp>
+                      <wps:cNvSpPr/>
+                      <wps:spPr>
+                        <a:xfrm>
+                          <a:off x="0" y="0"/>
+                          <a:ext cx="2862943" cy="2046424"/>
+                        </a:xfrm>
+                        <a:prstGeom prst="roundRect">
+                          <a:avLst/>
+                        </a:prstGeom>
+                        <a:solidFill>
+                          <a:srgbClr val="1E1E1E"/>
+                        </a:solidFill>
+                      </wps:spPr>
+                      <wps:style>
+                        <a:lnRef idx="2">
+                          <a:schemeClr val="accent1">
+                            <a:shade val="50000"/>
+                          </a:schemeClr>
+                        </a:lnRef>
+                        <a:fillRef idx="1">
+                          <a:schemeClr val="accent1"/>
+                        </a:fillRef>
+                        <a:effectRef idx="0">
+                          <a:schemeClr val="accent1"/>
+                        </a:effectRef>
+                        <a:fontRef idx="minor">
+                          <a:schemeClr val="lt1"/>
+                        </a:fontRef>
+                      </wps:style>
+                      <wps:bodyPr rot="0" spcFirstLastPara="0" vertOverflow="overflow" horzOverflow="overflow" vert="horz" wrap="square" lIns="91440" tIns="45720" rIns="91440" bIns="45720" numCol="1" spcCol="0" rtlCol="0" fromWordArt="0" anchor="ctr" anchorCtr="0" forceAA="0" compatLnSpc="1">
+                        <a:prstTxWarp prst="textNoShape">
+                          <a:avLst/>
+                        </a:prstTxWarp>
+                        <a:noAutofit/>
+                      </wps:bodyPr>
+                    </wps:wsp>
+                  </a:graphicData>
+                </a:graphic>
+                <wp14:sizeRelH relativeFrom="margin">
+                  <wp14:pctWidth>0</wp14:pctWidth>
+                </wp14:sizeRelH>
+                <wp14:sizeRelV relativeFrom="margin">
+                  <wp14:pctHeight>0</wp14:pctHeight>
+                </wp14:sizeRelV>
+              </wp:anchor>
+            </w:drawing>
+          </mc:Choice>
+          <mc:Fallback>
+            <w:pict>
+              <v:roundrect w14:anchorId="7DDF897C" id="Rectangle : coins arrondis 3" o:spid="_x0000_s1026" style="position:absolute;margin-left:0;margin-top:15.55pt;width:225.45pt;height:161.15pt;z-index:-251651072;visibility:visible;mso-wrap-style:square;mso-width-percent:0;mso-height-percent:0;mso-wrap-distance-left:9pt;mso-wrap-distance-top:0;mso-wrap-distance-right:9pt;mso-wrap-distance-bottom:0;mso-position-horizontal:center;mso-position-horizontal-relative:margin;mso-position-vertical:absolute;mso-position-vertical-relative:text;mso-width-percent:0;mso-height-percent:0;mso-width-relative:margin;mso-height-relative:margin;v-text-anchor:middle" arcsize="10923f" o:gfxdata="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" fillcolor="#1e1e1e" strokecolor="#1f3763 [1604]" strokeweight="1pt">
+                <v:stroke joinstyle="miter"/>
+                <w10:wrap anchorx="margin"/>
+              </v:roundrect>
+            </w:pict>
+          </mc:Fallback>
+        </mc:AlternateContent>
+      </w:r>
+    </w:p>
+    <w:p>
+      <w:pPr>
+        <w:jc w:val="center"/>
+        <w:rPr>
+          <w:rFonts w:cstheme="minorHAnsi"/>
+          <w:color w:val="000000" w:themeColor="text1"/>
+          <w:sz w:val="24"/>
+          <w:szCs w:val="24"/>
+        </w:rPr>
+      </w:pPr>
+      <w:r>
+        <w:rPr>
+          <w:noProof/>
+        </w:rPr>
+        <w:drawing>
+          <wp:inline distT="0" distB="0" distL="0" distR="0" wp14:anchorId="5BA6B336" wp14:editId="2536081E">
+            <wp:extent cx="2506980" cy="1883944"/>
+            <wp:effectExtent l="0" t="0" r="7620" b="2540"/>
+            <wp:docPr id="2" name="Image 2" descr="Une image contenant texte&#10;&#10;Description générée automatiquement"/>
+            <wp:cNvGraphicFramePr>
+              <a:graphicFrameLocks xmlns:a="http://schemas.openxmlformats.org/drawingml/2006/main" noChangeAspect="1"/>
+            </wp:cNvGraphicFramePr>
+            <a:graphic xmlns:a="http://schemas.openxmlformats.org/drawingml/2006/main">
+              <a:graphicData uri="http://schemas.openxmlformats.org/drawingml/2006/picture">
+                <pic:pic xmlns:pic="http://schemas.openxmlformats.org/drawingml/2006/picture">
+                  <pic:nvPicPr>
+                    <pic:cNvPr id="2" name="Image 2" descr="Une image contenant texte&#10;&#10;Description générée automatiquement"/>
+                    <pic:cNvPicPr/>
+                  </pic:nvPicPr>
+                  <pic:blipFill>
+                    <a:blip r:embed="rId7"/>
+                    <a:stretch>
+                      <a:fillRect/>
+                    </a:stretch>
+                  </pic:blipFill>
+                  <pic:spPr>
+                    <a:xfrm>
+                      <a:off x="0" y="0"/>
+                      <a:ext cx="2520179" cy="1893863"/>
+                    </a:xfrm>
+                    <a:prstGeom prst="rect">
+                      <a:avLst/>
+                    </a:prstGeom>
+                  </pic:spPr>
+                </pic:pic>
+              </a:graphicData>
+            </a:graphic>
+          </wp:inline>
+        </w:drawing>
+      </w:r>
+    </w:p>
+    <w:p>
+      <w:pPr>
+        <w:jc w:val="center"/>
+        <w:rPr>
+          <w:rFonts w:cstheme="minorHAnsi"/>
+          <w:i/>
+          <w:iCs/>
+          <w:color w:val="000000" w:themeColor="text1"/>
+          <w:sz w:val="20"/>
+          <w:szCs w:val="20"/>
+        </w:rPr>
+      </w:pPr>
+      <w:r>
+        <w:rPr>
+          <w:rFonts w:cstheme="minorHAnsi"/>
+          <w:i/>
+          <w:iCs/>
+          <w:color w:val="000000" w:themeColor="text1"/>
+          <w:sz w:val="20"/>
+          <w:szCs w:val="20"/>
+        </w:rPr>
+        <w:t xml:space="preserve">Score négatif car le joueur </w:t>
+      </w:r>
+      <w:r>
+        <w:rPr>
+          <w:rFonts w:cstheme="minorHAnsi"/>
+          <w:i/>
+          <w:iCs/>
+          <w:color w:val="000000" w:themeColor="text1"/>
+          <w:sz w:val="20"/>
+          <w:szCs w:val="20"/>
+        </w:rPr>
+        <w:t>(-1 représenté par des -)</w:t>
+      </w:r>
+      <w:r>
+        <w:rPr>
+          <w:rFonts w:cstheme="minorHAnsi"/>
+          <w:i/>
+          <w:iCs/>
+          <w:color w:val="000000" w:themeColor="text1"/>
+          <w:sz w:val="20"/>
+          <w:szCs w:val="20"/>
+        </w:rPr>
+        <w:t xml:space="preserve"> a l’avantage</w:t>
+      </w:r>
+    </w:p>
+    <w:p>
+      <w:pPr>
+        <w:rPr>
+          <w:rFonts w:cstheme="minorHAnsi"/>
+          <w:color w:val="000000" w:themeColor="text1"/>
+          <w:sz w:val="24"/>
+          <w:szCs w:val="24"/>
+        </w:rPr>
+      </w:pPr>
+    </w:p>
+    <w:p>
+      <w:pPr>
+        <w:rPr>
+          <w:rFonts w:cstheme="minorHAnsi"/>
+          <w:color w:val="000000" w:themeColor="text1"/>
+          <w:sz w:val="24"/>
+          <w:szCs w:val="24"/>
+        </w:rPr>
+      </w:pPr>
+      <w:r>
+        <w:rPr>
+          <w:rFonts w:cstheme="minorHAnsi"/>
+          <w:color w:val="000000" w:themeColor="text1"/>
+          <w:sz w:val="24"/>
+          <w:szCs w:val="24"/>
+        </w:rPr>
+        <w:t>Ensuite</w:t>
+      </w:r>
+      <w:r>
+        <w:rPr>
+          <w:rFonts w:cstheme="minorHAnsi"/>
+          <w:color w:val="000000" w:themeColor="text1"/>
+          <w:sz w:val="24"/>
+          <w:szCs w:val="24"/>
+        </w:rPr>
+        <w:t xml:space="preserve">, nous avons fait appel à l’algorithme </w:t>
+      </w:r>
+      <w:proofErr w:type="spellStart"/>
+      <w:r>
+        <w:rPr>
+          <w:rFonts w:cstheme="minorHAnsi"/>
+          <w:color w:val="000000" w:themeColor="text1"/>
+          <w:sz w:val="24"/>
+          <w:szCs w:val="24"/>
+        </w:rPr>
+        <w:t>MinMax</w:t>
+      </w:r>
+      <w:proofErr w:type="spellEnd"/>
+      <w:r>
+        <w:rPr>
+          <w:rFonts w:cstheme="minorHAnsi"/>
+          <w:color w:val="000000" w:themeColor="text1"/>
+          <w:sz w:val="24"/>
+          <w:szCs w:val="24"/>
+        </w:rPr>
+        <w:t xml:space="preserve"> accompagné de l’élagage alpha-bêta vu brièvement en cours.</w:t>
+      </w:r>
+    </w:p>
+    <w:p>
+      <w:pPr>
+        <w:rPr>
+          <w:rFonts w:cstheme="minorHAnsi"/>
+          <w:color w:val="000000" w:themeColor="text1"/>
+          <w:sz w:val="24"/>
+          <w:szCs w:val="24"/>
+        </w:rPr>
+      </w:pPr>
+      <w:r>
+        <w:rPr>
+          <w:rFonts w:cstheme="minorHAnsi"/>
+          <w:color w:val="000000" w:themeColor="text1"/>
+          <w:sz w:val="24"/>
+          <w:szCs w:val="24"/>
+        </w:rPr>
+        <w:t>Le rôle de cet algorithme est de parcourir le plus efficacement possible l’arbre des états fils d’une situation de jeu, dans le but de trouver la situation la plus avantageuse pour l’IA en</w:t>
+      </w:r>
+      <w:r>
+        <w:rPr>
+          <w:rFonts w:cstheme="minorHAnsi"/>
+          <w:color w:val="000000" w:themeColor="text1"/>
+          <w:sz w:val="24"/>
+          <w:szCs w:val="24"/>
+        </w:rPr>
+        <w:t xml:space="preserve"> vérifiant plusieurs tours à l’avance les conséquences d’un coup.</w:t>
+      </w:r>
+      <w:r>
+        <w:rPr>
+          <w:rFonts w:cstheme="minorHAnsi"/>
+          <w:color w:val="000000" w:themeColor="text1"/>
+          <w:sz w:val="24"/>
+          <w:szCs w:val="24"/>
+        </w:rPr>
+        <w:t xml:space="preserve"> </w:t>
+      </w:r>
+    </w:p>
+    <w:p>
+      <w:pPr>
+        <w:rPr>
+          <w:rFonts w:cstheme="minorHAnsi"/>
+          <w:color w:val="000000" w:themeColor="text1"/>
+          <w:sz w:val="24"/>
+          <w:szCs w:val="24"/>
+        </w:rPr>
+      </w:pPr>
+    </w:p>
+    <w:p>
+      <w:pPr>
+        <w:rPr>
+          <w:rFonts w:cstheme="minorHAnsi"/>
+          <w:color w:val="000000" w:themeColor="text1"/>
+          <w:sz w:val="24"/>
+          <w:szCs w:val="24"/>
+        </w:rPr>
+      </w:pPr>
+    </w:p>
+    <w:p>
+      <w:pPr>
+        <w:rPr>
+          <w:rFonts w:cstheme="minorHAnsi"/>
+          <w:color w:val="000000" w:themeColor="text1"/>
+          <w:sz w:val="24"/>
+          <w:szCs w:val="24"/>
+        </w:rPr>
+      </w:pPr>
+    </w:p>
+    <w:p>
+      <w:pPr>
+        <w:rPr>
+          <w:rFonts w:cstheme="minorHAnsi"/>
+          <w:color w:val="000000" w:themeColor="text1"/>
+          <w:sz w:val="24"/>
+          <w:szCs w:val="24"/>
+        </w:rPr>
+      </w:pPr>
+    </w:p>
+    <w:p>
+      <w:pPr>
         <w:rPr>
           <w:rFonts w:asciiTheme="majorHAnsi" w:hAnsiTheme="majorHAnsi" w:cstheme="majorHAnsi"/>
           <w:color w:val="2E74B5" w:themeColor="accent5" w:themeShade="BF"/>
           <w:sz w:val="40"/>
           <w:szCs w:val="40"/>
-          <w:lang w:val="en-US"/>
-        </w:rPr>
-        <w:t>Teeko</w:t>
-      </w:r>
-      <w:proofErr w:type="spellEnd"/>
+        </w:rPr>
+      </w:pPr>
       <w:r>
         <w:rPr>
           <w:rFonts w:asciiTheme="majorHAnsi" w:hAnsiTheme="majorHAnsi" w:cstheme="majorHAnsi"/>
           <w:color w:val="2E74B5" w:themeColor="accent5" w:themeShade="BF"/>
           <w:sz w:val="40"/>
           <w:szCs w:val="40"/>
-          <w:lang w:val="en-US"/>
-        </w:rPr>
-        <w:t xml:space="preserve"> :</w:t>
-      </w:r>
-      <w:proofErr w:type="gramEnd"/>
-    </w:p>
-    <w:p>
-      <w:pPr>
-        <w:rPr>
-          <w:rFonts w:asciiTheme="majorHAnsi" w:hAnsiTheme="majorHAnsi" w:cstheme="majorHAnsi"/>
-          <w:sz w:val="32"/>
-          <w:szCs w:val="32"/>
-        </w:rPr>
-      </w:pPr>
-      <w:r>
-        <w:rPr>
-          <w:rFonts w:asciiTheme="majorHAnsi" w:hAnsiTheme="majorHAnsi" w:cstheme="majorHAnsi"/>
-          <w:sz w:val="32"/>
-          <w:szCs w:val="32"/>
-        </w:rPr>
-        <w:t>Choix du Sujet</w:t>
-      </w:r>
-      <w:r>
-        <w:rPr>
-          <w:rFonts w:asciiTheme="majorHAnsi" w:hAnsiTheme="majorHAnsi" w:cstheme="majorHAnsi"/>
-          <w:sz w:val="32"/>
-          <w:szCs w:val="32"/>
-        </w:rPr>
-        <w:t xml:space="preserve"> -</w:t>
-      </w:r>
-    </w:p>
-    <w:p>
-      <w:pPr>
-        <w:rPr>
-          <w:rFonts w:cstheme="minorHAnsi"/>
-          <w:sz w:val="24"/>
-          <w:szCs w:val="24"/>
-        </w:rPr>
-      </w:pPr>
-    </w:p>
-    <w:p>
-      <w:pPr>
-        <w:rPr>
-          <w:rFonts w:cstheme="minorHAnsi"/>
-          <w:sz w:val="24"/>
-          <w:szCs w:val="24"/>
-        </w:rPr>
-      </w:pPr>
-      <w:r>
-        <w:rPr>
-          <w:rFonts w:cstheme="minorHAnsi"/>
-          <w:sz w:val="24"/>
-          <w:szCs w:val="24"/>
-        </w:rPr>
-        <w:t xml:space="preserve">Etant tous débutants en intelligence artificielle, nous avons d’abord décidé de choisir un sujet de difficulté novice, pour nous permettre d’avoir le temps de proposer un rendu à la hauteur de nos </w:t>
-      </w:r>
-      <w:r>
-        <w:rPr>
-          <w:rFonts w:cstheme="minorHAnsi"/>
-          <w:sz w:val="24"/>
-          <w:szCs w:val="24"/>
-        </w:rPr>
-        <w:t>ambitions</w:t>
-      </w:r>
-      <w:r>
-        <w:rPr>
-          <w:rFonts w:cstheme="minorHAnsi"/>
-          <w:sz w:val="24"/>
-          <w:szCs w:val="24"/>
-        </w:rPr>
-        <w:t>.</w:t>
-      </w:r>
-    </w:p>
-    <w:p>
-      <w:pPr>
-        <w:rPr>
-          <w:rFonts w:cstheme="minorHAnsi"/>
-          <w:sz w:val="24"/>
-          <w:szCs w:val="24"/>
-        </w:rPr>
-      </w:pPr>
-      <w:r>
-        <w:rPr>
-          <w:rFonts w:cstheme="minorHAnsi"/>
-          <w:sz w:val="24"/>
-          <w:szCs w:val="24"/>
-        </w:rPr>
-        <w:t xml:space="preserve">Le sujet </w:t>
-      </w:r>
-      <w:proofErr w:type="spellStart"/>
-      <w:r>
-        <w:rPr>
-          <w:rFonts w:cstheme="minorHAnsi"/>
-          <w:sz w:val="24"/>
-          <w:szCs w:val="24"/>
-        </w:rPr>
-        <w:t>Teeko</w:t>
-      </w:r>
-      <w:proofErr w:type="spellEnd"/>
-      <w:r>
-        <w:rPr>
-          <w:rFonts w:cstheme="minorHAnsi"/>
-          <w:sz w:val="24"/>
-          <w:szCs w:val="24"/>
-        </w:rPr>
-        <w:t xml:space="preserve"> nous a semblé être intéressant à traiter car il nous permettait d’implémenter l’algorithme </w:t>
-      </w:r>
-      <w:proofErr w:type="spellStart"/>
-      <w:r>
-        <w:rPr>
-          <w:rFonts w:cstheme="minorHAnsi"/>
-          <w:sz w:val="24"/>
-          <w:szCs w:val="24"/>
-        </w:rPr>
-        <w:t>MinMax</w:t>
-      </w:r>
-      <w:proofErr w:type="spellEnd"/>
-      <w:r>
-        <w:rPr>
-          <w:rFonts w:cstheme="minorHAnsi"/>
-          <w:sz w:val="24"/>
-          <w:szCs w:val="24"/>
-        </w:rPr>
-        <w:t xml:space="preserve"> avec élagage alpha-bêta, procédé abstrait que nous n’avions pas tout à fait saisi lors de sa présentation en cours.</w:t>
-      </w:r>
-      <w:r>
-        <w:rPr>
-          <w:rFonts w:cstheme="minorHAnsi"/>
-          <w:sz w:val="24"/>
-          <w:szCs w:val="24"/>
-        </w:rPr>
-        <w:t xml:space="preserve"> Néanmoins, cet algorithme avait piqué notre attention, et c’est d’une part pour cela que nous avons choisi ce sujet.</w:t>
-      </w:r>
-    </w:p>
-    <w:p>
-      <w:pPr>
-        <w:rPr>
-          <w:rFonts w:cstheme="minorHAnsi"/>
-          <w:sz w:val="24"/>
-          <w:szCs w:val="24"/>
-        </w:rPr>
-      </w:pPr>
-      <w:r>
-        <w:rPr>
-          <w:rFonts w:cstheme="minorHAnsi"/>
-          <w:sz w:val="24"/>
-          <w:szCs w:val="24"/>
-        </w:rPr>
-        <w:t>D</w:t>
-      </w:r>
-      <w:r>
-        <w:rPr>
-          <w:rFonts w:cstheme="minorHAnsi"/>
-          <w:sz w:val="24"/>
-          <w:szCs w:val="24"/>
-        </w:rPr>
-        <w:t>’autre part</w:t>
-      </w:r>
-      <w:r>
-        <w:rPr>
-          <w:rFonts w:cstheme="minorHAnsi"/>
-          <w:sz w:val="24"/>
-          <w:szCs w:val="24"/>
-        </w:rPr>
-        <w:t xml:space="preserve">, le </w:t>
-      </w:r>
-      <w:proofErr w:type="spellStart"/>
-      <w:r>
-        <w:rPr>
-          <w:rFonts w:cstheme="minorHAnsi"/>
-          <w:sz w:val="24"/>
-          <w:szCs w:val="24"/>
-        </w:rPr>
-        <w:t>Teeko</w:t>
-      </w:r>
-      <w:proofErr w:type="spellEnd"/>
-      <w:r>
-        <w:rPr>
-          <w:rFonts w:cstheme="minorHAnsi"/>
-          <w:sz w:val="24"/>
-          <w:szCs w:val="24"/>
-        </w:rPr>
-        <w:t xml:space="preserve"> nous a tout de suite paru être un jeu assez amusant, rappelant à la fois le « Puissance 4 » auquel nombre d’entre nous avions déjà joué, et créant une suite hypothétique à ce jeu où l’égalité n’arrive que trop souvent.</w:t>
-      </w:r>
-      <w:r>
-        <w:rPr>
-          <w:rFonts w:cstheme="minorHAnsi"/>
-          <w:sz w:val="24"/>
-          <w:szCs w:val="24"/>
-        </w:rPr>
-        <w:t xml:space="preserve"> </w:t>
-      </w:r>
-    </w:p>
-    <w:p>
-      <w:pPr>
-        <w:rPr>
-          <w:rFonts w:cstheme="minorHAnsi"/>
-          <w:sz w:val="24"/>
-          <w:szCs w:val="24"/>
-        </w:rPr>
-      </w:pPr>
-      <w:r>
-        <w:rPr>
-          <w:rFonts w:cstheme="minorHAnsi"/>
-          <w:sz w:val="24"/>
-          <w:szCs w:val="24"/>
-        </w:rPr>
-        <w:t xml:space="preserve">Cela paraît assez fou de se dire qu’il est possible de programmer une intelligence artificielle sur un jeu aussi stratégique que celui-ci, ce qui n’a fait qu’attiser notre intérêt pour ce sujet. </w:t>
-      </w:r>
-    </w:p>
-    <w:p>
-      <w:pPr>
-        <w:rPr>
-          <w:rFonts w:cstheme="minorHAnsi"/>
-          <w:sz w:val="24"/>
-          <w:szCs w:val="24"/>
-        </w:rPr>
-      </w:pPr>
-    </w:p>
-    <w:p>
-      <w:pPr>
-        <w:rPr>
-          <w:rFonts w:asciiTheme="majorHAnsi" w:hAnsiTheme="majorHAnsi" w:cstheme="majorHAnsi"/>
-          <w:sz w:val="32"/>
-          <w:szCs w:val="32"/>
-        </w:rPr>
-      </w:pPr>
-    </w:p>
-    <w:p>
-      <w:pPr>
-        <w:rPr>
-          <w:rFonts w:asciiTheme="majorHAnsi" w:hAnsiTheme="majorHAnsi" w:cstheme="majorHAnsi"/>
-          <w:sz w:val="32"/>
-          <w:szCs w:val="32"/>
-        </w:rPr>
-      </w:pPr>
-    </w:p>
-    <w:p>
-      <w:pPr>
-        <w:rPr>
-          <w:rFonts w:asciiTheme="majorHAnsi" w:hAnsiTheme="majorHAnsi" w:cstheme="majorHAnsi"/>
-          <w:sz w:val="32"/>
-          <w:szCs w:val="32"/>
-        </w:rPr>
-      </w:pPr>
-    </w:p>
-    <w:p>
-      <w:pPr>
-        <w:rPr>
-          <w:rFonts w:asciiTheme="majorHAnsi" w:hAnsiTheme="majorHAnsi" w:cstheme="majorHAnsi"/>
-          <w:sz w:val="32"/>
-          <w:szCs w:val="32"/>
-        </w:rPr>
-      </w:pPr>
-    </w:p>
-    <w:p>
-      <w:pPr>
-        <w:rPr>
-          <w:rFonts w:asciiTheme="majorHAnsi" w:hAnsiTheme="majorHAnsi" w:cstheme="majorHAnsi"/>
-          <w:sz w:val="32"/>
-          <w:szCs w:val="32"/>
-        </w:rPr>
-      </w:pPr>
-    </w:p>
-    <w:p>
-      <w:pPr>
-        <w:rPr>
-          <w:rFonts w:asciiTheme="majorHAnsi" w:hAnsiTheme="majorHAnsi" w:cstheme="majorHAnsi"/>
-          <w:sz w:val="32"/>
-          <w:szCs w:val="32"/>
-        </w:rPr>
-      </w:pPr>
-    </w:p>
-    <w:p>
-      <w:pPr>
-        <w:rPr>
-          <w:rFonts w:asciiTheme="majorHAnsi" w:hAnsiTheme="majorHAnsi" w:cstheme="majorHAnsi"/>
-          <w:sz w:val="32"/>
-          <w:szCs w:val="32"/>
-        </w:rPr>
-      </w:pPr>
-    </w:p>
-    <w:p>
-      <w:pPr>
-        <w:rPr>
-          <w:rFonts w:asciiTheme="majorHAnsi" w:hAnsiTheme="majorHAnsi" w:cstheme="majorHAnsi"/>
-          <w:sz w:val="32"/>
-          <w:szCs w:val="32"/>
-        </w:rPr>
-      </w:pPr>
-    </w:p>
-    <w:p>
-      <w:pPr>
-        <w:rPr>
-          <w:rFonts w:asciiTheme="majorHAnsi" w:hAnsiTheme="majorHAnsi" w:cstheme="majorHAnsi"/>
-          <w:sz w:val="32"/>
-          <w:szCs w:val="32"/>
-        </w:rPr>
-      </w:pPr>
-    </w:p>
-    <w:p>
-      <w:pPr>
-        <w:rPr>
-          <w:rFonts w:asciiTheme="majorHAnsi" w:hAnsiTheme="majorHAnsi" w:cstheme="majorHAnsi"/>
-          <w:sz w:val="32"/>
-          <w:szCs w:val="32"/>
-        </w:rPr>
-      </w:pPr>
-    </w:p>
-    <w:p>
-      <w:pPr>
-        <w:rPr>
-          <w:rFonts w:asciiTheme="majorHAnsi" w:hAnsiTheme="majorHAnsi" w:cstheme="majorHAnsi"/>
-          <w:sz w:val="32"/>
-          <w:szCs w:val="32"/>
-        </w:rPr>
-      </w:pPr>
-    </w:p>
-    <w:p>
-      <w:pPr>
-        <w:rPr>
-          <w:rFonts w:asciiTheme="majorHAnsi" w:hAnsiTheme="majorHAnsi" w:cstheme="majorHAnsi"/>
-          <w:sz w:val="32"/>
-          <w:szCs w:val="32"/>
-        </w:rPr>
-      </w:pPr>
-    </w:p>
-    <w:p>
-      <w:pPr>
-        <w:rPr>
-          <w:rFonts w:asciiTheme="majorHAnsi" w:hAnsiTheme="majorHAnsi" w:cstheme="majorHAnsi"/>
-          <w:sz w:val="32"/>
-          <w:szCs w:val="32"/>
-        </w:rPr>
-      </w:pPr>
-      <w:r>
-        <w:rPr>
-          <w:rFonts w:asciiTheme="majorHAnsi" w:hAnsiTheme="majorHAnsi" w:cstheme="majorHAnsi"/>
-          <w:sz w:val="32"/>
-          <w:szCs w:val="32"/>
         </w:rPr>
         <w:lastRenderedPageBreak/>
-        <w:t>Analyse générale du problème –</w:t>
-      </w:r>
-    </w:p>
-    <w:p>
-      <w:pPr>
-        <w:rPr>
-          <w:rFonts w:cstheme="minorHAnsi"/>
-          <w:sz w:val="24"/>
-          <w:szCs w:val="24"/>
-        </w:rPr>
-      </w:pPr>
-    </w:p>
-    <w:p>
-      <w:pPr>
-        <w:rPr>
-          <w:rFonts w:cstheme="minorHAnsi"/>
-          <w:sz w:val="24"/>
-          <w:szCs w:val="24"/>
-        </w:rPr>
-      </w:pPr>
-      <w:r>
-        <w:rPr>
-          <w:rFonts w:cstheme="minorHAnsi"/>
-          <w:sz w:val="24"/>
-          <w:szCs w:val="24"/>
-        </w:rPr>
-        <w:t>Après avoir lu plusieurs fois le descriptif du sujet</w:t>
-      </w:r>
-      <w:r>
-        <w:rPr>
-          <w:rFonts w:cstheme="minorHAnsi"/>
-          <w:sz w:val="24"/>
-          <w:szCs w:val="24"/>
-        </w:rPr>
-        <w:t>, nous avons déterminé la manière</w:t>
-      </w:r>
-      <w:r>
-        <w:rPr>
-          <w:rFonts w:cstheme="minorHAnsi"/>
-          <w:sz w:val="24"/>
-          <w:szCs w:val="24"/>
-        </w:rPr>
-        <w:t xml:space="preserve"> optimale</w:t>
-      </w:r>
-      <w:r>
-        <w:rPr>
-          <w:rFonts w:cstheme="minorHAnsi"/>
-          <w:sz w:val="24"/>
-          <w:szCs w:val="24"/>
-        </w:rPr>
-        <w:t xml:space="preserve"> de procéder pour venir à bout du projet.</w:t>
-      </w:r>
-    </w:p>
-    <w:p>
-      <w:pPr>
-        <w:rPr>
-          <w:rFonts w:cstheme="minorHAnsi"/>
-          <w:sz w:val="24"/>
-          <w:szCs w:val="24"/>
-        </w:rPr>
-      </w:pPr>
-      <w:r>
-        <w:rPr>
-          <w:rFonts w:cstheme="minorHAnsi"/>
-          <w:sz w:val="24"/>
-          <w:szCs w:val="24"/>
-        </w:rPr>
-        <w:t>Tout d’abord,</w:t>
-      </w:r>
-      <w:r>
-        <w:rPr>
-          <w:rFonts w:cstheme="minorHAnsi"/>
-          <w:sz w:val="24"/>
-          <w:szCs w:val="24"/>
-        </w:rPr>
-        <w:t xml:space="preserve"> nous allions créer une fonction qui prendrait un état de jeu en paramètres et qui permettrait de renvoyer l’ensemble des états fils de cet état. Le </w:t>
-      </w:r>
-      <w:proofErr w:type="spellStart"/>
-      <w:r>
-        <w:rPr>
-          <w:rFonts w:cstheme="minorHAnsi"/>
-          <w:sz w:val="24"/>
-          <w:szCs w:val="24"/>
-        </w:rPr>
-        <w:t>Teeko</w:t>
-      </w:r>
-      <w:proofErr w:type="spellEnd"/>
-      <w:r>
-        <w:rPr>
-          <w:rFonts w:cstheme="minorHAnsi"/>
-          <w:sz w:val="24"/>
-          <w:szCs w:val="24"/>
-        </w:rPr>
-        <w:t xml:space="preserve"> étant un jeu comportant deux phases (la première où chaque joueur pose tour à tour un jeton sur la grille, et la deuxième où chaque joueur déplace l’un après l’autre un de ses jetons), il faudra donc créer deux fonctions distinctes pour chacune de ces phases.</w:t>
-      </w:r>
-    </w:p>
-    <w:p>
-      <w:pPr>
-        <w:rPr>
-          <w:rFonts w:cstheme="minorHAnsi"/>
-          <w:sz w:val="24"/>
-          <w:szCs w:val="24"/>
-        </w:rPr>
-      </w:pPr>
-      <w:r>
-        <w:rPr>
-          <w:rFonts w:cstheme="minorHAnsi"/>
-          <w:sz w:val="24"/>
-          <w:szCs w:val="24"/>
-        </w:rPr>
-        <w:t xml:space="preserve">Ici, on nommera ces fonctions respectivement </w:t>
-      </w:r>
-      <w:proofErr w:type="spellStart"/>
-      <w:r>
-        <w:rPr>
-          <w:rFonts w:asciiTheme="majorHAnsi" w:hAnsiTheme="majorHAnsi" w:cstheme="majorHAnsi"/>
-          <w:color w:val="2E74B5" w:themeColor="accent5" w:themeShade="BF"/>
-          <w:sz w:val="26"/>
-          <w:szCs w:val="26"/>
-        </w:rPr>
-        <w:t>next_states_beginning</w:t>
-      </w:r>
-      <w:proofErr w:type="spellEnd"/>
-      <w:r>
-        <w:rPr>
-          <w:rFonts w:asciiTheme="majorHAnsi" w:hAnsiTheme="majorHAnsi" w:cstheme="majorHAnsi"/>
-          <w:color w:val="2E74B5" w:themeColor="accent5" w:themeShade="BF"/>
-          <w:sz w:val="26"/>
-          <w:szCs w:val="26"/>
-        </w:rPr>
-        <w:t xml:space="preserve"> </w:t>
-      </w:r>
-      <w:r>
-        <w:rPr>
-          <w:rFonts w:cstheme="minorHAnsi"/>
-          <w:sz w:val="24"/>
-          <w:szCs w:val="24"/>
-        </w:rPr>
-        <w:t xml:space="preserve">et </w:t>
-      </w:r>
-      <w:proofErr w:type="spellStart"/>
-      <w:r>
-        <w:rPr>
-          <w:rFonts w:asciiTheme="majorHAnsi" w:hAnsiTheme="majorHAnsi" w:cstheme="majorHAnsi"/>
-          <w:color w:val="2E74B5" w:themeColor="accent5" w:themeShade="BF"/>
-          <w:sz w:val="26"/>
-          <w:szCs w:val="26"/>
-        </w:rPr>
-        <w:t>next_states</w:t>
-      </w:r>
-      <w:proofErr w:type="spellEnd"/>
-    </w:p>
-    <w:p>
-      <w:pPr>
-        <w:rPr>
-          <w:rFonts w:cstheme="minorHAnsi"/>
-          <w:sz w:val="24"/>
-          <w:szCs w:val="24"/>
-        </w:rPr>
-      </w:pPr>
-      <w:r>
-        <w:rPr>
-          <w:rFonts w:cstheme="minorHAnsi"/>
-          <w:sz w:val="24"/>
-          <w:szCs w:val="24"/>
-        </w:rPr>
-        <w:t>Ensuite,</w:t>
-      </w:r>
-      <w:r>
-        <w:rPr>
-          <w:rFonts w:cstheme="minorHAnsi"/>
-          <w:sz w:val="24"/>
-          <w:szCs w:val="24"/>
-        </w:rPr>
-        <w:t xml:space="preserve"> il faudrait être capable de choisir le meilleur état fils pour une situation donnée. Nous avons donc décidé d’attribuer une « note » à chaque situation pour que le programme puisse choisir un unique coup à jouer, supposément le meilleur.</w:t>
-      </w:r>
-    </w:p>
-    <w:p>
-      <w:pPr>
-        <w:rPr>
-          <w:rFonts w:cstheme="minorHAnsi"/>
-          <w:sz w:val="24"/>
-          <w:szCs w:val="24"/>
-        </w:rPr>
-      </w:pPr>
-      <w:r>
-        <w:rPr>
-          <w:rFonts w:cstheme="minorHAnsi"/>
-          <w:sz w:val="24"/>
-          <w:szCs w:val="24"/>
-        </w:rPr>
-        <w:t>Finalement,</w:t>
-      </w:r>
-      <w:r>
-        <w:rPr>
-          <w:rFonts w:cstheme="minorHAnsi"/>
-          <w:sz w:val="24"/>
-          <w:szCs w:val="24"/>
-        </w:rPr>
-        <w:t xml:space="preserve"> il serait préférable que le programme trouve la meilleur</w:t>
-      </w:r>
-      <w:r>
-        <w:rPr>
-          <w:rFonts w:cstheme="minorHAnsi"/>
-          <w:sz w:val="24"/>
-          <w:szCs w:val="24"/>
-        </w:rPr>
-        <w:t>e</w:t>
-      </w:r>
-      <w:r>
-        <w:rPr>
-          <w:rFonts w:cstheme="minorHAnsi"/>
-          <w:sz w:val="24"/>
-          <w:szCs w:val="24"/>
-        </w:rPr>
-        <w:t xml:space="preserve"> situation rapidement et avec une certaine profondeur : on souhaiterait que l’IA décide du coup à jouer en examinant les conséquences de ses choix sur plusieurs tours à l’avance.</w:t>
-      </w:r>
-    </w:p>
-    <w:p>
-      <w:pPr>
-        <w:rPr>
-          <w:rFonts w:cstheme="minorHAnsi"/>
-          <w:sz w:val="24"/>
-          <w:szCs w:val="24"/>
-        </w:rPr>
-      </w:pPr>
-    </w:p>
-    <w:p>
-      <w:pPr>
-        <w:rPr>
-          <w:rFonts w:cstheme="minorHAnsi"/>
-          <w:sz w:val="24"/>
-          <w:szCs w:val="24"/>
-        </w:rPr>
-      </w:pPr>
-    </w:p>
-    <w:p>
-      <w:pPr>
-        <w:rPr>
-          <w:rFonts w:asciiTheme="majorHAnsi" w:hAnsiTheme="majorHAnsi" w:cstheme="majorHAnsi"/>
-          <w:sz w:val="32"/>
-          <w:szCs w:val="32"/>
-        </w:rPr>
-      </w:pPr>
-      <w:r>
-        <w:rPr>
-          <w:rFonts w:asciiTheme="majorHAnsi" w:hAnsiTheme="majorHAnsi" w:cstheme="majorHAnsi"/>
-          <w:sz w:val="32"/>
-          <w:szCs w:val="32"/>
-        </w:rPr>
-        <w:t>A</w:t>
-      </w:r>
-      <w:r>
-        <w:rPr>
-          <w:rFonts w:asciiTheme="majorHAnsi" w:hAnsiTheme="majorHAnsi" w:cstheme="majorHAnsi"/>
-          <w:sz w:val="32"/>
-          <w:szCs w:val="32"/>
-        </w:rPr>
-        <w:t xml:space="preserve">pplication en python </w:t>
-      </w:r>
-      <w:r>
-        <w:rPr>
-          <w:rFonts w:asciiTheme="majorHAnsi" w:hAnsiTheme="majorHAnsi" w:cstheme="majorHAnsi"/>
-          <w:sz w:val="32"/>
-          <w:szCs w:val="32"/>
-        </w:rPr>
-        <w:t>–</w:t>
-      </w:r>
-    </w:p>
-    <w:p>
-      <w:pPr>
-        <w:rPr>
-          <w:rFonts w:cstheme="minorHAnsi"/>
-          <w:sz w:val="24"/>
-          <w:szCs w:val="24"/>
-        </w:rPr>
-      </w:pPr>
-    </w:p>
-    <w:p>
-      <w:pPr>
-        <w:rPr>
-          <w:rFonts w:cstheme="minorHAnsi"/>
-          <w:sz w:val="24"/>
-          <w:szCs w:val="24"/>
-        </w:rPr>
-      </w:pPr>
-      <w:r>
-        <w:rPr>
-          <w:rFonts w:cstheme="minorHAnsi"/>
-          <w:sz w:val="24"/>
-          <w:szCs w:val="24"/>
-        </w:rPr>
-        <w:t>Nous avons d’abord considéré qu’un état serait caractérisé par le joueur auquel c’est le tour de jouer, ainsi que la grille de jeu sous la forme d’une matrice à deux dimensions de taille 5x5.</w:t>
-      </w:r>
-    </w:p>
-    <w:p>
-      <w:pPr>
-        <w:rPr>
-          <w:rFonts w:cstheme="minorHAnsi"/>
-          <w:sz w:val="24"/>
-          <w:szCs w:val="24"/>
-        </w:rPr>
-      </w:pPr>
-      <w:r>
-        <w:rPr>
-          <w:rFonts w:cstheme="minorHAnsi"/>
-          <w:sz w:val="24"/>
-          <w:szCs w:val="24"/>
-        </w:rPr>
-        <w:t xml:space="preserve">Ensuite nous avons créé la fonction </w:t>
-      </w:r>
-      <w:proofErr w:type="spellStart"/>
-      <w:r>
-        <w:rPr>
-          <w:rFonts w:cstheme="minorHAnsi"/>
-          <w:sz w:val="24"/>
-          <w:szCs w:val="24"/>
-        </w:rPr>
-        <w:t>next_states_beginning</w:t>
-      </w:r>
-      <w:proofErr w:type="spellEnd"/>
-      <w:r>
-        <w:rPr>
-          <w:rFonts w:cstheme="minorHAnsi"/>
-          <w:sz w:val="24"/>
-          <w:szCs w:val="24"/>
-        </w:rPr>
-        <w:t xml:space="preserve"> qui renverra l’ensemble des plateaux de jeu où le joueur auquel il appartient de jouer pose un nouveau jeton</w:t>
-      </w:r>
-      <w:r>
-        <w:rPr>
-          <w:rFonts w:cstheme="minorHAnsi"/>
-          <w:sz w:val="24"/>
-          <w:szCs w:val="24"/>
-        </w:rPr>
-        <w:t xml:space="preserve">, puis la fonction </w:t>
-      </w:r>
-      <w:proofErr w:type="spellStart"/>
-      <w:r>
-        <w:rPr>
-          <w:rFonts w:cstheme="minorHAnsi"/>
-          <w:sz w:val="24"/>
-          <w:szCs w:val="24"/>
-        </w:rPr>
-        <w:t>next_states</w:t>
-      </w:r>
-      <w:proofErr w:type="spellEnd"/>
-      <w:r>
-        <w:rPr>
-          <w:rFonts w:cstheme="minorHAnsi"/>
-          <w:sz w:val="24"/>
-          <w:szCs w:val="24"/>
-        </w:rPr>
-        <w:t xml:space="preserve"> qui renverra l’ensemble des grilles de jeu où le joueur dont c’est le tour de jouer déplace un de ses jetons là où il le peut</w:t>
-      </w:r>
-      <w:r>
-        <w:rPr>
-          <w:rFonts w:cstheme="minorHAnsi"/>
-          <w:sz w:val="24"/>
-          <w:szCs w:val="24"/>
-        </w:rPr>
-        <w:t xml:space="preserve"> (le tout sous forme d’une liste d’état).</w:t>
-      </w:r>
-    </w:p>
-    <w:p>
-      <w:pPr>
-        <w:rPr>
-          <w:rFonts w:cstheme="minorHAnsi"/>
-          <w:color w:val="2E74B5" w:themeColor="accent5" w:themeShade="BF"/>
-          <w:sz w:val="28"/>
-          <w:szCs w:val="28"/>
-        </w:rPr>
-      </w:pPr>
-      <w:r>
-        <w:rPr>
-          <w:rFonts w:cstheme="minorHAnsi"/>
-          <w:sz w:val="24"/>
-          <w:szCs w:val="24"/>
-        </w:rPr>
-        <w:t>Voir les fonctions python de manière concrète dans l’</w:t>
-      </w:r>
-      <w:r>
-        <w:rPr>
-          <w:rFonts w:cstheme="minorHAnsi"/>
-          <w:color w:val="2E74B5" w:themeColor="accent5" w:themeShade="BF"/>
-          <w:sz w:val="28"/>
-          <w:szCs w:val="28"/>
-        </w:rPr>
-        <w:t xml:space="preserve">Annexe </w:t>
-      </w:r>
-      <w:r>
-        <w:rPr>
-          <w:rFonts w:cstheme="minorHAnsi"/>
-          <w:color w:val="2E74B5" w:themeColor="accent5" w:themeShade="BF"/>
-          <w:sz w:val="28"/>
-          <w:szCs w:val="28"/>
-        </w:rPr>
-        <w:t>2</w:t>
-      </w:r>
-    </w:p>
-    <w:p>
-      <w:pPr>
-        <w:rPr>
-          <w:rFonts w:cstheme="minorHAnsi"/>
-          <w:color w:val="000000" w:themeColor="text1"/>
-          <w:sz w:val="24"/>
-          <w:szCs w:val="24"/>
-        </w:rPr>
-      </w:pPr>
-    </w:p>
-    <w:p>
-      <w:pPr>
-        <w:rPr>
-          <w:rFonts w:cstheme="minorHAnsi"/>
-          <w:color w:val="000000" w:themeColor="text1"/>
-          <w:sz w:val="24"/>
-          <w:szCs w:val="24"/>
-        </w:rPr>
-      </w:pPr>
-      <w:r>
-        <w:rPr>
-          <w:rFonts w:cstheme="minorHAnsi"/>
-          <w:color w:val="000000" w:themeColor="text1"/>
-          <w:sz w:val="24"/>
-          <w:szCs w:val="24"/>
-        </w:rPr>
-        <w:t>Fonction éval.</w:t>
-      </w:r>
-    </w:p>
-    <w:p>
-      <w:pPr>
-        <w:rPr>
-          <w:rFonts w:cstheme="minorHAnsi"/>
-          <w:color w:val="000000" w:themeColor="text1"/>
-          <w:sz w:val="24"/>
-          <w:szCs w:val="24"/>
-        </w:rPr>
-      </w:pPr>
-    </w:p>
-    <w:p>
-      <w:pPr>
-        <w:rPr>
-          <w:rFonts w:cstheme="minorHAnsi"/>
-          <w:color w:val="000000" w:themeColor="text1"/>
-          <w:sz w:val="24"/>
-          <w:szCs w:val="24"/>
-        </w:rPr>
-      </w:pPr>
-      <w:r>
-        <w:rPr>
-          <w:rFonts w:cstheme="minorHAnsi"/>
-          <w:color w:val="000000" w:themeColor="text1"/>
-          <w:sz w:val="24"/>
-          <w:szCs w:val="24"/>
-        </w:rPr>
-        <w:t xml:space="preserve">Pour ce qui est de la sélection du meilleur état fils en fonction d’une situation, nous avons fait appel à l’algorithme </w:t>
-      </w:r>
-      <w:proofErr w:type="spellStart"/>
-      <w:r>
-        <w:rPr>
-          <w:rFonts w:cstheme="minorHAnsi"/>
-          <w:color w:val="000000" w:themeColor="text1"/>
-          <w:sz w:val="24"/>
-          <w:szCs w:val="24"/>
-        </w:rPr>
-        <w:t>MinMax</w:t>
-      </w:r>
-      <w:proofErr w:type="spellEnd"/>
-      <w:r>
-        <w:rPr>
-          <w:rFonts w:cstheme="minorHAnsi"/>
-          <w:color w:val="000000" w:themeColor="text1"/>
-          <w:sz w:val="24"/>
-          <w:szCs w:val="24"/>
-        </w:rPr>
-        <w:t xml:space="preserve"> accompagné de l’élagage alpha-bêta vu brièvement en cours.</w:t>
-      </w:r>
-    </w:p>
-    <w:p>
-      <w:pPr>
+        <w:t>I</w:t>
+      </w:r>
+      <w:r>
         <w:rPr>
           <w:rFonts w:asciiTheme="majorHAnsi" w:hAnsiTheme="majorHAnsi" w:cstheme="majorHAnsi"/>
           <w:color w:val="2E74B5" w:themeColor="accent5" w:themeShade="BF"/>
           <w:sz w:val="40"/>
           <w:szCs w:val="40"/>
-          <w:lang w:val="en-US"/>
-        </w:rPr>
-      </w:pPr>
-      <w:proofErr w:type="spellStart"/>
+        </w:rPr>
+        <w:t>I</w:t>
+      </w:r>
       <w:r>
         <w:rPr>
           <w:rFonts w:asciiTheme="majorHAnsi" w:hAnsiTheme="majorHAnsi" w:cstheme="majorHAnsi"/>
           <w:color w:val="2E74B5" w:themeColor="accent5" w:themeShade="BF"/>
           <w:sz w:val="40"/>
           <w:szCs w:val="40"/>
-          <w:lang w:val="en-US"/>
-        </w:rPr>
-        <w:lastRenderedPageBreak/>
-        <w:t>Annexe</w:t>
-      </w:r>
-      <w:proofErr w:type="spellEnd"/>
+        </w:rPr>
+        <w:t xml:space="preserve"> – </w:t>
+      </w:r>
       <w:r>
         <w:rPr>
           <w:rFonts w:asciiTheme="majorHAnsi" w:hAnsiTheme="majorHAnsi" w:cstheme="majorHAnsi"/>
           <w:color w:val="2E74B5" w:themeColor="accent5" w:themeShade="BF"/>
           <w:sz w:val="40"/>
           <w:szCs w:val="40"/>
-          <w:lang w:val="en-US"/>
-        </w:rPr>
-        <w:t xml:space="preserve"> </w:t>
-      </w:r>
-      <w:proofErr w:type="gramStart"/>
+        </w:rPr>
+        <w:t xml:space="preserve">Fonction éval </w:t>
+      </w:r>
       <w:r>
         <w:rPr>
           <w:rFonts w:asciiTheme="majorHAnsi" w:hAnsiTheme="majorHAnsi" w:cstheme="majorHAnsi"/>
           <w:color w:val="2E74B5" w:themeColor="accent5" w:themeShade="BF"/>
           <w:sz w:val="40"/>
           <w:szCs w:val="40"/>
-          <w:lang w:val="en-US"/>
-        </w:rPr>
-        <w:t>2 :</w:t>
+        </w:rPr>
+        <w:t>:</w:t>
+      </w:r>
+    </w:p>
+    <w:p>
+      <w:pPr>
+        <w:rPr>
+          <w:rFonts w:asciiTheme="majorHAnsi" w:hAnsiTheme="majorHAnsi" w:cstheme="majorHAnsi"/>
+          <w:sz w:val="32"/>
+          <w:szCs w:val="32"/>
+        </w:rPr>
+      </w:pPr>
+      <w:r>
+        <w:rPr>
+          <w:rFonts w:asciiTheme="majorHAnsi" w:hAnsiTheme="majorHAnsi" w:cstheme="majorHAnsi"/>
+          <w:sz w:val="32"/>
+          <w:szCs w:val="32"/>
+        </w:rPr>
+        <w:t>Description hiérarchie</w:t>
+      </w:r>
+      <w:r>
+        <w:rPr>
+          <w:rFonts w:asciiTheme="majorHAnsi" w:hAnsiTheme="majorHAnsi" w:cstheme="majorHAnsi"/>
+          <w:sz w:val="32"/>
+          <w:szCs w:val="32"/>
+        </w:rPr>
+        <w:t xml:space="preserve"> -</w:t>
+      </w:r>
+    </w:p>
+    <w:p>
+      <w:pPr>
+        <w:rPr>
+          <w:rFonts w:cstheme="minorHAnsi"/>
+          <w:color w:val="000000" w:themeColor="text1"/>
+          <w:sz w:val="24"/>
+          <w:szCs w:val="24"/>
+        </w:rPr>
+      </w:pPr>
+    </w:p>
+    <w:p>
+      <w:pPr>
+        <w:rPr>
+          <w:rFonts w:cstheme="minorHAnsi"/>
+          <w:color w:val="000000" w:themeColor="text1"/>
+          <w:sz w:val="24"/>
+          <w:szCs w:val="24"/>
+        </w:rPr>
+      </w:pPr>
+      <w:r>
+        <w:rPr>
+          <w:rFonts w:cstheme="minorHAnsi"/>
+          <w:color w:val="000000" w:themeColor="text1"/>
+          <w:sz w:val="24"/>
+          <w:szCs w:val="24"/>
+        </w:rPr>
+        <w:t xml:space="preserve">Coefficients not </w:t>
+      </w:r>
+      <w:proofErr w:type="spellStart"/>
+      <w:r>
+        <w:rPr>
+          <w:rFonts w:cstheme="minorHAnsi"/>
+          <w:color w:val="000000" w:themeColor="text1"/>
+          <w:sz w:val="24"/>
+          <w:szCs w:val="24"/>
+        </w:rPr>
+        <w:t>chosen</w:t>
+      </w:r>
+      <w:proofErr w:type="spellEnd"/>
+      <w:r>
+        <w:rPr>
+          <w:rFonts w:cstheme="minorHAnsi"/>
+          <w:color w:val="000000" w:themeColor="text1"/>
+          <w:sz w:val="24"/>
+          <w:szCs w:val="24"/>
+        </w:rPr>
+        <w:t xml:space="preserve"> </w:t>
+      </w:r>
+      <w:proofErr w:type="spellStart"/>
+      <w:r>
+        <w:rPr>
+          <w:rFonts w:cstheme="minorHAnsi"/>
+          <w:color w:val="000000" w:themeColor="text1"/>
+          <w:sz w:val="24"/>
+          <w:szCs w:val="24"/>
+        </w:rPr>
+        <w:t>yet</w:t>
+      </w:r>
+      <w:proofErr w:type="spellEnd"/>
+    </w:p>
+    <w:p>
+      <w:pPr>
+        <w:rPr>
+          <w:rFonts w:cstheme="minorHAnsi"/>
+          <w:color w:val="000000" w:themeColor="text1"/>
+          <w:sz w:val="24"/>
+          <w:szCs w:val="24"/>
+        </w:rPr>
+      </w:pPr>
+    </w:p>
+    <w:p>
+      <w:pPr>
+        <w:rPr>
+          <w:rFonts w:cstheme="minorHAnsi"/>
+          <w:color w:val="000000" w:themeColor="text1"/>
+          <w:sz w:val="24"/>
+          <w:szCs w:val="24"/>
+        </w:rPr>
+      </w:pPr>
+    </w:p>
+    <w:p>
+      <w:pPr>
+        <w:rPr>
+          <w:rFonts w:cstheme="minorHAnsi"/>
+          <w:color w:val="000000" w:themeColor="text1"/>
+          <w:sz w:val="24"/>
+          <w:szCs w:val="24"/>
+        </w:rPr>
+      </w:pPr>
+    </w:p>
+    <w:p>
+      <w:pPr>
+        <w:rPr>
+          <w:rFonts w:cstheme="minorHAnsi"/>
+          <w:color w:val="000000" w:themeColor="text1"/>
+          <w:sz w:val="24"/>
+          <w:szCs w:val="24"/>
+        </w:rPr>
+      </w:pPr>
+    </w:p>
+    <w:p>
+      <w:pPr>
+        <w:rPr>
+          <w:rFonts w:cstheme="minorHAnsi"/>
+          <w:color w:val="000000" w:themeColor="text1"/>
+          <w:sz w:val="24"/>
+          <w:szCs w:val="24"/>
+        </w:rPr>
+      </w:pPr>
+    </w:p>
+    <w:p>
+      <w:pPr>
+        <w:rPr>
+          <w:rFonts w:cstheme="minorHAnsi"/>
+          <w:color w:val="000000" w:themeColor="text1"/>
+          <w:sz w:val="24"/>
+          <w:szCs w:val="24"/>
+        </w:rPr>
+      </w:pPr>
+    </w:p>
+    <w:p>
+      <w:pPr>
+        <w:rPr>
+          <w:rFonts w:cstheme="minorHAnsi"/>
+          <w:color w:val="000000" w:themeColor="text1"/>
+          <w:sz w:val="24"/>
+          <w:szCs w:val="24"/>
+        </w:rPr>
+      </w:pPr>
+    </w:p>
+    <w:p>
+      <w:pPr>
+        <w:rPr>
+          <w:rFonts w:cstheme="minorHAnsi"/>
+          <w:color w:val="000000" w:themeColor="text1"/>
+          <w:sz w:val="24"/>
+          <w:szCs w:val="24"/>
+        </w:rPr>
+      </w:pPr>
+    </w:p>
+    <w:p>
+      <w:pPr>
+        <w:rPr>
+          <w:rFonts w:asciiTheme="majorHAnsi" w:hAnsiTheme="majorHAnsi" w:cstheme="majorHAnsi"/>
+          <w:sz w:val="32"/>
+          <w:szCs w:val="32"/>
+        </w:rPr>
+      </w:pPr>
+      <w:r>
+        <w:rPr>
+          <w:rFonts w:asciiTheme="majorHAnsi" w:hAnsiTheme="majorHAnsi" w:cstheme="majorHAnsi"/>
+          <w:sz w:val="32"/>
+          <w:szCs w:val="32"/>
+        </w:rPr>
+        <w:t>Justification des choix</w:t>
+      </w:r>
+      <w:r>
+        <w:rPr>
+          <w:rFonts w:asciiTheme="majorHAnsi" w:hAnsiTheme="majorHAnsi" w:cstheme="majorHAnsi"/>
+          <w:sz w:val="32"/>
+          <w:szCs w:val="32"/>
+        </w:rPr>
+        <w:t xml:space="preserve"> -</w:t>
+      </w:r>
+    </w:p>
+    <w:p>
+      <w:pPr>
+        <w:rPr>
+          <w:rFonts w:cstheme="minorHAnsi"/>
+          <w:color w:val="000000" w:themeColor="text1"/>
+          <w:sz w:val="24"/>
+          <w:szCs w:val="24"/>
+        </w:rPr>
+      </w:pPr>
+    </w:p>
+    <w:p>
+      <w:pPr>
+        <w:rPr>
+          <w:rFonts w:cstheme="minorHAnsi"/>
+          <w:color w:val="000000" w:themeColor="text1"/>
+          <w:sz w:val="24"/>
+          <w:szCs w:val="24"/>
+        </w:rPr>
+      </w:pPr>
+      <w:r>
+        <w:rPr>
+          <w:rFonts w:cstheme="minorHAnsi"/>
+          <w:color w:val="000000" w:themeColor="text1"/>
+          <w:sz w:val="24"/>
+          <w:szCs w:val="24"/>
+        </w:rPr>
+        <w:t xml:space="preserve">Coefficients not </w:t>
+      </w:r>
+      <w:proofErr w:type="spellStart"/>
+      <w:r>
+        <w:rPr>
+          <w:rFonts w:cstheme="minorHAnsi"/>
+          <w:color w:val="000000" w:themeColor="text1"/>
+          <w:sz w:val="24"/>
+          <w:szCs w:val="24"/>
+        </w:rPr>
+        <w:t>chosen</w:t>
+      </w:r>
+      <w:proofErr w:type="spellEnd"/>
+      <w:r>
+        <w:rPr>
+          <w:rFonts w:cstheme="minorHAnsi"/>
+          <w:color w:val="000000" w:themeColor="text1"/>
+          <w:sz w:val="24"/>
+          <w:szCs w:val="24"/>
+        </w:rPr>
+        <w:t xml:space="preserve"> </w:t>
+      </w:r>
+      <w:proofErr w:type="spellStart"/>
+      <w:r>
+        <w:rPr>
+          <w:rFonts w:cstheme="minorHAnsi"/>
+          <w:color w:val="000000" w:themeColor="text1"/>
+          <w:sz w:val="24"/>
+          <w:szCs w:val="24"/>
+        </w:rPr>
+        <w:t>yet</w:t>
+      </w:r>
+      <w:proofErr w:type="spellEnd"/>
+    </w:p>
+    <w:p>
+      <w:pPr>
+        <w:rPr>
+          <w:rFonts w:cstheme="minorHAnsi"/>
+          <w:color w:val="000000" w:themeColor="text1"/>
+          <w:sz w:val="24"/>
+          <w:szCs w:val="24"/>
+        </w:rPr>
+      </w:pPr>
+    </w:p>
+    <w:p>
+      <w:pPr>
+        <w:rPr>
+          <w:rFonts w:cstheme="minorHAnsi"/>
+          <w:color w:val="000000" w:themeColor="text1"/>
+          <w:sz w:val="24"/>
+          <w:szCs w:val="24"/>
+        </w:rPr>
+      </w:pPr>
+    </w:p>
+    <w:p>
+      <w:pPr>
+        <w:rPr>
+          <w:rFonts w:cstheme="minorHAnsi"/>
+          <w:color w:val="000000" w:themeColor="text1"/>
+          <w:sz w:val="24"/>
+          <w:szCs w:val="24"/>
+        </w:rPr>
+      </w:pPr>
+    </w:p>
+    <w:p>
+      <w:pPr>
+        <w:rPr>
+          <w:rFonts w:cstheme="minorHAnsi"/>
+          <w:color w:val="000000" w:themeColor="text1"/>
+          <w:sz w:val="24"/>
+          <w:szCs w:val="24"/>
+        </w:rPr>
+      </w:pPr>
+    </w:p>
+    <w:p>
+      <w:pPr>
+        <w:rPr>
+          <w:rFonts w:cstheme="minorHAnsi"/>
+          <w:color w:val="000000" w:themeColor="text1"/>
+          <w:sz w:val="24"/>
+          <w:szCs w:val="24"/>
+        </w:rPr>
+      </w:pPr>
+    </w:p>
+    <w:p>
+      <w:pPr>
+        <w:rPr>
+          <w:rFonts w:cstheme="minorHAnsi"/>
+          <w:color w:val="000000" w:themeColor="text1"/>
+          <w:sz w:val="24"/>
+          <w:szCs w:val="24"/>
+        </w:rPr>
+      </w:pPr>
+    </w:p>
+    <w:p>
+      <w:pPr>
+        <w:rPr>
+          <w:rFonts w:cstheme="minorHAnsi"/>
+          <w:color w:val="000000" w:themeColor="text1"/>
+          <w:sz w:val="24"/>
+          <w:szCs w:val="24"/>
+        </w:rPr>
+      </w:pPr>
+    </w:p>
+    <w:p>
+      <w:pPr>
+        <w:rPr>
+          <w:rFonts w:cstheme="minorHAnsi"/>
+          <w:color w:val="000000" w:themeColor="text1"/>
+          <w:sz w:val="24"/>
+          <w:szCs w:val="24"/>
+        </w:rPr>
+      </w:pPr>
+    </w:p>
+    <w:p>
+      <w:pPr>
+        <w:rPr>
+          <w:rFonts w:cstheme="minorHAnsi"/>
+          <w:color w:val="000000" w:themeColor="text1"/>
+          <w:sz w:val="24"/>
+          <w:szCs w:val="24"/>
+        </w:rPr>
+      </w:pPr>
+    </w:p>
+    <w:p>
+      <w:pPr>
+        <w:rPr>
+          <w:rFonts w:cstheme="minorHAnsi"/>
+          <w:color w:val="000000" w:themeColor="text1"/>
+          <w:sz w:val="24"/>
+          <w:szCs w:val="24"/>
+        </w:rPr>
+      </w:pPr>
+    </w:p>
+    <w:p>
+      <w:pPr>
+        <w:rPr>
+          <w:rFonts w:cstheme="minorHAnsi"/>
+          <w:color w:val="000000" w:themeColor="text1"/>
+          <w:sz w:val="24"/>
+          <w:szCs w:val="24"/>
+        </w:rPr>
+      </w:pPr>
+    </w:p>
+    <w:p>
+      <w:pPr>
+        <w:rPr>
+          <w:rFonts w:cstheme="minorHAnsi"/>
+          <w:color w:val="000000" w:themeColor="text1"/>
+          <w:sz w:val="24"/>
+          <w:szCs w:val="24"/>
+        </w:rPr>
+      </w:pPr>
+    </w:p>
+    <w:p>
+      <w:pPr>
+        <w:rPr>
+          <w:rFonts w:cstheme="minorHAnsi"/>
+          <w:color w:val="000000" w:themeColor="text1"/>
+          <w:sz w:val="24"/>
+          <w:szCs w:val="24"/>
+        </w:rPr>
+      </w:pPr>
+    </w:p>
+    <w:p>
+      <w:pPr>
+        <w:rPr>
+          <w:rFonts w:asciiTheme="majorHAnsi" w:hAnsiTheme="majorHAnsi" w:cstheme="majorHAnsi"/>
+          <w:color w:val="2E74B5" w:themeColor="accent5" w:themeShade="BF"/>
+          <w:sz w:val="40"/>
+          <w:szCs w:val="40"/>
+        </w:rPr>
+      </w:pPr>
+      <w:r>
+        <w:rPr>
+          <w:rFonts w:asciiTheme="majorHAnsi" w:hAnsiTheme="majorHAnsi" w:cstheme="majorHAnsi"/>
+          <w:color w:val="2E74B5" w:themeColor="accent5" w:themeShade="BF"/>
+          <w:sz w:val="40"/>
+          <w:szCs w:val="40"/>
+        </w:rPr>
+        <w:lastRenderedPageBreak/>
+        <w:t>I</w:t>
+      </w:r>
+      <w:r>
+        <w:rPr>
+          <w:rFonts w:asciiTheme="majorHAnsi" w:hAnsiTheme="majorHAnsi" w:cstheme="majorHAnsi"/>
+          <w:color w:val="2E74B5" w:themeColor="accent5" w:themeShade="BF"/>
+          <w:sz w:val="40"/>
+          <w:szCs w:val="40"/>
+        </w:rPr>
+        <w:t>I</w:t>
+      </w:r>
+      <w:r>
+        <w:rPr>
+          <w:rFonts w:asciiTheme="majorHAnsi" w:hAnsiTheme="majorHAnsi" w:cstheme="majorHAnsi"/>
+          <w:color w:val="2E74B5" w:themeColor="accent5" w:themeShade="BF"/>
+          <w:sz w:val="40"/>
+          <w:szCs w:val="40"/>
+        </w:rPr>
+        <w:t>I</w:t>
+      </w:r>
+      <w:r>
+        <w:rPr>
+          <w:rFonts w:asciiTheme="majorHAnsi" w:hAnsiTheme="majorHAnsi" w:cstheme="majorHAnsi"/>
+          <w:color w:val="2E74B5" w:themeColor="accent5" w:themeShade="BF"/>
+          <w:sz w:val="40"/>
+          <w:szCs w:val="40"/>
+        </w:rPr>
+        <w:t xml:space="preserve"> – </w:t>
+      </w:r>
+      <w:r>
+        <w:rPr>
+          <w:rFonts w:asciiTheme="majorHAnsi" w:hAnsiTheme="majorHAnsi" w:cstheme="majorHAnsi"/>
+          <w:color w:val="2E74B5" w:themeColor="accent5" w:themeShade="BF"/>
+          <w:sz w:val="40"/>
+          <w:szCs w:val="40"/>
+        </w:rPr>
+        <w:t>Problèmes rencontrés</w:t>
+      </w:r>
+      <w:r>
+        <w:rPr>
+          <w:rFonts w:asciiTheme="majorHAnsi" w:hAnsiTheme="majorHAnsi" w:cstheme="majorHAnsi"/>
+          <w:color w:val="2E74B5" w:themeColor="accent5" w:themeShade="BF"/>
+          <w:sz w:val="40"/>
+          <w:szCs w:val="40"/>
+        </w:rPr>
+        <w:t xml:space="preserve"> </w:t>
+      </w:r>
+      <w:r>
+        <w:rPr>
+          <w:rFonts w:asciiTheme="majorHAnsi" w:hAnsiTheme="majorHAnsi" w:cstheme="majorHAnsi"/>
+          <w:color w:val="2E74B5" w:themeColor="accent5" w:themeShade="BF"/>
+          <w:sz w:val="40"/>
+          <w:szCs w:val="40"/>
+        </w:rPr>
+        <w:t>:</w:t>
+      </w:r>
+    </w:p>
+    <w:p>
+      <w:pPr>
+        <w:rPr>
+          <w:rFonts w:asciiTheme="majorHAnsi" w:hAnsiTheme="majorHAnsi" w:cstheme="majorHAnsi"/>
+          <w:sz w:val="32"/>
+          <w:szCs w:val="32"/>
+        </w:rPr>
+      </w:pPr>
+      <w:r>
+        <w:rPr>
+          <w:rFonts w:asciiTheme="majorHAnsi" w:hAnsiTheme="majorHAnsi" w:cstheme="majorHAnsi"/>
+          <w:sz w:val="32"/>
+          <w:szCs w:val="32"/>
+        </w:rPr>
+        <w:t xml:space="preserve">Fonction </w:t>
+      </w:r>
+      <w:proofErr w:type="spellStart"/>
+      <w:r>
+        <w:rPr>
+          <w:rFonts w:asciiTheme="majorHAnsi" w:hAnsiTheme="majorHAnsi" w:cstheme="majorHAnsi"/>
+          <w:sz w:val="32"/>
+          <w:szCs w:val="32"/>
+        </w:rPr>
+        <w:t>eval</w:t>
+      </w:r>
+      <w:proofErr w:type="spellEnd"/>
+      <w:r>
+        <w:rPr>
+          <w:rFonts w:asciiTheme="majorHAnsi" w:hAnsiTheme="majorHAnsi" w:cstheme="majorHAnsi"/>
+          <w:sz w:val="32"/>
+          <w:szCs w:val="32"/>
+        </w:rPr>
+        <w:t xml:space="preserve"> -</w:t>
+      </w:r>
+    </w:p>
+    <w:p>
+      <w:pPr>
+        <w:rPr>
+          <w:rFonts w:cstheme="minorHAnsi"/>
+          <w:color w:val="000000" w:themeColor="text1"/>
+          <w:sz w:val="24"/>
+          <w:szCs w:val="24"/>
+        </w:rPr>
+      </w:pPr>
+    </w:p>
+    <w:p>
+      <w:pPr>
+        <w:rPr>
+          <w:rFonts w:cstheme="minorHAnsi"/>
+          <w:color w:val="000000" w:themeColor="text1"/>
+          <w:sz w:val="24"/>
+          <w:szCs w:val="24"/>
+        </w:rPr>
+      </w:pPr>
+      <w:r>
+        <w:rPr>
+          <w:rFonts w:cstheme="minorHAnsi"/>
+          <w:color w:val="000000" w:themeColor="text1"/>
+          <w:sz w:val="24"/>
+          <w:szCs w:val="24"/>
+        </w:rPr>
+        <w:t>Beaucoup de problèmes ont été rencontrés lors de la création et de la réalisation en python de cette fonction.</w:t>
+      </w:r>
+    </w:p>
+    <w:p>
+      <w:pPr>
+        <w:rPr>
+          <w:rFonts w:cstheme="minorHAnsi"/>
+          <w:color w:val="000000" w:themeColor="text1"/>
+          <w:sz w:val="24"/>
+          <w:szCs w:val="24"/>
+        </w:rPr>
+      </w:pPr>
+      <w:r>
+        <w:rPr>
+          <w:rFonts w:cstheme="minorHAnsi"/>
+          <w:color w:val="000000" w:themeColor="text1"/>
+          <w:sz w:val="24"/>
+          <w:szCs w:val="24"/>
+        </w:rPr>
+        <w:t>En effet,</w:t>
+      </w:r>
+      <w:r>
+        <w:rPr>
+          <w:rFonts w:cstheme="minorHAnsi"/>
+          <w:color w:val="000000" w:themeColor="text1"/>
+          <w:sz w:val="24"/>
+          <w:szCs w:val="24"/>
+        </w:rPr>
+        <w:t xml:space="preserve"> cette fonction est à la clé de la réussite de notre programme : il fallait donc trouver les paramètres optimaux pour cette dernière.</w:t>
+      </w:r>
+    </w:p>
+    <w:p>
+      <w:pPr>
+        <w:rPr>
+          <w:rFonts w:cstheme="minorHAnsi"/>
+          <w:color w:val="000000" w:themeColor="text1"/>
+          <w:sz w:val="24"/>
+          <w:szCs w:val="24"/>
+        </w:rPr>
+      </w:pPr>
+      <w:r>
+        <w:rPr>
+          <w:rFonts w:cstheme="minorHAnsi"/>
+          <w:color w:val="000000" w:themeColor="text1"/>
+          <w:sz w:val="24"/>
+          <w:szCs w:val="24"/>
+        </w:rPr>
+        <w:t xml:space="preserve">Très vite, nous avons pensé à 4 premiers paramètres : </w:t>
+      </w:r>
+    </w:p>
+    <w:p>
+      <w:pPr>
+        <w:pStyle w:val="Paragraphedeliste"/>
+        <w:numPr>
+          <w:ilvl w:val="0"/>
+          <w:numId w:val="2"/>
+        </w:numPr>
+        <w:rPr>
+          <w:rFonts w:cstheme="minorHAnsi"/>
+          <w:color w:val="000000" w:themeColor="text1"/>
+          <w:sz w:val="24"/>
+          <w:szCs w:val="24"/>
+        </w:rPr>
+      </w:pPr>
+      <w:r>
+        <w:rPr>
+          <w:rFonts w:cstheme="minorHAnsi"/>
+          <w:color w:val="000000" w:themeColor="text1"/>
+          <w:sz w:val="24"/>
+          <w:szCs w:val="24"/>
+        </w:rPr>
+        <w:t>Si 4 jetons étaient alignés en :</w:t>
+      </w:r>
+    </w:p>
+    <w:p>
+      <w:pPr>
+        <w:pStyle w:val="Paragraphedeliste"/>
+        <w:numPr>
+          <w:ilvl w:val="1"/>
+          <w:numId w:val="2"/>
+        </w:numPr>
+        <w:rPr>
+          <w:rFonts w:cstheme="minorHAnsi"/>
+          <w:color w:val="000000" w:themeColor="text1"/>
+          <w:sz w:val="24"/>
+          <w:szCs w:val="24"/>
+        </w:rPr>
+      </w:pPr>
+      <w:r>
+        <w:rPr>
+          <w:rFonts w:cstheme="minorHAnsi"/>
+          <w:color w:val="000000" w:themeColor="text1"/>
+          <w:sz w:val="24"/>
+          <w:szCs w:val="24"/>
+        </w:rPr>
+        <w:t>Diagonal</w:t>
+      </w:r>
+    </w:p>
+    <w:p>
+      <w:pPr>
+        <w:pStyle w:val="Paragraphedeliste"/>
+        <w:numPr>
+          <w:ilvl w:val="1"/>
+          <w:numId w:val="2"/>
+        </w:numPr>
+        <w:rPr>
+          <w:rFonts w:cstheme="minorHAnsi"/>
+          <w:color w:val="000000" w:themeColor="text1"/>
+          <w:sz w:val="24"/>
+          <w:szCs w:val="24"/>
+        </w:rPr>
+      </w:pPr>
+      <w:r>
+        <w:rPr>
+          <w:rFonts w:cstheme="minorHAnsi"/>
+          <w:color w:val="000000" w:themeColor="text1"/>
+          <w:sz w:val="24"/>
+          <w:szCs w:val="24"/>
+        </w:rPr>
+        <w:t>Horizontal</w:t>
+      </w:r>
+    </w:p>
+    <w:p>
+      <w:pPr>
+        <w:pStyle w:val="Paragraphedeliste"/>
+        <w:numPr>
+          <w:ilvl w:val="1"/>
+          <w:numId w:val="2"/>
+        </w:numPr>
+        <w:rPr>
+          <w:rFonts w:cstheme="minorHAnsi"/>
+          <w:color w:val="000000" w:themeColor="text1"/>
+          <w:sz w:val="24"/>
+          <w:szCs w:val="24"/>
+        </w:rPr>
+      </w:pPr>
+      <w:r>
+        <w:rPr>
+          <w:rFonts w:cstheme="minorHAnsi"/>
+          <w:color w:val="000000" w:themeColor="text1"/>
+          <w:sz w:val="24"/>
+          <w:szCs w:val="24"/>
+        </w:rPr>
+        <w:t>Vertical</w:t>
+      </w:r>
+    </w:p>
+    <w:p>
+      <w:pPr>
+        <w:pStyle w:val="Paragraphedeliste"/>
+        <w:numPr>
+          <w:ilvl w:val="1"/>
+          <w:numId w:val="2"/>
+        </w:numPr>
+        <w:rPr>
+          <w:rFonts w:cstheme="minorHAnsi"/>
+          <w:color w:val="000000" w:themeColor="text1"/>
+          <w:sz w:val="24"/>
+          <w:szCs w:val="24"/>
+        </w:rPr>
+      </w:pPr>
+      <w:proofErr w:type="gramStart"/>
+      <w:r>
+        <w:rPr>
+          <w:rFonts w:cstheme="minorHAnsi"/>
+          <w:color w:val="000000" w:themeColor="text1"/>
+          <w:sz w:val="24"/>
+          <w:szCs w:val="24"/>
+        </w:rPr>
+        <w:t>carré</w:t>
       </w:r>
       <w:proofErr w:type="gramEnd"/>
     </w:p>
@@ -2027,7 +3273,1501 @@
           <w:color w:val="000000" w:themeColor="text1"/>
           <w:sz w:val="24"/>
           <w:szCs w:val="24"/>
-          <w:lang w:val="en-US"/>
+        </w:rPr>
+      </w:pPr>
+      <w:proofErr w:type="gramStart"/>
+      <w:r>
+        <w:rPr>
+          <w:rFonts w:cstheme="minorHAnsi"/>
+          <w:color w:val="000000" w:themeColor="text1"/>
+          <w:sz w:val="24"/>
+          <w:szCs w:val="24"/>
+        </w:rPr>
+        <w:t>q</w:t>
+      </w:r>
+      <w:r>
+        <w:rPr>
+          <w:rFonts w:cstheme="minorHAnsi"/>
+          <w:color w:val="000000" w:themeColor="text1"/>
+          <w:sz w:val="24"/>
+          <w:szCs w:val="24"/>
+        </w:rPr>
+        <w:t>ue</w:t>
+      </w:r>
+      <w:proofErr w:type="gramEnd"/>
+      <w:r>
+        <w:rPr>
+          <w:rFonts w:cstheme="minorHAnsi"/>
+          <w:color w:val="000000" w:themeColor="text1"/>
+          <w:sz w:val="24"/>
+          <w:szCs w:val="24"/>
+        </w:rPr>
+        <w:t xml:space="preserve"> nous avons ensuite affinés en </w:t>
+      </w:r>
+      <w:r>
+        <w:rPr>
+          <w:rFonts w:cstheme="minorHAnsi"/>
+          <w:color w:val="000000" w:themeColor="text1"/>
+          <w:sz w:val="24"/>
+          <w:szCs w:val="24"/>
+        </w:rPr>
+        <w:t>« </w:t>
+      </w:r>
+      <w:r>
+        <w:rPr>
+          <w:rFonts w:cstheme="minorHAnsi"/>
+          <w:color w:val="000000" w:themeColor="text1"/>
+          <w:sz w:val="24"/>
+          <w:szCs w:val="24"/>
+        </w:rPr>
+        <w:t>nombre de jetons alignés</w:t>
+      </w:r>
+      <w:r>
+        <w:rPr>
+          <w:rFonts w:cstheme="minorHAnsi"/>
+          <w:color w:val="000000" w:themeColor="text1"/>
+          <w:sz w:val="24"/>
+          <w:szCs w:val="24"/>
+        </w:rPr>
+        <w:t xml:space="preserve"> » </w:t>
+      </w:r>
+      <w:r>
+        <w:rPr>
+          <w:rFonts w:cstheme="minorHAnsi"/>
+          <w:color w:val="000000" w:themeColor="text1"/>
+          <w:sz w:val="24"/>
+          <w:szCs w:val="24"/>
+        </w:rPr>
+        <w:t>dans les mêmes dispositions pour chaque joueur, de manière à obtenir des scores plus diversifiés et adaptés à toutes les situations de jeu</w:t>
+      </w:r>
+      <w:r>
+        <w:rPr>
+          <w:rFonts w:cstheme="minorHAnsi"/>
+          <w:color w:val="000000" w:themeColor="text1"/>
+          <w:sz w:val="24"/>
+          <w:szCs w:val="24"/>
+        </w:rPr>
+        <w:t>.</w:t>
+      </w:r>
+    </w:p>
+    <w:p>
+      <w:pPr>
+        <w:rPr>
+          <w:rFonts w:cstheme="minorHAnsi"/>
+          <w:color w:val="000000" w:themeColor="text1"/>
+          <w:sz w:val="24"/>
+          <w:szCs w:val="24"/>
+        </w:rPr>
+      </w:pPr>
+      <w:r>
+        <w:rPr>
+          <w:rFonts w:cstheme="minorHAnsi"/>
+          <w:color w:val="000000" w:themeColor="text1"/>
+          <w:sz w:val="24"/>
+          <w:szCs w:val="24"/>
+        </w:rPr>
+        <w:t xml:space="preserve">Pour programmer ceci en python, de nombreuses difficultés ont été rencontrées, mais le temps et la détermination nous ont permis d’en venir à bout. </w:t>
+      </w:r>
+    </w:p>
+    <w:p>
+      <w:pPr>
+        <w:rPr>
+          <w:rFonts w:cstheme="minorHAnsi"/>
+          <w:color w:val="000000" w:themeColor="text1"/>
+          <w:sz w:val="24"/>
+          <w:szCs w:val="24"/>
+        </w:rPr>
+      </w:pPr>
+    </w:p>
+    <w:p>
+      <w:pPr>
+        <w:rPr>
+          <w:rFonts w:cstheme="minorHAnsi"/>
+          <w:color w:val="000000" w:themeColor="text1"/>
+          <w:sz w:val="24"/>
+          <w:szCs w:val="24"/>
+        </w:rPr>
+      </w:pPr>
+      <w:r>
+        <w:rPr>
+          <w:rFonts w:cstheme="minorHAnsi"/>
+          <w:color w:val="000000" w:themeColor="text1"/>
+          <w:sz w:val="24"/>
+          <w:szCs w:val="24"/>
+        </w:rPr>
+        <w:t xml:space="preserve">Cependant, nous nous sommes vite rendu compte de l’insuffisance de ces simples paramètres. Nous avons donc commencé à réfléchir à quels paramètres pourrait avoir du sens sur un plateau de </w:t>
+      </w:r>
+      <w:proofErr w:type="spellStart"/>
+      <w:r>
+        <w:rPr>
+          <w:rFonts w:cstheme="minorHAnsi"/>
+          <w:color w:val="000000" w:themeColor="text1"/>
+          <w:sz w:val="24"/>
+          <w:szCs w:val="24"/>
+        </w:rPr>
+        <w:t>Teeko</w:t>
+      </w:r>
+      <w:proofErr w:type="spellEnd"/>
+      <w:r>
+        <w:rPr>
+          <w:rFonts w:cstheme="minorHAnsi"/>
+          <w:color w:val="000000" w:themeColor="text1"/>
+          <w:sz w:val="24"/>
+          <w:szCs w:val="24"/>
+        </w:rPr>
+        <w:t>.</w:t>
+      </w:r>
+    </w:p>
+    <w:p>
+      <w:pPr>
+        <w:rPr>
+          <w:rFonts w:cstheme="minorHAnsi"/>
+          <w:color w:val="000000" w:themeColor="text1"/>
+          <w:sz w:val="24"/>
+          <w:szCs w:val="24"/>
+        </w:rPr>
+      </w:pPr>
+      <w:r>
+        <w:rPr>
+          <w:rFonts w:cstheme="minorHAnsi"/>
+          <w:color w:val="000000" w:themeColor="text1"/>
+          <w:sz w:val="24"/>
+          <w:szCs w:val="24"/>
+        </w:rPr>
+        <w:t>C’est alors que nous est venu l’idée de prendre en compte la distance moyenne des jetons par rapport au centre : en effet, plus les jetons sont proches du centre de plateau, plus la chance d’en aligner 4 devient grande.</w:t>
+      </w:r>
+    </w:p>
+    <w:p>
+      <w:pPr>
+        <w:rPr>
+          <w:rFonts w:cstheme="minorHAnsi"/>
+          <w:color w:val="000000" w:themeColor="text1"/>
+          <w:sz w:val="24"/>
+          <w:szCs w:val="24"/>
+        </w:rPr>
+      </w:pPr>
+    </w:p>
+    <w:p>
+      <w:pPr>
+        <w:rPr>
+          <w:rFonts w:cstheme="minorHAnsi"/>
+          <w:color w:val="000000" w:themeColor="text1"/>
+          <w:sz w:val="24"/>
+          <w:szCs w:val="24"/>
+        </w:rPr>
+      </w:pPr>
+      <w:r>
+        <w:rPr>
+          <w:rFonts w:cstheme="minorHAnsi"/>
+          <w:color w:val="000000" w:themeColor="text1"/>
+          <w:sz w:val="24"/>
+          <w:szCs w:val="24"/>
+        </w:rPr>
+        <w:t>&lt;Voir pour rajouter un autre paramètre&gt;</w:t>
+      </w:r>
+    </w:p>
+    <w:p>
+      <w:pPr>
+        <w:rPr>
+          <w:rFonts w:cstheme="minorHAnsi"/>
+          <w:color w:val="000000" w:themeColor="text1"/>
+          <w:sz w:val="24"/>
+          <w:szCs w:val="24"/>
+        </w:rPr>
+      </w:pPr>
+    </w:p>
+    <w:p>
+      <w:pPr>
+        <w:rPr>
+          <w:rFonts w:cstheme="minorHAnsi"/>
+          <w:color w:val="000000" w:themeColor="text1"/>
+          <w:sz w:val="24"/>
+          <w:szCs w:val="24"/>
+        </w:rPr>
+      </w:pPr>
+    </w:p>
+    <w:p>
+      <w:pPr>
+        <w:rPr>
+          <w:rFonts w:cstheme="minorHAnsi"/>
+          <w:color w:val="000000" w:themeColor="text1"/>
+          <w:sz w:val="24"/>
+          <w:szCs w:val="24"/>
+        </w:rPr>
+      </w:pPr>
+    </w:p>
+    <w:p>
+      <w:pPr>
+        <w:rPr>
+          <w:rFonts w:cstheme="minorHAnsi"/>
+          <w:color w:val="000000" w:themeColor="text1"/>
+          <w:sz w:val="24"/>
+          <w:szCs w:val="24"/>
+        </w:rPr>
+      </w:pPr>
+    </w:p>
+    <w:p>
+      <w:pPr>
+        <w:rPr>
+          <w:rFonts w:cstheme="minorHAnsi"/>
+          <w:color w:val="000000" w:themeColor="text1"/>
+          <w:sz w:val="24"/>
+          <w:szCs w:val="24"/>
+        </w:rPr>
+      </w:pPr>
+    </w:p>
+    <w:p>
+      <w:pPr>
+        <w:rPr>
+          <w:rFonts w:cstheme="minorHAnsi"/>
+          <w:color w:val="000000" w:themeColor="text1"/>
+          <w:sz w:val="24"/>
+          <w:szCs w:val="24"/>
+        </w:rPr>
+      </w:pPr>
+    </w:p>
+    <w:p>
+      <w:pPr>
+        <w:rPr>
+          <w:rFonts w:asciiTheme="majorHAnsi" w:hAnsiTheme="majorHAnsi" w:cstheme="majorHAnsi"/>
+          <w:sz w:val="32"/>
+          <w:szCs w:val="32"/>
+        </w:rPr>
+      </w:pPr>
+      <w:r>
+        <w:rPr>
+          <w:rFonts w:asciiTheme="majorHAnsi" w:hAnsiTheme="majorHAnsi" w:cstheme="majorHAnsi"/>
+          <w:sz w:val="32"/>
+          <w:szCs w:val="32"/>
+        </w:rPr>
+        <w:lastRenderedPageBreak/>
+        <w:t xml:space="preserve">Fonction </w:t>
+      </w:r>
+      <w:proofErr w:type="spellStart"/>
+      <w:r>
+        <w:rPr>
+          <w:rFonts w:asciiTheme="majorHAnsi" w:hAnsiTheme="majorHAnsi" w:cstheme="majorHAnsi"/>
+          <w:sz w:val="32"/>
+          <w:szCs w:val="32"/>
+        </w:rPr>
+        <w:t>eval</w:t>
+      </w:r>
+      <w:proofErr w:type="spellEnd"/>
+      <w:r>
+        <w:rPr>
+          <w:rFonts w:asciiTheme="majorHAnsi" w:hAnsiTheme="majorHAnsi" w:cstheme="majorHAnsi"/>
+          <w:sz w:val="32"/>
+          <w:szCs w:val="32"/>
+        </w:rPr>
+        <w:t xml:space="preserve"> -</w:t>
+      </w:r>
+    </w:p>
+    <w:p>
+      <w:pPr>
+        <w:rPr>
+          <w:rFonts w:cstheme="minorHAnsi"/>
+          <w:color w:val="000000" w:themeColor="text1"/>
+          <w:sz w:val="24"/>
+          <w:szCs w:val="24"/>
+        </w:rPr>
+      </w:pPr>
+    </w:p>
+    <w:p>
+      <w:pPr>
+        <w:rPr>
+          <w:rFonts w:cstheme="minorHAnsi"/>
+          <w:color w:val="000000" w:themeColor="text1"/>
+          <w:sz w:val="24"/>
+          <w:szCs w:val="24"/>
+        </w:rPr>
+      </w:pPr>
+    </w:p>
+    <w:p>
+      <w:pPr>
+        <w:rPr>
+          <w:rFonts w:cstheme="minorHAnsi"/>
+          <w:color w:val="000000" w:themeColor="text1"/>
+          <w:sz w:val="24"/>
+          <w:szCs w:val="24"/>
+        </w:rPr>
+      </w:pPr>
+    </w:p>
+    <w:p>
+      <w:pPr>
+        <w:rPr>
+          <w:rFonts w:cstheme="minorHAnsi"/>
+          <w:color w:val="000000" w:themeColor="text1"/>
+          <w:sz w:val="24"/>
+          <w:szCs w:val="24"/>
+        </w:rPr>
+      </w:pPr>
+    </w:p>
+    <w:p>
+      <w:pPr>
+        <w:rPr>
+          <w:rFonts w:cstheme="minorHAnsi"/>
+          <w:color w:val="000000" w:themeColor="text1"/>
+          <w:sz w:val="24"/>
+          <w:szCs w:val="24"/>
+        </w:rPr>
+      </w:pPr>
+    </w:p>
+    <w:p>
+      <w:pPr>
+        <w:rPr>
+          <w:rFonts w:cstheme="minorHAnsi"/>
+          <w:color w:val="000000" w:themeColor="text1"/>
+          <w:sz w:val="24"/>
+          <w:szCs w:val="24"/>
+        </w:rPr>
+      </w:pPr>
+    </w:p>
+    <w:p>
+      <w:pPr>
+        <w:rPr>
+          <w:rFonts w:cstheme="minorHAnsi"/>
+          <w:color w:val="000000" w:themeColor="text1"/>
+          <w:sz w:val="24"/>
+          <w:szCs w:val="24"/>
+        </w:rPr>
+      </w:pPr>
+    </w:p>
+    <w:p>
+      <w:pPr>
+        <w:rPr>
+          <w:rFonts w:cstheme="minorHAnsi"/>
+          <w:color w:val="000000" w:themeColor="text1"/>
+          <w:sz w:val="24"/>
+          <w:szCs w:val="24"/>
+        </w:rPr>
+      </w:pPr>
+    </w:p>
+    <w:p>
+      <w:pPr>
+        <w:rPr>
+          <w:rFonts w:cstheme="minorHAnsi"/>
+          <w:color w:val="000000" w:themeColor="text1"/>
+          <w:sz w:val="24"/>
+          <w:szCs w:val="24"/>
+        </w:rPr>
+      </w:pPr>
+    </w:p>
+    <w:p>
+      <w:pPr>
+        <w:rPr>
+          <w:rFonts w:cstheme="minorHAnsi"/>
+          <w:color w:val="000000" w:themeColor="text1"/>
+          <w:sz w:val="24"/>
+          <w:szCs w:val="24"/>
+        </w:rPr>
+      </w:pPr>
+    </w:p>
+    <w:p>
+      <w:pPr>
+        <w:rPr>
+          <w:rFonts w:cstheme="minorHAnsi"/>
+          <w:color w:val="000000" w:themeColor="text1"/>
+          <w:sz w:val="24"/>
+          <w:szCs w:val="24"/>
+        </w:rPr>
+      </w:pPr>
+    </w:p>
+    <w:p>
+      <w:pPr>
+        <w:rPr>
+          <w:rFonts w:cstheme="minorHAnsi"/>
+          <w:color w:val="000000" w:themeColor="text1"/>
+          <w:sz w:val="24"/>
+          <w:szCs w:val="24"/>
+        </w:rPr>
+      </w:pPr>
+    </w:p>
+    <w:p>
+      <w:pPr>
+        <w:rPr>
+          <w:rFonts w:cstheme="minorHAnsi"/>
+          <w:color w:val="000000" w:themeColor="text1"/>
+          <w:sz w:val="24"/>
+          <w:szCs w:val="24"/>
+        </w:rPr>
+      </w:pPr>
+    </w:p>
+    <w:p>
+      <w:pPr>
+        <w:rPr>
+          <w:rFonts w:cstheme="minorHAnsi"/>
+          <w:color w:val="000000" w:themeColor="text1"/>
+          <w:sz w:val="24"/>
+          <w:szCs w:val="24"/>
+        </w:rPr>
+      </w:pPr>
+    </w:p>
+    <w:p>
+      <w:pPr>
+        <w:rPr>
+          <w:rFonts w:cstheme="minorHAnsi"/>
+          <w:color w:val="000000" w:themeColor="text1"/>
+          <w:sz w:val="24"/>
+          <w:szCs w:val="24"/>
+        </w:rPr>
+      </w:pPr>
+    </w:p>
+    <w:p>
+      <w:pPr>
+        <w:rPr>
+          <w:rFonts w:cstheme="minorHAnsi"/>
+          <w:color w:val="000000" w:themeColor="text1"/>
+          <w:sz w:val="24"/>
+          <w:szCs w:val="24"/>
+        </w:rPr>
+      </w:pPr>
+    </w:p>
+    <w:p>
+      <w:pPr>
+        <w:rPr>
+          <w:rFonts w:cstheme="minorHAnsi"/>
+          <w:color w:val="000000" w:themeColor="text1"/>
+          <w:sz w:val="24"/>
+          <w:szCs w:val="24"/>
+        </w:rPr>
+      </w:pPr>
+    </w:p>
+    <w:p>
+      <w:pPr>
+        <w:rPr>
+          <w:rFonts w:cstheme="minorHAnsi"/>
+          <w:color w:val="000000" w:themeColor="text1"/>
+          <w:sz w:val="24"/>
+          <w:szCs w:val="24"/>
+        </w:rPr>
+      </w:pPr>
+    </w:p>
+    <w:p>
+      <w:pPr>
+        <w:rPr>
+          <w:rFonts w:cstheme="minorHAnsi"/>
+          <w:color w:val="000000" w:themeColor="text1"/>
+          <w:sz w:val="24"/>
+          <w:szCs w:val="24"/>
+        </w:rPr>
+      </w:pPr>
+    </w:p>
+    <w:p>
+      <w:pPr>
+        <w:rPr>
+          <w:rFonts w:cstheme="minorHAnsi"/>
+          <w:color w:val="000000" w:themeColor="text1"/>
+          <w:sz w:val="24"/>
+          <w:szCs w:val="24"/>
+        </w:rPr>
+      </w:pPr>
+    </w:p>
+    <w:p>
+      <w:pPr>
+        <w:rPr>
+          <w:rFonts w:cstheme="minorHAnsi"/>
+          <w:color w:val="000000" w:themeColor="text1"/>
+          <w:sz w:val="24"/>
+          <w:szCs w:val="24"/>
+        </w:rPr>
+      </w:pPr>
+    </w:p>
+    <w:p>
+      <w:pPr>
+        <w:rPr>
+          <w:rFonts w:cstheme="minorHAnsi"/>
+          <w:color w:val="000000" w:themeColor="text1"/>
+          <w:sz w:val="24"/>
+          <w:szCs w:val="24"/>
+        </w:rPr>
+      </w:pPr>
+    </w:p>
+    <w:p>
+      <w:pPr>
+        <w:rPr>
+          <w:rFonts w:cstheme="minorHAnsi"/>
+          <w:color w:val="000000" w:themeColor="text1"/>
+          <w:sz w:val="24"/>
+          <w:szCs w:val="24"/>
+        </w:rPr>
+      </w:pPr>
+    </w:p>
+    <w:p>
+      <w:pPr>
+        <w:rPr>
+          <w:rFonts w:cstheme="minorHAnsi"/>
+          <w:color w:val="000000" w:themeColor="text1"/>
+          <w:sz w:val="24"/>
+          <w:szCs w:val="24"/>
+        </w:rPr>
+      </w:pPr>
+    </w:p>
+    <w:p>
+      <w:pPr>
+        <w:rPr>
+          <w:rFonts w:cstheme="minorHAnsi"/>
+          <w:color w:val="000000" w:themeColor="text1"/>
+          <w:sz w:val="24"/>
+          <w:szCs w:val="24"/>
+        </w:rPr>
+      </w:pPr>
+    </w:p>
+    <w:p>
+      <w:pPr>
+        <w:rPr>
+          <w:rFonts w:cstheme="minorHAnsi"/>
+          <w:color w:val="000000" w:themeColor="text1"/>
+          <w:sz w:val="24"/>
+          <w:szCs w:val="24"/>
+        </w:rPr>
+      </w:pPr>
+    </w:p>
+    <w:p>
+      <w:pPr>
+        <w:rPr>
+          <w:rFonts w:cstheme="minorHAnsi"/>
+          <w:color w:val="000000" w:themeColor="text1"/>
+          <w:sz w:val="24"/>
+          <w:szCs w:val="24"/>
+        </w:rPr>
+      </w:pPr>
+    </w:p>
+    <w:p>
+      <w:pPr>
+        <w:rPr>
+          <w:rFonts w:cstheme="minorHAnsi"/>
+          <w:color w:val="000000" w:themeColor="text1"/>
+          <w:sz w:val="24"/>
+          <w:szCs w:val="24"/>
+        </w:rPr>
+      </w:pPr>
+    </w:p>
+    <w:p>
+      <w:pPr>
+        <w:rPr>
+          <w:rFonts w:cstheme="minorHAnsi"/>
+          <w:color w:val="000000" w:themeColor="text1"/>
+          <w:sz w:val="24"/>
+          <w:szCs w:val="24"/>
+        </w:rPr>
+      </w:pPr>
+    </w:p>
+    <w:p>
+      <w:pPr>
+        <w:rPr>
+          <w:rFonts w:cstheme="minorHAnsi"/>
+          <w:color w:val="000000" w:themeColor="text1"/>
+          <w:sz w:val="24"/>
+          <w:szCs w:val="24"/>
+        </w:rPr>
+      </w:pPr>
+    </w:p>
+    <w:p>
+      <w:pPr>
+        <w:rPr>
+          <w:rFonts w:cstheme="minorHAnsi"/>
+          <w:color w:val="000000" w:themeColor="text1"/>
+          <w:sz w:val="24"/>
+          <w:szCs w:val="24"/>
+        </w:rPr>
+      </w:pPr>
+    </w:p>
+    <w:p>
+      <w:pPr>
+        <w:rPr>
+          <w:rFonts w:cstheme="minorHAnsi"/>
+          <w:color w:val="000000" w:themeColor="text1"/>
+          <w:sz w:val="24"/>
+          <w:szCs w:val="24"/>
+        </w:rPr>
+      </w:pPr>
+    </w:p>
+    <w:p>
+      <w:pPr>
+        <w:rPr>
+          <w:rFonts w:cstheme="minorHAnsi"/>
+          <w:color w:val="000000" w:themeColor="text1"/>
+          <w:sz w:val="24"/>
+          <w:szCs w:val="24"/>
+        </w:rPr>
+      </w:pPr>
+    </w:p>
+    <w:p>
+      <w:pPr>
+        <w:rPr>
+          <w:rFonts w:cstheme="minorHAnsi"/>
+          <w:color w:val="000000" w:themeColor="text1"/>
+          <w:sz w:val="24"/>
+          <w:szCs w:val="24"/>
+        </w:rPr>
+      </w:pPr>
+    </w:p>
+    <w:p>
+      <w:pPr>
+        <w:rPr>
+          <w:rFonts w:cstheme="minorHAnsi"/>
+          <w:color w:val="000000" w:themeColor="text1"/>
+          <w:sz w:val="24"/>
+          <w:szCs w:val="24"/>
+        </w:rPr>
+      </w:pPr>
+    </w:p>
+    <w:p>
+      <w:pPr>
+        <w:rPr>
+          <w:rFonts w:cstheme="minorHAnsi"/>
+          <w:color w:val="000000" w:themeColor="text1"/>
+          <w:sz w:val="24"/>
+          <w:szCs w:val="24"/>
+        </w:rPr>
+      </w:pPr>
+    </w:p>
+    <w:p>
+      <w:pPr>
+        <w:rPr>
+          <w:rFonts w:cstheme="minorHAnsi"/>
+          <w:color w:val="000000" w:themeColor="text1"/>
+          <w:sz w:val="24"/>
+          <w:szCs w:val="24"/>
+        </w:rPr>
+      </w:pPr>
+    </w:p>
+    <w:p>
+      <w:pPr>
+        <w:rPr>
+          <w:rFonts w:cstheme="minorHAnsi"/>
+          <w:color w:val="000000" w:themeColor="text1"/>
+          <w:sz w:val="24"/>
+          <w:szCs w:val="24"/>
+        </w:rPr>
+      </w:pPr>
+    </w:p>
+    <w:p>
+      <w:pPr>
+        <w:rPr>
+          <w:rFonts w:cstheme="minorHAnsi"/>
+          <w:color w:val="000000" w:themeColor="text1"/>
+          <w:sz w:val="24"/>
+          <w:szCs w:val="24"/>
+        </w:rPr>
+      </w:pPr>
+    </w:p>
+    <w:p>
+      <w:pPr>
+        <w:rPr>
+          <w:rFonts w:cstheme="minorHAnsi"/>
+          <w:color w:val="000000" w:themeColor="text1"/>
+          <w:sz w:val="24"/>
+          <w:szCs w:val="24"/>
+        </w:rPr>
+      </w:pPr>
+    </w:p>
+    <w:p>
+      <w:pPr>
+        <w:rPr>
+          <w:rFonts w:cstheme="minorHAnsi"/>
+          <w:color w:val="000000" w:themeColor="text1"/>
+          <w:sz w:val="24"/>
+          <w:szCs w:val="24"/>
+        </w:rPr>
+      </w:pPr>
+    </w:p>
+    <w:p>
+      <w:pPr>
+        <w:rPr>
+          <w:rFonts w:cstheme="minorHAnsi"/>
+          <w:color w:val="000000" w:themeColor="text1"/>
+          <w:sz w:val="24"/>
+          <w:szCs w:val="24"/>
+        </w:rPr>
+      </w:pPr>
+    </w:p>
+    <w:p>
+      <w:pPr>
+        <w:rPr>
+          <w:rFonts w:cstheme="minorHAnsi"/>
+          <w:color w:val="000000" w:themeColor="text1"/>
+          <w:sz w:val="24"/>
+          <w:szCs w:val="24"/>
+        </w:rPr>
+      </w:pPr>
+    </w:p>
+    <w:p>
+      <w:pPr>
+        <w:rPr>
+          <w:rFonts w:cstheme="minorHAnsi"/>
+          <w:color w:val="000000" w:themeColor="text1"/>
+          <w:sz w:val="24"/>
+          <w:szCs w:val="24"/>
+        </w:rPr>
+      </w:pPr>
+    </w:p>
+    <w:p>
+      <w:pPr>
+        <w:rPr>
+          <w:rFonts w:cstheme="minorHAnsi"/>
+          <w:color w:val="000000" w:themeColor="text1"/>
+          <w:sz w:val="24"/>
+          <w:szCs w:val="24"/>
+        </w:rPr>
+      </w:pPr>
+    </w:p>
+    <w:p>
+      <w:pPr>
+        <w:rPr>
+          <w:rFonts w:cstheme="minorHAnsi"/>
+          <w:color w:val="000000" w:themeColor="text1"/>
+          <w:sz w:val="24"/>
+          <w:szCs w:val="24"/>
+        </w:rPr>
+      </w:pPr>
+    </w:p>
+    <w:p>
+      <w:pPr>
+        <w:rPr>
+          <w:rFonts w:cstheme="minorHAnsi"/>
+          <w:color w:val="000000" w:themeColor="text1"/>
+          <w:sz w:val="24"/>
+          <w:szCs w:val="24"/>
+        </w:rPr>
+      </w:pPr>
+    </w:p>
+    <w:p>
+      <w:pPr>
+        <w:rPr>
+          <w:rFonts w:cstheme="minorHAnsi"/>
+          <w:color w:val="000000" w:themeColor="text1"/>
+          <w:sz w:val="24"/>
+          <w:szCs w:val="24"/>
+        </w:rPr>
+      </w:pPr>
+    </w:p>
+    <w:p>
+      <w:pPr>
+        <w:rPr>
+          <w:rFonts w:cstheme="minorHAnsi"/>
+          <w:color w:val="000000" w:themeColor="text1"/>
+          <w:sz w:val="24"/>
+          <w:szCs w:val="24"/>
+        </w:rPr>
+      </w:pPr>
+    </w:p>
+    <w:p>
+      <w:pPr>
+        <w:rPr>
+          <w:rFonts w:cstheme="minorHAnsi"/>
+          <w:color w:val="000000" w:themeColor="text1"/>
+          <w:sz w:val="24"/>
+          <w:szCs w:val="24"/>
+        </w:rPr>
+      </w:pPr>
+    </w:p>
+    <w:p>
+      <w:pPr>
+        <w:rPr>
+          <w:rFonts w:cstheme="minorHAnsi"/>
+          <w:color w:val="000000" w:themeColor="text1"/>
+          <w:sz w:val="24"/>
+          <w:szCs w:val="24"/>
+        </w:rPr>
+      </w:pPr>
+    </w:p>
+    <w:p>
+      <w:pPr>
+        <w:rPr>
+          <w:rFonts w:cstheme="minorHAnsi"/>
+          <w:color w:val="000000" w:themeColor="text1"/>
+          <w:sz w:val="24"/>
+          <w:szCs w:val="24"/>
+        </w:rPr>
+      </w:pPr>
+    </w:p>
+    <w:p>
+      <w:pPr>
+        <w:rPr>
+          <w:rFonts w:cstheme="minorHAnsi"/>
+          <w:color w:val="000000" w:themeColor="text1"/>
+          <w:sz w:val="24"/>
+          <w:szCs w:val="24"/>
+        </w:rPr>
+      </w:pPr>
+    </w:p>
+    <w:p>
+      <w:pPr>
+        <w:rPr>
+          <w:rFonts w:cstheme="minorHAnsi"/>
+          <w:color w:val="000000" w:themeColor="text1"/>
+          <w:sz w:val="24"/>
+          <w:szCs w:val="24"/>
+        </w:rPr>
+      </w:pPr>
+    </w:p>
+    <w:p>
+      <w:pPr>
+        <w:rPr>
+          <w:rFonts w:cstheme="minorHAnsi"/>
+          <w:color w:val="000000" w:themeColor="text1"/>
+          <w:sz w:val="24"/>
+          <w:szCs w:val="24"/>
+        </w:rPr>
+      </w:pPr>
+    </w:p>
+    <w:p>
+      <w:pPr>
+        <w:rPr>
+          <w:rFonts w:cstheme="minorHAnsi"/>
+          <w:color w:val="000000" w:themeColor="text1"/>
+          <w:sz w:val="24"/>
+          <w:szCs w:val="24"/>
+        </w:rPr>
+      </w:pPr>
+    </w:p>
+    <w:p>
+      <w:pPr>
+        <w:rPr>
+          <w:rFonts w:cstheme="minorHAnsi"/>
+          <w:color w:val="000000" w:themeColor="text1"/>
+          <w:sz w:val="24"/>
+          <w:szCs w:val="24"/>
+        </w:rPr>
+      </w:pPr>
+    </w:p>
+    <w:p>
+      <w:pPr>
+        <w:rPr>
+          <w:rFonts w:cstheme="minorHAnsi"/>
+          <w:color w:val="000000" w:themeColor="text1"/>
+          <w:sz w:val="24"/>
+          <w:szCs w:val="24"/>
+        </w:rPr>
+      </w:pPr>
+    </w:p>
+    <w:p>
+      <w:pPr>
+        <w:rPr>
+          <w:rFonts w:cstheme="minorHAnsi"/>
+          <w:color w:val="000000" w:themeColor="text1"/>
+          <w:sz w:val="24"/>
+          <w:szCs w:val="24"/>
+        </w:rPr>
+      </w:pPr>
+    </w:p>
+    <w:p>
+      <w:pPr>
+        <w:rPr>
+          <w:rFonts w:cstheme="minorHAnsi"/>
+          <w:color w:val="000000" w:themeColor="text1"/>
+          <w:sz w:val="24"/>
+          <w:szCs w:val="24"/>
+        </w:rPr>
+      </w:pPr>
+    </w:p>
+    <w:p>
+      <w:pPr>
+        <w:rPr>
+          <w:rFonts w:cstheme="minorHAnsi"/>
+          <w:color w:val="000000" w:themeColor="text1"/>
+          <w:sz w:val="24"/>
+          <w:szCs w:val="24"/>
+        </w:rPr>
+      </w:pPr>
+    </w:p>
+    <w:p>
+      <w:pPr>
+        <w:rPr>
+          <w:rFonts w:cstheme="minorHAnsi"/>
+          <w:color w:val="000000" w:themeColor="text1"/>
+          <w:sz w:val="24"/>
+          <w:szCs w:val="24"/>
+        </w:rPr>
+      </w:pPr>
+    </w:p>
+    <w:p>
+      <w:pPr>
+        <w:rPr>
+          <w:rFonts w:cstheme="minorHAnsi"/>
+          <w:color w:val="000000" w:themeColor="text1"/>
+          <w:sz w:val="24"/>
+          <w:szCs w:val="24"/>
+        </w:rPr>
+      </w:pPr>
+    </w:p>
+    <w:p>
+      <w:pPr>
+        <w:rPr>
+          <w:rFonts w:cstheme="minorHAnsi"/>
+          <w:color w:val="000000" w:themeColor="text1"/>
+          <w:sz w:val="24"/>
+          <w:szCs w:val="24"/>
+        </w:rPr>
+      </w:pPr>
+    </w:p>
+    <w:p>
+      <w:pPr>
+        <w:rPr>
+          <w:rFonts w:cstheme="minorHAnsi"/>
+          <w:color w:val="000000" w:themeColor="text1"/>
+          <w:sz w:val="24"/>
+          <w:szCs w:val="24"/>
+        </w:rPr>
+      </w:pPr>
+    </w:p>
+    <w:p>
+      <w:pPr>
+        <w:rPr>
+          <w:rFonts w:cstheme="minorHAnsi"/>
+          <w:color w:val="000000" w:themeColor="text1"/>
+          <w:sz w:val="24"/>
+          <w:szCs w:val="24"/>
+        </w:rPr>
+      </w:pPr>
+    </w:p>
+    <w:p>
+      <w:pPr>
+        <w:rPr>
+          <w:rFonts w:cstheme="minorHAnsi"/>
+          <w:color w:val="000000" w:themeColor="text1"/>
+          <w:sz w:val="24"/>
+          <w:szCs w:val="24"/>
+        </w:rPr>
+      </w:pPr>
+    </w:p>
+    <w:p>
+      <w:pPr>
+        <w:rPr>
+          <w:rFonts w:cstheme="minorHAnsi"/>
+          <w:color w:val="000000" w:themeColor="text1"/>
+          <w:sz w:val="24"/>
+          <w:szCs w:val="24"/>
+        </w:rPr>
+      </w:pPr>
+    </w:p>
+    <w:p>
+      <w:pPr>
+        <w:rPr>
+          <w:rFonts w:cstheme="minorHAnsi"/>
+          <w:color w:val="000000" w:themeColor="text1"/>
+          <w:sz w:val="24"/>
+          <w:szCs w:val="24"/>
+        </w:rPr>
+      </w:pPr>
+    </w:p>
+    <w:p>
+      <w:pPr>
+        <w:rPr>
+          <w:rFonts w:cstheme="minorHAnsi"/>
+          <w:color w:val="000000" w:themeColor="text1"/>
+          <w:sz w:val="24"/>
+          <w:szCs w:val="24"/>
+        </w:rPr>
+      </w:pPr>
+    </w:p>
+    <w:p>
+      <w:pPr>
+        <w:rPr>
+          <w:rFonts w:cstheme="minorHAnsi"/>
+          <w:color w:val="000000" w:themeColor="text1"/>
+          <w:sz w:val="24"/>
+          <w:szCs w:val="24"/>
+        </w:rPr>
+      </w:pPr>
+    </w:p>
+    <w:p>
+      <w:pPr>
+        <w:rPr>
+          <w:rFonts w:cstheme="minorHAnsi"/>
+          <w:color w:val="000000" w:themeColor="text1"/>
+          <w:sz w:val="24"/>
+          <w:szCs w:val="24"/>
+        </w:rPr>
+      </w:pPr>
+    </w:p>
+    <w:p>
+      <w:pPr>
+        <w:rPr>
+          <w:rFonts w:cstheme="minorHAnsi"/>
+          <w:color w:val="000000" w:themeColor="text1"/>
+          <w:sz w:val="24"/>
+          <w:szCs w:val="24"/>
+        </w:rPr>
+      </w:pPr>
+    </w:p>
+    <w:p>
+      <w:pPr>
+        <w:rPr>
+          <w:rFonts w:cstheme="minorHAnsi"/>
+          <w:color w:val="000000" w:themeColor="text1"/>
+          <w:sz w:val="24"/>
+          <w:szCs w:val="24"/>
+        </w:rPr>
+      </w:pPr>
+    </w:p>
+    <w:p>
+      <w:pPr>
+        <w:rPr>
+          <w:rFonts w:cstheme="minorHAnsi"/>
+          <w:color w:val="000000" w:themeColor="text1"/>
+          <w:sz w:val="24"/>
+          <w:szCs w:val="24"/>
+        </w:rPr>
+      </w:pPr>
+    </w:p>
+    <w:p>
+      <w:pPr>
+        <w:rPr>
+          <w:rFonts w:cstheme="minorHAnsi"/>
+          <w:color w:val="000000" w:themeColor="text1"/>
+          <w:sz w:val="24"/>
+          <w:szCs w:val="24"/>
+        </w:rPr>
+      </w:pPr>
+    </w:p>
+    <w:p>
+      <w:pPr>
+        <w:rPr>
+          <w:rFonts w:cstheme="minorHAnsi"/>
+          <w:color w:val="000000" w:themeColor="text1"/>
+          <w:sz w:val="24"/>
+          <w:szCs w:val="24"/>
+        </w:rPr>
+      </w:pPr>
+    </w:p>
+    <w:p>
+      <w:pPr>
+        <w:rPr>
+          <w:rFonts w:cstheme="minorHAnsi"/>
+          <w:color w:val="000000" w:themeColor="text1"/>
+          <w:sz w:val="24"/>
+          <w:szCs w:val="24"/>
+        </w:rPr>
+      </w:pPr>
+    </w:p>
+    <w:p>
+      <w:pPr>
+        <w:rPr>
+          <w:rFonts w:cstheme="minorHAnsi"/>
+          <w:color w:val="000000" w:themeColor="text1"/>
+          <w:sz w:val="24"/>
+          <w:szCs w:val="24"/>
+        </w:rPr>
+      </w:pPr>
+    </w:p>
+    <w:p>
+      <w:pPr>
+        <w:rPr>
+          <w:rFonts w:cstheme="minorHAnsi"/>
+          <w:color w:val="000000" w:themeColor="text1"/>
+          <w:sz w:val="24"/>
+          <w:szCs w:val="24"/>
+        </w:rPr>
+      </w:pPr>
+    </w:p>
+    <w:p>
+      <w:pPr>
+        <w:rPr>
+          <w:rFonts w:cstheme="minorHAnsi"/>
+          <w:color w:val="000000" w:themeColor="text1"/>
+          <w:sz w:val="24"/>
+          <w:szCs w:val="24"/>
+        </w:rPr>
+      </w:pPr>
+    </w:p>
+    <w:p>
+      <w:pPr>
+        <w:rPr>
+          <w:rFonts w:cstheme="minorHAnsi"/>
+          <w:color w:val="000000" w:themeColor="text1"/>
+          <w:sz w:val="24"/>
+          <w:szCs w:val="24"/>
+        </w:rPr>
+      </w:pPr>
+    </w:p>
+    <w:p>
+      <w:pPr>
+        <w:rPr>
+          <w:rFonts w:cstheme="minorHAnsi"/>
+          <w:color w:val="000000" w:themeColor="text1"/>
+          <w:sz w:val="24"/>
+          <w:szCs w:val="24"/>
+        </w:rPr>
+      </w:pPr>
+    </w:p>
+    <w:p>
+      <w:pPr>
+        <w:rPr>
+          <w:rFonts w:cstheme="minorHAnsi"/>
+          <w:color w:val="000000" w:themeColor="text1"/>
+          <w:sz w:val="24"/>
+          <w:szCs w:val="24"/>
+        </w:rPr>
+      </w:pPr>
+    </w:p>
+    <w:p>
+      <w:pPr>
+        <w:rPr>
+          <w:rFonts w:cstheme="minorHAnsi"/>
+          <w:color w:val="000000" w:themeColor="text1"/>
+          <w:sz w:val="24"/>
+          <w:szCs w:val="24"/>
+        </w:rPr>
+      </w:pPr>
+    </w:p>
+    <w:p>
+      <w:pPr>
+        <w:rPr>
+          <w:rFonts w:cstheme="minorHAnsi"/>
+          <w:color w:val="000000" w:themeColor="text1"/>
+          <w:sz w:val="24"/>
+          <w:szCs w:val="24"/>
+        </w:rPr>
+      </w:pPr>
+    </w:p>
+    <w:p>
+      <w:pPr>
+        <w:rPr>
+          <w:rFonts w:cstheme="minorHAnsi"/>
+          <w:color w:val="000000" w:themeColor="text1"/>
+          <w:sz w:val="24"/>
+          <w:szCs w:val="24"/>
+        </w:rPr>
+      </w:pPr>
+    </w:p>
+    <w:p>
+      <w:pPr>
+        <w:rPr>
+          <w:rFonts w:cstheme="minorHAnsi"/>
+          <w:color w:val="000000" w:themeColor="text1"/>
+          <w:sz w:val="24"/>
+          <w:szCs w:val="24"/>
+        </w:rPr>
+      </w:pPr>
+    </w:p>
+    <w:p>
+      <w:pPr>
+        <w:rPr>
+          <w:rFonts w:cstheme="minorHAnsi"/>
+          <w:color w:val="000000" w:themeColor="text1"/>
+          <w:sz w:val="24"/>
+          <w:szCs w:val="24"/>
+        </w:rPr>
+      </w:pPr>
+    </w:p>
+    <w:p>
+      <w:pPr>
+        <w:rPr>
+          <w:rFonts w:cstheme="minorHAnsi"/>
+          <w:color w:val="000000" w:themeColor="text1"/>
+          <w:sz w:val="24"/>
+          <w:szCs w:val="24"/>
+        </w:rPr>
+      </w:pPr>
+    </w:p>
+    <w:p>
+      <w:pPr>
+        <w:rPr>
+          <w:rFonts w:cstheme="minorHAnsi"/>
+          <w:color w:val="000000" w:themeColor="text1"/>
+          <w:sz w:val="24"/>
+          <w:szCs w:val="24"/>
+        </w:rPr>
+      </w:pPr>
+    </w:p>
+    <w:p>
+      <w:pPr>
+        <w:rPr>
+          <w:rFonts w:cstheme="minorHAnsi"/>
+          <w:color w:val="000000" w:themeColor="text1"/>
+          <w:sz w:val="24"/>
+          <w:szCs w:val="24"/>
+        </w:rPr>
+      </w:pPr>
+    </w:p>
+    <w:p>
+      <w:pPr>
+        <w:rPr>
+          <w:rFonts w:cstheme="minorHAnsi"/>
+          <w:color w:val="000000" w:themeColor="text1"/>
+          <w:sz w:val="24"/>
+          <w:szCs w:val="24"/>
+        </w:rPr>
+      </w:pPr>
+    </w:p>
+    <w:p>
+      <w:pPr>
+        <w:rPr>
+          <w:rFonts w:cstheme="minorHAnsi"/>
+          <w:color w:val="000000" w:themeColor="text1"/>
+          <w:sz w:val="24"/>
+          <w:szCs w:val="24"/>
+        </w:rPr>
+      </w:pPr>
+    </w:p>
+    <w:p>
+      <w:pPr>
+        <w:rPr>
+          <w:rFonts w:cstheme="minorHAnsi"/>
+          <w:color w:val="000000" w:themeColor="text1"/>
+          <w:sz w:val="24"/>
+          <w:szCs w:val="24"/>
+        </w:rPr>
+      </w:pPr>
+    </w:p>
+    <w:p>
+      <w:pPr>
+        <w:rPr>
+          <w:rFonts w:cstheme="minorHAnsi"/>
+          <w:color w:val="000000" w:themeColor="text1"/>
+          <w:sz w:val="24"/>
+          <w:szCs w:val="24"/>
+        </w:rPr>
+      </w:pPr>
+    </w:p>
+    <w:p>
+      <w:pPr>
+        <w:rPr>
+          <w:rFonts w:cstheme="minorHAnsi"/>
+          <w:color w:val="000000" w:themeColor="text1"/>
+          <w:sz w:val="24"/>
+          <w:szCs w:val="24"/>
+        </w:rPr>
+      </w:pPr>
+    </w:p>
+    <w:p>
+      <w:pPr>
+        <w:rPr>
+          <w:rFonts w:cstheme="minorHAnsi"/>
+          <w:color w:val="000000" w:themeColor="text1"/>
+          <w:sz w:val="24"/>
+          <w:szCs w:val="24"/>
+        </w:rPr>
+      </w:pPr>
+    </w:p>
+    <w:p>
+      <w:pPr>
+        <w:rPr>
+          <w:rFonts w:cstheme="minorHAnsi"/>
+          <w:color w:val="000000" w:themeColor="text1"/>
+          <w:sz w:val="24"/>
+          <w:szCs w:val="24"/>
+        </w:rPr>
+      </w:pPr>
+    </w:p>
+    <w:p>
+      <w:pPr>
+        <w:rPr>
+          <w:rFonts w:cstheme="minorHAnsi"/>
+          <w:color w:val="000000" w:themeColor="text1"/>
+          <w:sz w:val="24"/>
+          <w:szCs w:val="24"/>
+        </w:rPr>
+      </w:pPr>
+    </w:p>
+    <w:p>
+      <w:pPr>
+        <w:rPr>
+          <w:rFonts w:cstheme="minorHAnsi"/>
+          <w:color w:val="000000" w:themeColor="text1"/>
+          <w:sz w:val="24"/>
+          <w:szCs w:val="24"/>
+        </w:rPr>
+      </w:pPr>
+    </w:p>
+    <w:p>
+      <w:pPr>
+        <w:rPr>
+          <w:rFonts w:cstheme="minorHAnsi"/>
+          <w:color w:val="000000" w:themeColor="text1"/>
+          <w:sz w:val="24"/>
+          <w:szCs w:val="24"/>
+        </w:rPr>
+      </w:pPr>
+    </w:p>
+    <w:p>
+      <w:pPr>
+        <w:rPr>
+          <w:rFonts w:cstheme="minorHAnsi"/>
+          <w:color w:val="000000" w:themeColor="text1"/>
+          <w:sz w:val="24"/>
+          <w:szCs w:val="24"/>
+        </w:rPr>
+      </w:pPr>
+    </w:p>
+    <w:p>
+      <w:pPr>
+        <w:rPr>
+          <w:rFonts w:cstheme="minorHAnsi"/>
+          <w:color w:val="000000" w:themeColor="text1"/>
+          <w:sz w:val="24"/>
+          <w:szCs w:val="24"/>
+        </w:rPr>
+      </w:pPr>
+    </w:p>
+    <w:p>
+      <w:pPr>
+        <w:rPr>
+          <w:rFonts w:cstheme="minorHAnsi"/>
+          <w:color w:val="000000" w:themeColor="text1"/>
+          <w:sz w:val="24"/>
+          <w:szCs w:val="24"/>
+        </w:rPr>
+      </w:pPr>
+    </w:p>
+    <w:p>
+      <w:pPr>
+        <w:rPr>
+          <w:rFonts w:cstheme="minorHAnsi"/>
+          <w:color w:val="000000" w:themeColor="text1"/>
+          <w:sz w:val="24"/>
+          <w:szCs w:val="24"/>
+        </w:rPr>
+      </w:pPr>
+    </w:p>
+    <w:p>
+      <w:pPr>
+        <w:rPr>
+          <w:rFonts w:cstheme="minorHAnsi"/>
+          <w:color w:val="000000" w:themeColor="text1"/>
+          <w:sz w:val="24"/>
+          <w:szCs w:val="24"/>
+        </w:rPr>
+      </w:pPr>
+    </w:p>
+    <w:p>
+      <w:pPr>
+        <w:rPr>
+          <w:rFonts w:cstheme="minorHAnsi"/>
+          <w:color w:val="000000" w:themeColor="text1"/>
+          <w:sz w:val="24"/>
+          <w:szCs w:val="24"/>
+        </w:rPr>
+      </w:pPr>
+    </w:p>
+    <w:p>
+      <w:pPr>
+        <w:rPr>
+          <w:rFonts w:cstheme="minorHAnsi"/>
+          <w:color w:val="000000" w:themeColor="text1"/>
+          <w:sz w:val="24"/>
+          <w:szCs w:val="24"/>
+        </w:rPr>
+      </w:pPr>
+    </w:p>
+    <w:p>
+      <w:pPr>
+        <w:rPr>
+          <w:rFonts w:cstheme="minorHAnsi"/>
+          <w:color w:val="000000" w:themeColor="text1"/>
+          <w:sz w:val="24"/>
+          <w:szCs w:val="24"/>
+        </w:rPr>
+      </w:pPr>
+    </w:p>
+    <w:p>
+      <w:pPr>
+        <w:rPr>
+          <w:rFonts w:cstheme="minorHAnsi"/>
+          <w:color w:val="000000" w:themeColor="text1"/>
+          <w:sz w:val="24"/>
+          <w:szCs w:val="24"/>
+        </w:rPr>
+      </w:pPr>
+    </w:p>
+    <w:p>
+      <w:pPr>
+        <w:rPr>
+          <w:rFonts w:cstheme="minorHAnsi"/>
+          <w:color w:val="000000" w:themeColor="text1"/>
+          <w:sz w:val="24"/>
+          <w:szCs w:val="24"/>
+        </w:rPr>
+      </w:pPr>
+    </w:p>
+    <w:p>
+      <w:pPr>
+        <w:rPr>
+          <w:rFonts w:cstheme="minorHAnsi"/>
+          <w:color w:val="000000" w:themeColor="text1"/>
+          <w:sz w:val="24"/>
+          <w:szCs w:val="24"/>
+        </w:rPr>
+      </w:pPr>
+    </w:p>
+    <w:p>
+      <w:pPr>
+        <w:rPr>
+          <w:rFonts w:cstheme="minorHAnsi"/>
+          <w:color w:val="000000" w:themeColor="text1"/>
+          <w:sz w:val="24"/>
+          <w:szCs w:val="24"/>
+        </w:rPr>
+      </w:pPr>
+    </w:p>
+    <w:p>
+      <w:pPr>
+        <w:rPr>
+          <w:rFonts w:cstheme="minorHAnsi"/>
+          <w:color w:val="000000" w:themeColor="text1"/>
+          <w:sz w:val="24"/>
+          <w:szCs w:val="24"/>
+        </w:rPr>
+      </w:pPr>
+    </w:p>
+    <w:p>
+      <w:pPr>
+        <w:rPr>
+          <w:rFonts w:cstheme="minorHAnsi"/>
+          <w:color w:val="000000" w:themeColor="text1"/>
+          <w:sz w:val="24"/>
+          <w:szCs w:val="24"/>
+        </w:rPr>
+      </w:pPr>
+    </w:p>
+    <w:p>
+      <w:pPr>
+        <w:rPr>
+          <w:rFonts w:cstheme="minorHAnsi"/>
+          <w:color w:val="000000" w:themeColor="text1"/>
+          <w:sz w:val="24"/>
+          <w:szCs w:val="24"/>
+        </w:rPr>
+      </w:pPr>
+    </w:p>
+    <w:p>
+      <w:pPr>
+        <w:rPr>
+          <w:rFonts w:cstheme="minorHAnsi"/>
+          <w:color w:val="000000" w:themeColor="text1"/>
+          <w:sz w:val="24"/>
+          <w:szCs w:val="24"/>
+        </w:rPr>
+      </w:pPr>
+    </w:p>
+    <w:p>
+      <w:pPr>
+        <w:rPr>
+          <w:rFonts w:asciiTheme="majorHAnsi" w:hAnsiTheme="majorHAnsi" w:cstheme="majorHAnsi"/>
+          <w:color w:val="2E74B5" w:themeColor="accent5" w:themeShade="BF"/>
+          <w:sz w:val="40"/>
+          <w:szCs w:val="40"/>
+        </w:rPr>
+      </w:pPr>
+      <w:r>
+        <w:rPr>
+          <w:rFonts w:asciiTheme="majorHAnsi" w:hAnsiTheme="majorHAnsi" w:cstheme="majorHAnsi"/>
+          <w:color w:val="2E74B5" w:themeColor="accent5" w:themeShade="BF"/>
+          <w:sz w:val="40"/>
+          <w:szCs w:val="40"/>
+        </w:rPr>
+        <w:t>Annexe 2 :</w:t>
+      </w:r>
+    </w:p>
+    <w:p>
+      <w:pPr>
+        <w:rPr>
+          <w:rFonts w:cstheme="minorHAnsi"/>
+          <w:color w:val="000000" w:themeColor="text1"/>
+          <w:sz w:val="24"/>
+          <w:szCs w:val="24"/>
         </w:rPr>
       </w:pPr>
     </w:p>
@@ -2223,7 +4963,7 @@
                     <pic:cNvPicPr/>
                   </pic:nvPicPr>
                   <pic:blipFill>
-                    <a:blip r:embed="rId7">
+                    <a:blip r:embed="rId8">
                       <a:extLst>
                         <a:ext uri="{28A0092B-C50C-407E-A947-70E740481C1C}">
                           <a14:useLocalDpi xmlns:a14="http://schemas.microsoft.com/office/drawing/2010/main" val="0"/>
@@ -2478,7 +5218,7 @@
                     <pic:cNvPicPr/>
                   </pic:nvPicPr>
                   <pic:blipFill>
-                    <a:blip r:embed="rId8">
+                    <a:blip r:embed="rId9">
                       <a:extLst>
                         <a:ext uri="{28A0092B-C50C-407E-A947-70E740481C1C}">
                           <a14:useLocalDpi xmlns:a14="http://schemas.microsoft.com/office/drawing/2010/main" val="0"/>
@@ -2557,6 +5297,118 @@
 <file path=word/numbering.xml><?xml version="1.0" encoding="utf-8"?>
 <w:numbering xmlns:wpc="http://schemas.microsoft.com/office/word/2010/wordprocessingCanvas" xmlns:cx="http://schemas.microsoft.com/office/drawing/2014/chartex" xmlns:cx1="http://schemas.microsoft.com/office/drawing/2015/9/8/chartex" xmlns:cx2="http://schemas.microsoft.com/office/drawing/2015/10/21/chartex" xmlns:cx3="http://schemas.microsoft.com/office/drawing/2016/5/9/chartex" xmlns:cx4="http://schemas.microsoft.com/office/drawing/2016/5/10/chartex" xmlns:cx5="http://schemas.microsoft.com/office/drawing/2016/5/11/chartex" xmlns:cx6="http://schemas.microsoft.com/office/drawing/2016/5/12/chartex" xmlns:cx7="http://schemas.microsoft.com/office/drawing/2016/5/13/chartex" xmlns:cx8="http://schemas.microsoft.com/office/drawing/2016/5/14/chartex" xmlns:mc="http://schemas.openxmlformats.org/markup-compatibility/2006" xmlns:aink="http://schemas.microsoft.com/office/drawing/2016/ink" xmlns:am3d="http://schemas.microsoft.com/office/drawing/2017/model3d" xmlns:o="urn:schemas-microsoft-com:office:office" xmlns:oel="http://schemas.microsoft.com/office/2019/extlst" xmlns:r="http://schemas.openxmlformats.org/officeDocument/2006/relationships" xmlns:m="http://schemas.openxmlformats.org/officeDocument/2006/math" xmlns:v="urn:schemas-microsoft-com:vml" xmlns:wp14="http://schemas.microsoft.com/office/word/2010/wordprocessingDrawing" xmlns:wp="http://schemas.openxmlformats.org/drawingml/2006/wordprocessingDrawing" xmlns:w10="urn:schemas-microsoft-com:office:word" xmlns:w="http://schemas.openxmlformats.org/wordprocessingml/2006/main" xmlns:w14="http://schemas.microsoft.com/office/word/2010/wordml" xmlns:w15="http://schemas.microsoft.com/office/word/2012/wordml" xmlns:w16cex="http://schemas.microsoft.com/office/word/2018/wordml/cex" xmlns:w16cid="http://schemas.microsoft.com/office/word/2016/wordml/cid" xmlns:w16="http://schemas.microsoft.com/office/word/2018/wordml" xmlns:w16sdtdh="http://schemas.microsoft.com/office/word/2020/wordml/sdtdatahash" xmlns:w16se="http://schemas.microsoft.com/office/word/2015/wordml/symex" xmlns:wpg="http://schemas.microsoft.com/office/word/2010/wordprocessingGroup" xmlns:wpi="http://schemas.microsoft.com/office/word/2010/wordprocessingInk" xmlns:wne="http://schemas.microsoft.com/office/word/2006/wordml" xmlns:wps="http://schemas.microsoft.com/office/word/2010/wordprocessingShape" mc:Ignorable="w14 w15 w16se w16cid w16 w16cex w16sdtdh wp14">
   <w:abstractNum w:abstractNumId="0" w15:restartNumberingAfterBreak="0">
+    <w:nsid w:val="1B497318"/>
+    <w:multiLevelType w:val="hybridMultilevel"/>
+    <w:tmpl w:val="D570E73C"/>
+    <w:lvl w:ilvl="0" w:tplc="F4283EB4">
+      <w:numFmt w:val="bullet"/>
+      <w:lvlText w:val="-"/>
+      <w:lvlJc w:val="left"/>
+      <w:pPr>
+        <w:ind w:left="1068" w:hanging="360"/>
+      </w:pPr>
+      <w:rPr>
+        <w:rFonts w:ascii="Calibri" w:eastAsiaTheme="minorEastAsia" w:hAnsi="Calibri" w:cs="Calibri" w:hint="default"/>
+      </w:rPr>
+    </w:lvl>
+    <w:lvl w:ilvl="1" w:tplc="040C0003">
+      <w:start w:val="1"/>
+      <w:numFmt w:val="bullet"/>
+      <w:lvlText w:val="o"/>
+      <w:lvlJc w:val="left"/>
+      <w:pPr>
+        <w:ind w:left="1788" w:hanging="360"/>
+      </w:pPr>
+      <w:rPr>
+        <w:rFonts w:ascii="Courier New" w:hAnsi="Courier New" w:cs="Courier New" w:hint="default"/>
+      </w:rPr>
+    </w:lvl>
+    <w:lvl w:ilvl="2" w:tplc="040C0005" w:tentative="1">
+      <w:start w:val="1"/>
+      <w:numFmt w:val="bullet"/>
+      <w:lvlText w:val=""/>
+      <w:lvlJc w:val="left"/>
+      <w:pPr>
+        <w:ind w:left="2508" w:hanging="360"/>
+      </w:pPr>
+      <w:rPr>
+        <w:rFonts w:ascii="Wingdings" w:hAnsi="Wingdings" w:hint="default"/>
+      </w:rPr>
+    </w:lvl>
+    <w:lvl w:ilvl="3" w:tplc="040C0001" w:tentative="1">
+      <w:start w:val="1"/>
+      <w:numFmt w:val="bullet"/>
+      <w:lvlText w:val=""/>
+      <w:lvlJc w:val="left"/>
+      <w:pPr>
+        <w:ind w:left="3228" w:hanging="360"/>
+      </w:pPr>
+      <w:rPr>
+        <w:rFonts w:ascii="Symbol" w:hAnsi="Symbol" w:hint="default"/>
+      </w:rPr>
+    </w:lvl>
+    <w:lvl w:ilvl="4" w:tplc="040C0003" w:tentative="1">
+      <w:start w:val="1"/>
+      <w:numFmt w:val="bullet"/>
+      <w:lvlText w:val="o"/>
+      <w:lvlJc w:val="left"/>
+      <w:pPr>
+        <w:ind w:left="3948" w:hanging="360"/>
+      </w:pPr>
+      <w:rPr>
+        <w:rFonts w:ascii="Courier New" w:hAnsi="Courier New" w:cs="Courier New" w:hint="default"/>
+      </w:rPr>
+    </w:lvl>
+    <w:lvl w:ilvl="5" w:tplc="040C0005" w:tentative="1">
+      <w:start w:val="1"/>
+      <w:numFmt w:val="bullet"/>
+      <w:lvlText w:val=""/>
+      <w:lvlJc w:val="left"/>
+      <w:pPr>
+        <w:ind w:left="4668" w:hanging="360"/>
+      </w:pPr>
+      <w:rPr>
+        <w:rFonts w:ascii="Wingdings" w:hAnsi="Wingdings" w:hint="default"/>
+      </w:rPr>
+    </w:lvl>
+    <w:lvl w:ilvl="6" w:tplc="040C0001" w:tentative="1">
+      <w:start w:val="1"/>
+      <w:numFmt w:val="bullet"/>
+      <w:lvlText w:val=""/>
+      <w:lvlJc w:val="left"/>
+      <w:pPr>
+        <w:ind w:left="5388" w:hanging="360"/>
+      </w:pPr>
+      <w:rPr>
+        <w:rFonts w:ascii="Symbol" w:hAnsi="Symbol" w:hint="default"/>
+      </w:rPr>
+    </w:lvl>
+    <w:lvl w:ilvl="7" w:tplc="040C0003" w:tentative="1">
+      <w:start w:val="1"/>
+      <w:numFmt w:val="bullet"/>
+      <w:lvlText w:val="o"/>
+      <w:lvlJc w:val="left"/>
+      <w:pPr>
+        <w:ind w:left="6108" w:hanging="360"/>
+      </w:pPr>
+      <w:rPr>
+        <w:rFonts w:ascii="Courier New" w:hAnsi="Courier New" w:cs="Courier New" w:hint="default"/>
+      </w:rPr>
+    </w:lvl>
+    <w:lvl w:ilvl="8" w:tplc="040C0005" w:tentative="1">
+      <w:start w:val="1"/>
+      <w:numFmt w:val="bullet"/>
+      <w:lvlText w:val=""/>
+      <w:lvlJc w:val="left"/>
+      <w:pPr>
+        <w:ind w:left="6828" w:hanging="360"/>
+      </w:pPr>
+      <w:rPr>
+        <w:rFonts w:ascii="Wingdings" w:hAnsi="Wingdings" w:hint="default"/>
+      </w:rPr>
+    </w:lvl>
+  </w:abstractNum>
+  <w:abstractNum w:abstractNumId="1" w15:restartNumberingAfterBreak="0">
     <w:nsid w:val="378C3C2E"/>
     <w:multiLevelType w:val="hybridMultilevel"/>
     <w:tmpl w:val="759C4AFE"/>
@@ -2646,6 +5498,9 @@
     </w:lvl>
   </w:abstractNum>
   <w:num w:numId="1" w16cid:durableId="361521187">
+    <w:abstractNumId w:val="1"/>
+  </w:num>
+  <w:num w:numId="2" w16cid:durableId="1747678452">
     <w:abstractNumId w:val="0"/>
   </w:num>
 </w:numbering>
@@ -2774,6 +5629,7 @@
     <w:lsdException w:name="HTML Sample" w:semiHidden="1" w:unhideWhenUsed="1"/>
     <w:lsdException w:name="HTML Typewriter" w:semiHidden="1" w:unhideWhenUsed="1"/>
     <w:lsdException w:name="HTML Variable" w:semiHidden="1" w:unhideWhenUsed="1"/>
+    <w:lsdException w:name="Normal Table" w:semiHidden="1" w:unhideWhenUsed="1"/>
     <w:lsdException w:name="annotation subject" w:semiHidden="1" w:unhideWhenUsed="1"/>
     <w:lsdException w:name="No List" w:semiHidden="1" w:unhideWhenUsed="1"/>
     <w:lsdException w:name="Outline List 1" w:semiHidden="1" w:unhideWhenUsed="1"/>
@@ -2820,8 +5676,10 @@
     <w:lsdException w:name="Table Subtle 2" w:semiHidden="1" w:unhideWhenUsed="1"/>
     <w:lsdException w:name="Table Web 1" w:semiHidden="1" w:unhideWhenUsed="1"/>
     <w:lsdException w:name="Table Web 2" w:semiHidden="1" w:unhideWhenUsed="1"/>
+    <w:lsdException w:name="Table Web 3" w:semiHidden="1" w:unhideWhenUsed="1"/>
     <w:lsdException w:name="Balloon Text" w:semiHidden="1" w:unhideWhenUsed="1"/>
     <w:lsdException w:name="Table Grid" w:uiPriority="39"/>
+    <w:lsdException w:name="Table Theme" w:semiHidden="1" w:unhideWhenUsed="1"/>
     <w:lsdException w:name="Placeholder Text" w:semiHidden="1"/>
     <w:lsdException w:name="No Spacing" w:uiPriority="1" w:qFormat="1"/>
     <w:lsdException w:name="Light Shading" w:uiPriority="60"/>

</xml_diff>

<commit_message>
Ajout Conclusion et relecture globale
</commit_message>
<xml_diff>
--- a/Rapport IA41 Teeko.docx
+++ b/Rapport IA41 Teeko.docx
@@ -473,33 +473,33 @@
           <w:sz w:val="28"/>
           <w:szCs w:val="28"/>
         </w:rPr>
-        <w:t>3 – Application dans le langage Python (</w:t>
-      </w:r>
-      <w:proofErr w:type="spellStart"/>
-      <w:r>
-        <w:rPr>
-          <w:rFonts w:cstheme="minorHAnsi"/>
-          <w:sz w:val="28"/>
-          <w:szCs w:val="28"/>
-        </w:rPr>
-        <w:t>struct</w:t>
-      </w:r>
-      <w:proofErr w:type="spellEnd"/>
-      <w:r>
-        <w:rPr>
-          <w:rFonts w:cstheme="minorHAnsi"/>
-          <w:sz w:val="28"/>
-          <w:szCs w:val="28"/>
-        </w:rPr>
-        <w:t xml:space="preserve"> données + traitements)</w:t>
-      </w:r>
-      <w:r>
-        <w:rPr>
-          <w:rFonts w:cstheme="minorHAnsi"/>
-          <w:sz w:val="28"/>
-          <w:szCs w:val="28"/>
-        </w:rPr>
-        <w:t xml:space="preserve"> </w:t>
+        <w:t xml:space="preserve">3 – Application dans le langage </w:t>
+      </w:r>
+      <w:r>
+        <w:rPr>
+          <w:rFonts w:cstheme="minorHAnsi"/>
+          <w:sz w:val="28"/>
+          <w:szCs w:val="28"/>
+        </w:rPr>
+        <w:t>……………………………………………………</w:t>
+      </w:r>
+      <w:proofErr w:type="gramStart"/>
+      <w:r>
+        <w:rPr>
+          <w:rFonts w:cstheme="minorHAnsi"/>
+          <w:sz w:val="28"/>
+          <w:szCs w:val="28"/>
+        </w:rPr>
+        <w:t>…….</w:t>
+      </w:r>
+      <w:proofErr w:type="gramEnd"/>
+      <w:r>
+        <w:rPr>
+          <w:rFonts w:cstheme="minorHAnsi"/>
+          <w:sz w:val="28"/>
+          <w:szCs w:val="28"/>
+        </w:rPr>
+        <w:t>.</w:t>
       </w:r>
     </w:p>
     <w:p>
@@ -755,9 +755,18 @@
           <w:szCs w:val="28"/>
         </w:rPr>
         <w:tab/>
-        <w:t xml:space="preserve">3 – Application Algo </w:t>
+        <w:t xml:space="preserve">3 – </w:t>
+      </w:r>
+      <w:r>
+        <w:rPr>
+          <w:rFonts w:cstheme="minorHAnsi"/>
+          <w:sz w:val="28"/>
+          <w:szCs w:val="28"/>
+        </w:rPr>
+        <w:t xml:space="preserve">Algorithme </w:t>
       </w:r>
       <w:proofErr w:type="spellStart"/>
+      <w:proofErr w:type="gramStart"/>
       <w:r>
         <w:rPr>
           <w:rFonts w:cstheme="minorHAnsi"/>
@@ -773,7 +782,16 @@
           <w:sz w:val="28"/>
           <w:szCs w:val="28"/>
         </w:rPr>
-        <w:t xml:space="preserve"> (réalisation)</w:t>
+        <w:t xml:space="preserve">  …</w:t>
+      </w:r>
+      <w:proofErr w:type="gramEnd"/>
+      <w:r>
+        <w:rPr>
+          <w:rFonts w:cstheme="minorHAnsi"/>
+          <w:sz w:val="28"/>
+          <w:szCs w:val="28"/>
+        </w:rPr>
+        <w:t>……………………………………………………………………….</w:t>
       </w:r>
     </w:p>
     <w:p>
@@ -792,6 +810,14 @@
         </w:rPr>
         <w:tab/>
         <w:t>4 – Réalisation UI</w:t>
+      </w:r>
+      <w:r>
+        <w:rPr>
+          <w:rFonts w:cstheme="minorHAnsi"/>
+          <w:sz w:val="28"/>
+          <w:szCs w:val="28"/>
+        </w:rPr>
+        <w:t xml:space="preserve"> …………………………………………………………………………………….</w:t>
       </w:r>
     </w:p>
     <w:p>
@@ -4573,7 +4599,7 @@
           <w:szCs w:val="40"/>
         </w:rPr>
         <w:lastRenderedPageBreak/>
-        <w:t>IV – Situations et analyse par le programme</w:t>
+        <w:t xml:space="preserve">IV – Situations et analyse par le programme </w:t>
       </w:r>
       <w:r>
         <w:rPr>
@@ -4582,15 +4608,6 @@
           <w:sz w:val="40"/>
           <w:szCs w:val="40"/>
         </w:rPr>
-        <w:t xml:space="preserve"> </w:t>
-      </w:r>
-      <w:r>
-        <w:rPr>
-          <w:rFonts w:asciiTheme="majorHAnsi" w:hAnsiTheme="majorHAnsi" w:cstheme="majorHAnsi"/>
-          <w:color w:val="2E74B5" w:themeColor="accent5" w:themeShade="BF"/>
-          <w:sz w:val="40"/>
-          <w:szCs w:val="40"/>
-        </w:rPr>
         <w:t>:</w:t>
       </w:r>
     </w:p>
@@ -4608,7 +4625,7 @@
           <w:sz w:val="32"/>
           <w:szCs w:val="32"/>
         </w:rPr>
-        <w:t>S</w:t>
+        <w:t>Situation</w:t>
       </w:r>
       <w:r>
         <w:rPr>
@@ -4616,7 +4633,7 @@
           <w:sz w:val="32"/>
           <w:szCs w:val="32"/>
         </w:rPr>
-        <w:t>ituation</w:t>
+        <w:t xml:space="preserve"> </w:t>
       </w:r>
       <w:r>
         <w:rPr>
@@ -4624,7 +4641,7 @@
           <w:sz w:val="32"/>
           <w:szCs w:val="32"/>
         </w:rPr>
-        <w:t xml:space="preserve"> </w:t>
+        <w:t xml:space="preserve">1 </w:t>
       </w:r>
       <w:r>
         <w:rPr>
@@ -4632,16 +4649,17 @@
           <w:sz w:val="32"/>
           <w:szCs w:val="32"/>
         </w:rPr>
-        <w:t xml:space="preserve">1 </w:t>
-      </w:r>
-      <w:r>
+        <w:t>–</w:t>
+      </w:r>
+    </w:p>
+    <w:p>
+      <w:pPr>
         <w:rPr>
           <w:rFonts w:asciiTheme="majorHAnsi" w:hAnsiTheme="majorHAnsi" w:cstheme="majorHAnsi"/>
           <w:sz w:val="32"/>
           <w:szCs w:val="32"/>
         </w:rPr>
-        <w:t>–</w:t>
-      </w:r>
+      </w:pPr>
     </w:p>
     <w:p>
       <w:pPr>
@@ -5007,44 +5025,89 @@
           <w:sz w:val="24"/>
           <w:szCs w:val="24"/>
         </w:rPr>
-        <w:t xml:space="preserve">Nous avons fait en sorte que le programme ne se limite pas à prendre un choix sur le coup suivant, mais également à prendre en compte les conséquences que pourraient avoir </w:t>
-      </w:r>
-      <w:r>
-        <w:rPr>
-          <w:rFonts w:cstheme="minorHAnsi"/>
-          <w:color w:val="000000" w:themeColor="text1"/>
-          <w:sz w:val="24"/>
-          <w:szCs w:val="24"/>
-        </w:rPr>
-        <w:t>ce coup</w:t>
-      </w:r>
-      <w:r>
-        <w:rPr>
-          <w:rFonts w:cstheme="minorHAnsi"/>
-          <w:color w:val="000000" w:themeColor="text1"/>
-          <w:sz w:val="24"/>
-          <w:szCs w:val="24"/>
-        </w:rPr>
-        <w:t xml:space="preserve"> dans le temps. Ici, nous évaluerons une situation jusqu’à 4 coups à l’avance.</w:t>
-      </w:r>
-    </w:p>
-    <w:p>
-      <w:pPr>
-        <w:rPr>
-          <w:rFonts w:cstheme="minorHAnsi"/>
-          <w:color w:val="000000" w:themeColor="text1"/>
-          <w:sz w:val="24"/>
-          <w:szCs w:val="24"/>
-        </w:rPr>
-      </w:pPr>
-      <w:r>
-        <w:rPr>
-          <w:rFonts w:cstheme="minorHAnsi"/>
-          <w:color w:val="000000" w:themeColor="text1"/>
-          <w:sz w:val="24"/>
-          <w:szCs w:val="24"/>
-        </w:rPr>
-        <w:t xml:space="preserve">Ici, nous avons appliqué la notion de profondeur de manière récursive dans la fonction </w:t>
+        <w:t xml:space="preserve">Nous avons fait en sorte que le programme ne se limite pas à </w:t>
+      </w:r>
+      <w:r>
+        <w:rPr>
+          <w:rFonts w:cstheme="minorHAnsi"/>
+          <w:color w:val="000000" w:themeColor="text1"/>
+          <w:sz w:val="24"/>
+          <w:szCs w:val="24"/>
+        </w:rPr>
+        <w:t>faire</w:t>
+      </w:r>
+      <w:r>
+        <w:rPr>
+          <w:rFonts w:cstheme="minorHAnsi"/>
+          <w:color w:val="000000" w:themeColor="text1"/>
+          <w:sz w:val="24"/>
+          <w:szCs w:val="24"/>
+        </w:rPr>
+        <w:t xml:space="preserve"> un choix </w:t>
+      </w:r>
+      <w:r>
+        <w:rPr>
+          <w:rFonts w:cstheme="minorHAnsi"/>
+          <w:color w:val="000000" w:themeColor="text1"/>
+          <w:sz w:val="24"/>
+          <w:szCs w:val="24"/>
+        </w:rPr>
+        <w:t>pour le coup suivant</w:t>
+      </w:r>
+      <w:r>
+        <w:rPr>
+          <w:rFonts w:cstheme="minorHAnsi"/>
+          <w:color w:val="000000" w:themeColor="text1"/>
+          <w:sz w:val="24"/>
+          <w:szCs w:val="24"/>
+        </w:rPr>
+        <w:t xml:space="preserve">, mais également à prendre en compte les conséquences que pourraient avoir ce coup dans le temps. </w:t>
+      </w:r>
+      <w:r>
+        <w:rPr>
+          <w:rFonts w:cstheme="minorHAnsi"/>
+          <w:color w:val="000000" w:themeColor="text1"/>
+          <w:sz w:val="24"/>
+          <w:szCs w:val="24"/>
+        </w:rPr>
+        <w:t>Ici</w:t>
+      </w:r>
+      <w:r>
+        <w:rPr>
+          <w:rFonts w:cstheme="minorHAnsi"/>
+          <w:color w:val="000000" w:themeColor="text1"/>
+          <w:sz w:val="24"/>
+          <w:szCs w:val="24"/>
+        </w:rPr>
+        <w:t>, nous évaluerons une situation jusqu’à 4 coups à l’avance.</w:t>
+      </w:r>
+    </w:p>
+    <w:p>
+      <w:pPr>
+        <w:rPr>
+          <w:rFonts w:cstheme="minorHAnsi"/>
+          <w:color w:val="000000" w:themeColor="text1"/>
+          <w:sz w:val="24"/>
+          <w:szCs w:val="24"/>
+        </w:rPr>
+      </w:pPr>
+      <w:r>
+        <w:rPr>
+          <w:rFonts w:cstheme="minorHAnsi"/>
+          <w:color w:val="000000" w:themeColor="text1"/>
+          <w:sz w:val="24"/>
+          <w:szCs w:val="24"/>
+        </w:rPr>
+        <w:t>Dans ce projet</w:t>
+      </w:r>
+      <w:r>
+        <w:rPr>
+          <w:rFonts w:cstheme="minorHAnsi"/>
+          <w:color w:val="000000" w:themeColor="text1"/>
+          <w:sz w:val="24"/>
+          <w:szCs w:val="24"/>
+        </w:rPr>
+        <w:t xml:space="preserve">, nous avons appliqué la notion de profondeur de manière récursive dans la fonction </w:t>
       </w:r>
       <w:proofErr w:type="spellStart"/>
       <w:r>
@@ -5151,7 +5214,6 @@
           <w:sz w:val="32"/>
           <w:szCs w:val="32"/>
         </w:rPr>
-        <w:lastRenderedPageBreak/>
         <w:t>Situation</w:t>
       </w:r>
       <w:r>
@@ -5168,15 +5230,7 @@
           <w:sz w:val="32"/>
           <w:szCs w:val="32"/>
         </w:rPr>
-        <w:t>2</w:t>
-      </w:r>
-      <w:r>
-        <w:rPr>
-          <w:rFonts w:asciiTheme="majorHAnsi" w:hAnsiTheme="majorHAnsi" w:cstheme="majorHAnsi"/>
-          <w:sz w:val="32"/>
-          <w:szCs w:val="32"/>
-        </w:rPr>
-        <w:t xml:space="preserve"> –</w:t>
+        <w:t>2 –</w:t>
       </w:r>
     </w:p>
     <w:p>
@@ -5409,7 +5463,25 @@
           <w:sz w:val="24"/>
           <w:szCs w:val="24"/>
         </w:rPr>
-        <w:t xml:space="preserve"> aboutit forcément à une victoire, c’est donc le meilleur coup à jouer.</w:t>
+        <w:t xml:space="preserve"> aboutit forcément à </w:t>
+      </w:r>
+      <w:r>
+        <w:rPr>
+          <w:rFonts w:cstheme="minorHAnsi"/>
+          <w:color w:val="000000" w:themeColor="text1"/>
+          <w:sz w:val="24"/>
+          <w:szCs w:val="24"/>
+        </w:rPr>
+        <w:t>la défaite du joueur adverse</w:t>
+      </w:r>
+      <w:r>
+        <w:rPr>
+          <w:rFonts w:cstheme="minorHAnsi"/>
+          <w:color w:val="000000" w:themeColor="text1"/>
+          <w:sz w:val="24"/>
+          <w:szCs w:val="24"/>
+        </w:rPr>
+        <w:t>, c’est donc le meilleur coup à jouer.</w:t>
       </w:r>
     </w:p>
     <w:p>
@@ -5458,47 +5530,17 @@
           <w:sz w:val="24"/>
           <w:szCs w:val="24"/>
         </w:rPr>
-        <w:t xml:space="preserve"> fait que l’IA prend conscience de la supériorité de ce coup par rapport aux autres sur le long terme</w:t>
-      </w:r>
-      <w:r>
-        <w:rPr>
-          <w:rFonts w:cstheme="minorHAnsi"/>
-          <w:color w:val="000000" w:themeColor="text1"/>
-          <w:sz w:val="24"/>
-          <w:szCs w:val="24"/>
-        </w:rPr>
-        <w:t>, ce qui fera qu’elle choisira ce coup là après examen des autres situations.</w:t>
-      </w:r>
-    </w:p>
-    <w:p>
-      <w:pPr>
-        <w:rPr>
-          <w:rFonts w:cstheme="minorHAnsi"/>
-          <w:color w:val="000000" w:themeColor="text1"/>
-          <w:sz w:val="24"/>
-          <w:szCs w:val="24"/>
-        </w:rPr>
-      </w:pPr>
-    </w:p>
-    <w:p>
-      <w:pPr>
-        <w:rPr>
-          <w:rFonts w:cstheme="minorHAnsi"/>
-          <w:color w:val="000000" w:themeColor="text1"/>
-          <w:sz w:val="24"/>
-          <w:szCs w:val="24"/>
-        </w:rPr>
-      </w:pPr>
-    </w:p>
-    <w:p>
-      <w:pPr>
-        <w:rPr>
-          <w:rFonts w:cstheme="minorHAnsi"/>
-          <w:color w:val="000000" w:themeColor="text1"/>
-          <w:sz w:val="24"/>
-          <w:szCs w:val="24"/>
-        </w:rPr>
-      </w:pPr>
+        <w:t xml:space="preserve"> fait que l’IA prend conscience de la supériorité de ce coup par rapport aux autres sur le long terme, ce qui fera qu’elle choisira ce coup là après examen </w:t>
+      </w:r>
+      <w:r>
+        <w:rPr>
+          <w:rFonts w:cstheme="minorHAnsi"/>
+          <w:color w:val="000000" w:themeColor="text1"/>
+          <w:sz w:val="24"/>
+          <w:szCs w:val="24"/>
+        </w:rPr>
+        <w:t>de l’ensemble des coups qu’il est possible de jouer.</w:t>
+      </w:r>
     </w:p>
     <w:p>
       <w:pPr>
@@ -5770,155 +5812,132 @@
           <w:sz w:val="24"/>
           <w:szCs w:val="24"/>
         </w:rPr>
-        <w:t xml:space="preserve">Enfin, </w:t>
-      </w:r>
-      <w:r>
-        <w:rPr>
-          <w:rFonts w:cstheme="minorHAnsi"/>
-          <w:color w:val="000000" w:themeColor="text1"/>
-          <w:sz w:val="24"/>
-          <w:szCs w:val="24"/>
-        </w:rPr>
-        <w:t>l’IA n’est pas imbattable comme nous l’aurions souhaité au commencement du projet. Nous pensons que nous n’avons pas fourni assez de paramètres à la fonction d’évaluation pour lui permettre d’évaluer une situation de manière optimale.</w:t>
-      </w:r>
-    </w:p>
-    <w:p>
-      <w:pPr>
-        <w:rPr>
-          <w:rFonts w:cstheme="minorHAnsi"/>
-          <w:color w:val="000000" w:themeColor="text1"/>
-          <w:sz w:val="24"/>
-          <w:szCs w:val="24"/>
-        </w:rPr>
-      </w:pPr>
-      <w:r>
-        <w:rPr>
-          <w:rFonts w:cstheme="minorHAnsi"/>
-          <w:color w:val="000000" w:themeColor="text1"/>
-          <w:sz w:val="24"/>
-          <w:szCs w:val="24"/>
-        </w:rPr>
-        <w:t>Alors, une amélioration que nous pourrions apporter serait de rajouter certains paramètres qui pourraient être utiles à l’évaluation d’un état</w:t>
-      </w:r>
-      <w:r>
-        <w:rPr>
-          <w:rFonts w:cstheme="minorHAnsi"/>
-          <w:color w:val="000000" w:themeColor="text1"/>
-          <w:sz w:val="24"/>
-          <w:szCs w:val="24"/>
-        </w:rPr>
-        <w:t xml:space="preserve"> (par exemple la distance entre les jetons, le nombre d’étapes avant une victoire possible, …).</w:t>
-      </w:r>
-    </w:p>
-    <w:p>
-      <w:pPr>
-        <w:rPr>
-          <w:rFonts w:cstheme="minorHAnsi"/>
-          <w:color w:val="000000" w:themeColor="text1"/>
-          <w:sz w:val="24"/>
-          <w:szCs w:val="24"/>
-        </w:rPr>
-      </w:pPr>
-    </w:p>
-    <w:p>
-      <w:pPr>
-        <w:rPr>
-          <w:rFonts w:cstheme="minorHAnsi"/>
-          <w:color w:val="000000" w:themeColor="text1"/>
-          <w:sz w:val="24"/>
-          <w:szCs w:val="24"/>
-        </w:rPr>
-      </w:pPr>
-    </w:p>
-    <w:p>
-      <w:pPr>
-        <w:rPr>
-          <w:rFonts w:cstheme="minorHAnsi"/>
-          <w:color w:val="000000" w:themeColor="text1"/>
-          <w:sz w:val="24"/>
-          <w:szCs w:val="24"/>
-        </w:rPr>
-      </w:pPr>
-    </w:p>
-    <w:p>
-      <w:pPr>
-        <w:rPr>
-          <w:rFonts w:cstheme="minorHAnsi"/>
-          <w:color w:val="000000" w:themeColor="text1"/>
-          <w:sz w:val="24"/>
-          <w:szCs w:val="24"/>
-        </w:rPr>
-      </w:pPr>
-    </w:p>
-    <w:p>
-      <w:pPr>
-        <w:rPr>
-          <w:rFonts w:cstheme="minorHAnsi"/>
-          <w:color w:val="000000" w:themeColor="text1"/>
-          <w:sz w:val="24"/>
-          <w:szCs w:val="24"/>
-        </w:rPr>
-      </w:pPr>
-    </w:p>
-    <w:p>
-      <w:pPr>
-        <w:rPr>
-          <w:rFonts w:cstheme="minorHAnsi"/>
-          <w:color w:val="000000" w:themeColor="text1"/>
-          <w:sz w:val="24"/>
-          <w:szCs w:val="24"/>
-        </w:rPr>
-      </w:pPr>
-    </w:p>
-    <w:p>
-      <w:pPr>
-        <w:rPr>
-          <w:rFonts w:cstheme="minorHAnsi"/>
-          <w:color w:val="000000" w:themeColor="text1"/>
-          <w:sz w:val="24"/>
-          <w:szCs w:val="24"/>
-        </w:rPr>
-      </w:pPr>
-    </w:p>
-    <w:p>
-      <w:pPr>
-        <w:rPr>
-          <w:rFonts w:cstheme="minorHAnsi"/>
-          <w:color w:val="000000" w:themeColor="text1"/>
-          <w:sz w:val="24"/>
-          <w:szCs w:val="24"/>
-        </w:rPr>
-      </w:pPr>
-    </w:p>
-    <w:p>
-      <w:pPr>
-        <w:rPr>
-          <w:rFonts w:cstheme="minorHAnsi"/>
-          <w:color w:val="000000" w:themeColor="text1"/>
-          <w:sz w:val="24"/>
-          <w:szCs w:val="24"/>
-        </w:rPr>
-      </w:pPr>
-    </w:p>
-    <w:p>
-      <w:pPr>
-        <w:rPr>
-          <w:rFonts w:cstheme="minorHAnsi"/>
-          <w:color w:val="000000" w:themeColor="text1"/>
-          <w:sz w:val="24"/>
-          <w:szCs w:val="24"/>
-        </w:rPr>
-      </w:pPr>
-    </w:p>
-    <w:p>
-      <w:pPr>
-        <w:rPr>
-          <w:rFonts w:cstheme="minorHAnsi"/>
-          <w:color w:val="000000" w:themeColor="text1"/>
-          <w:sz w:val="24"/>
-          <w:szCs w:val="24"/>
-        </w:rPr>
-      </w:pPr>
+        <w:t>Enfin, l’IA n’est pas imbattable comme nous l’aurions souhaité au commencement du projet. Nous pensons que nous n’avons pas fourni assez de paramètres à la fonction d’évaluation pour lui permettre d’évaluer une situation de manière optimale.</w:t>
+      </w:r>
+    </w:p>
+    <w:p>
+      <w:pPr>
+        <w:rPr>
+          <w:rFonts w:cstheme="minorHAnsi"/>
+          <w:color w:val="000000" w:themeColor="text1"/>
+          <w:sz w:val="24"/>
+          <w:szCs w:val="24"/>
+        </w:rPr>
+      </w:pPr>
+      <w:r>
+        <w:rPr>
+          <w:rFonts w:cstheme="minorHAnsi"/>
+          <w:color w:val="000000" w:themeColor="text1"/>
+          <w:sz w:val="24"/>
+          <w:szCs w:val="24"/>
+        </w:rPr>
+        <w:t>Alors, une amélioration que nous pourrions apporter serait de rajouter certains paramètres qui pourraient être utiles à l’évaluation d’un état (par exemple la distance entre les jetons, le nombre d’étapes avant une victoire possible, …).</w:t>
+      </w:r>
+    </w:p>
+    <w:p>
+      <w:pPr>
+        <w:rPr>
+          <w:rFonts w:cstheme="minorHAnsi"/>
+          <w:color w:val="000000" w:themeColor="text1"/>
+          <w:sz w:val="24"/>
+          <w:szCs w:val="24"/>
+        </w:rPr>
+      </w:pPr>
+    </w:p>
+    <w:p>
+      <w:pPr>
+        <w:rPr>
+          <w:rFonts w:asciiTheme="majorHAnsi" w:hAnsiTheme="majorHAnsi" w:cstheme="majorHAnsi"/>
+          <w:color w:val="2E74B5" w:themeColor="accent5" w:themeShade="BF"/>
+          <w:sz w:val="40"/>
+          <w:szCs w:val="40"/>
+        </w:rPr>
+      </w:pPr>
+      <w:r>
+        <w:rPr>
+          <w:rFonts w:asciiTheme="majorHAnsi" w:hAnsiTheme="majorHAnsi" w:cstheme="majorHAnsi"/>
+          <w:color w:val="2E74B5" w:themeColor="accent5" w:themeShade="BF"/>
+          <w:sz w:val="40"/>
+          <w:szCs w:val="40"/>
+        </w:rPr>
+        <w:t>V</w:t>
+      </w:r>
+      <w:r>
+        <w:rPr>
+          <w:rFonts w:asciiTheme="majorHAnsi" w:hAnsiTheme="majorHAnsi" w:cstheme="majorHAnsi"/>
+          <w:color w:val="2E74B5" w:themeColor="accent5" w:themeShade="BF"/>
+          <w:sz w:val="40"/>
+          <w:szCs w:val="40"/>
+        </w:rPr>
+        <w:t>I – Conclusion :</w:t>
+      </w:r>
+    </w:p>
+    <w:p>
+      <w:pPr>
+        <w:rPr>
+          <w:rFonts w:cstheme="minorHAnsi"/>
+          <w:color w:val="000000" w:themeColor="text1"/>
+          <w:sz w:val="24"/>
+          <w:szCs w:val="24"/>
+        </w:rPr>
+      </w:pPr>
+    </w:p>
+    <w:p>
+      <w:pPr>
+        <w:rPr>
+          <w:rFonts w:cstheme="minorHAnsi"/>
+          <w:color w:val="000000" w:themeColor="text1"/>
+          <w:sz w:val="24"/>
+          <w:szCs w:val="24"/>
+        </w:rPr>
+      </w:pPr>
+      <w:r>
+        <w:rPr>
+          <w:rFonts w:cstheme="minorHAnsi"/>
+          <w:color w:val="000000" w:themeColor="text1"/>
+          <w:sz w:val="24"/>
+          <w:szCs w:val="24"/>
+        </w:rPr>
+        <w:t>Réaliser une intelligence artificielle capable de trouver le meilleur coup à jouer dans un jeu stratégique semblait irréalisable en début de semestre, et pourtant le travail que nous avons réalisé se rapproche de cet objectif.</w:t>
+      </w:r>
+    </w:p>
+    <w:p>
+      <w:pPr>
+        <w:rPr>
+          <w:rFonts w:cstheme="minorHAnsi"/>
+          <w:color w:val="000000" w:themeColor="text1"/>
+          <w:sz w:val="24"/>
+          <w:szCs w:val="24"/>
+        </w:rPr>
+      </w:pPr>
+      <w:r>
+        <w:rPr>
+          <w:rFonts w:cstheme="minorHAnsi"/>
+          <w:color w:val="000000" w:themeColor="text1"/>
+          <w:sz w:val="24"/>
+          <w:szCs w:val="24"/>
+        </w:rPr>
+        <w:t>Je pense parler pour tout le groupe en disant que ce projet a été très enrichissant. Il nous a permis de mettre en pratique les notions théoriques vues en cours et, en tant que novices, de nous initier aux bases de l’intelligence artificielle.</w:t>
+      </w:r>
+    </w:p>
+    <w:p>
+      <w:pPr>
+        <w:rPr>
+          <w:rFonts w:cstheme="minorHAnsi"/>
+          <w:color w:val="000000" w:themeColor="text1"/>
+          <w:sz w:val="24"/>
+          <w:szCs w:val="24"/>
+        </w:rPr>
+      </w:pPr>
+      <w:r>
+        <w:rPr>
+          <w:rFonts w:cstheme="minorHAnsi"/>
+          <w:color w:val="000000" w:themeColor="text1"/>
+          <w:sz w:val="24"/>
+          <w:szCs w:val="24"/>
+        </w:rPr>
+        <w:t>Malgré de multiples échecs et nombreuses pistes d’améliorations encore à explorer, nous restons fiers du travail accompli, et remercions les professeurs d’IA41 pour nous avoir permis de réaliser un tel projet.</w:t>
+      </w:r>
     </w:p>
     <w:p>
       <w:pPr>
@@ -6343,6 +6362,7 @@
     </w:p>
     <w:p>
       <w:pPr>
+        <w:jc w:val="center"/>
         <w:rPr>
           <w:rFonts w:cstheme="minorHAnsi"/>
           <w:color w:val="000000" w:themeColor="text1"/>
@@ -6634,21 +6654,40 @@
     </w:p>
     <w:p>
       <w:pPr>
-        <w:rPr>
-          <w:rFonts w:cstheme="minorHAnsi"/>
-          <w:color w:val="000000" w:themeColor="text1"/>
-          <w:sz w:val="24"/>
-          <w:szCs w:val="24"/>
-        </w:rPr>
-      </w:pPr>
-      <w:r>
-        <w:rPr>
-          <w:rFonts w:cstheme="minorHAnsi"/>
-          <w:color w:val="000000" w:themeColor="text1"/>
-          <w:sz w:val="24"/>
-          <w:szCs w:val="24"/>
-        </w:rPr>
-        <w:t>L’IA joue un coup qui lui permet de coincer le joueur : non seulement elle aligne 3 jetons, mais elle les aligne de la façon la plus intelligente</w:t>
+        <w:jc w:val="center"/>
+        <w:rPr>
+          <w:rFonts w:cstheme="minorHAnsi"/>
+          <w:color w:val="000000" w:themeColor="text1"/>
+          <w:sz w:val="24"/>
+          <w:szCs w:val="24"/>
+        </w:rPr>
+      </w:pPr>
+      <w:r>
+        <w:rPr>
+          <w:rFonts w:cstheme="minorHAnsi"/>
+          <w:color w:val="000000" w:themeColor="text1"/>
+          <w:sz w:val="24"/>
+          <w:szCs w:val="24"/>
+        </w:rPr>
+        <w:t xml:space="preserve">L’IA joue un coup qui lui permet </w:t>
+      </w:r>
+      <w:r>
+        <w:rPr>
+          <w:rFonts w:cstheme="minorHAnsi"/>
+          <w:color w:val="000000" w:themeColor="text1"/>
+          <w:sz w:val="24"/>
+          <w:szCs w:val="24"/>
+        </w:rPr>
+        <w:t xml:space="preserve">mettre le joueur en échec </w:t>
+      </w:r>
+      <w:r>
+        <w:rPr>
+          <w:rFonts w:cstheme="minorHAnsi"/>
+          <w:color w:val="000000" w:themeColor="text1"/>
+          <w:sz w:val="24"/>
+          <w:szCs w:val="24"/>
+        </w:rPr>
+        <w:t>: non seulement elle aligne 3 jetons, mais elle les aligne de la façon la plus intelligente</w:t>
       </w:r>
       <w:r>
         <w:rPr>

</xml_diff>

<commit_message>
Rapport fini à relire et à approuver
</commit_message>
<xml_diff>
--- a/Rapport IA41 Teeko.docx
+++ b/Rapport IA41 Teeko.docx
@@ -34,7 +34,7 @@
                     <pic:cNvPicPr/>
                   </pic:nvPicPr>
                   <pic:blipFill>
-                    <a:blip r:embed="rId6">
+                    <a:blip r:embed="rId8">
                       <a:lum/>
                       <a:alphaModFix/>
                     </a:blip>
@@ -379,7 +379,33 @@
           <w:sz w:val="28"/>
           <w:szCs w:val="28"/>
         </w:rPr>
-        <w:t xml:space="preserve"> …………………………………………………………………………………………………</w:t>
+        <w:t xml:space="preserve"> ………………………………………………………………………………………</w:t>
+      </w:r>
+      <w:proofErr w:type="gramStart"/>
+      <w:r>
+        <w:rPr>
+          <w:rFonts w:cstheme="minorHAnsi"/>
+          <w:sz w:val="28"/>
+          <w:szCs w:val="28"/>
+        </w:rPr>
+        <w:t>……</w:t>
+      </w:r>
+      <w:r>
+        <w:rPr>
+          <w:rFonts w:cstheme="minorHAnsi"/>
+          <w:sz w:val="28"/>
+          <w:szCs w:val="28"/>
+        </w:rPr>
+        <w:t>.</w:t>
+      </w:r>
+      <w:proofErr w:type="gramEnd"/>
+      <w:r>
+        <w:rPr>
+          <w:rFonts w:cstheme="minorHAnsi"/>
+          <w:sz w:val="28"/>
+          <w:szCs w:val="28"/>
+        </w:rPr>
+        <w:t>. 1</w:t>
       </w:r>
     </w:p>
     <w:p>
@@ -405,7 +431,15 @@
           <w:sz w:val="28"/>
           <w:szCs w:val="28"/>
         </w:rPr>
-        <w:t>jet …………………………………………………………………………………</w:t>
+        <w:t>jet ………………………………………………………………………………</w:t>
+      </w:r>
+      <w:r>
+        <w:rPr>
+          <w:rFonts w:cstheme="minorHAnsi"/>
+          <w:sz w:val="28"/>
+          <w:szCs w:val="28"/>
+        </w:rPr>
+        <w:t>. 1</w:t>
       </w:r>
     </w:p>
     <w:p>
@@ -455,51 +489,109 @@
           <w:sz w:val="28"/>
           <w:szCs w:val="28"/>
         </w:rPr>
+        <w:t>………………………………………………</w:t>
+      </w:r>
+      <w:proofErr w:type="gramStart"/>
+      <w:r>
+        <w:rPr>
+          <w:rFonts w:cstheme="minorHAnsi"/>
+          <w:sz w:val="28"/>
+          <w:szCs w:val="28"/>
+        </w:rPr>
+        <w:t>……</w:t>
+      </w:r>
+      <w:r>
+        <w:rPr>
+          <w:rFonts w:cstheme="minorHAnsi"/>
+          <w:sz w:val="28"/>
+          <w:szCs w:val="28"/>
+        </w:rPr>
+        <w:t>.</w:t>
+      </w:r>
+      <w:proofErr w:type="gramEnd"/>
+      <w:r>
+        <w:rPr>
+          <w:rFonts w:cstheme="minorHAnsi"/>
+          <w:sz w:val="28"/>
+          <w:szCs w:val="28"/>
+        </w:rPr>
+        <w:t>. 2</w:t>
+      </w:r>
+    </w:p>
+    <w:p>
+      <w:pPr>
+        <w:ind w:firstLine="708"/>
+        <w:rPr>
+          <w:rFonts w:cstheme="minorHAnsi"/>
+          <w:sz w:val="28"/>
+          <w:szCs w:val="28"/>
+        </w:rPr>
+      </w:pPr>
+      <w:r>
+        <w:rPr>
+          <w:rFonts w:cstheme="minorHAnsi"/>
+          <w:sz w:val="28"/>
+          <w:szCs w:val="28"/>
+        </w:rPr>
+        <w:t xml:space="preserve">3 – Application </w:t>
+      </w:r>
+      <w:r>
+        <w:rPr>
+          <w:rFonts w:cstheme="minorHAnsi"/>
+          <w:sz w:val="28"/>
+          <w:szCs w:val="28"/>
+        </w:rPr>
+        <w:t>en python</w:t>
+      </w:r>
+      <w:r>
+        <w:rPr>
+          <w:rFonts w:cstheme="minorHAnsi"/>
+          <w:sz w:val="28"/>
+          <w:szCs w:val="28"/>
+        </w:rPr>
+        <w:t xml:space="preserve"> </w:t>
+      </w:r>
+      <w:r>
+        <w:rPr>
+          <w:rFonts w:cstheme="minorHAnsi"/>
+          <w:sz w:val="28"/>
+          <w:szCs w:val="28"/>
+        </w:rPr>
+        <w:t>…</w:t>
+      </w:r>
+      <w:proofErr w:type="gramStart"/>
+      <w:r>
+        <w:rPr>
+          <w:rFonts w:cstheme="minorHAnsi"/>
+          <w:sz w:val="28"/>
+          <w:szCs w:val="28"/>
+        </w:rPr>
+        <w:t>…….</w:t>
+      </w:r>
+      <w:proofErr w:type="gramEnd"/>
+      <w:r>
+        <w:rPr>
+          <w:rFonts w:cstheme="minorHAnsi"/>
+          <w:sz w:val="28"/>
+          <w:szCs w:val="28"/>
+        </w:rPr>
+        <w:t>.</w:t>
+      </w:r>
+      <w:r>
+        <w:rPr>
+          <w:rFonts w:cstheme="minorHAnsi"/>
+          <w:sz w:val="28"/>
+          <w:szCs w:val="28"/>
+        </w:rPr>
         <w:t>………………………………………………………</w:t>
       </w:r>
-    </w:p>
-    <w:p>
-      <w:pPr>
-        <w:ind w:firstLine="708"/>
-        <w:rPr>
-          <w:rFonts w:cstheme="minorHAnsi"/>
-          <w:sz w:val="28"/>
-          <w:szCs w:val="28"/>
-        </w:rPr>
-      </w:pPr>
-      <w:r>
-        <w:rPr>
-          <w:rFonts w:cstheme="minorHAnsi"/>
-          <w:sz w:val="28"/>
-          <w:szCs w:val="28"/>
-        </w:rPr>
-        <w:t xml:space="preserve">3 – Application dans le langage </w:t>
-      </w:r>
-      <w:r>
-        <w:rPr>
-          <w:rFonts w:cstheme="minorHAnsi"/>
-          <w:sz w:val="28"/>
-          <w:szCs w:val="28"/>
-        </w:rPr>
-        <w:t>……………………………………………………</w:t>
-      </w:r>
-      <w:proofErr w:type="gramStart"/>
-      <w:r>
-        <w:rPr>
-          <w:rFonts w:cstheme="minorHAnsi"/>
-          <w:sz w:val="28"/>
-          <w:szCs w:val="28"/>
-        </w:rPr>
-        <w:t>…….</w:t>
-      </w:r>
-      <w:proofErr w:type="gramEnd"/>
-      <w:r>
-        <w:rPr>
-          <w:rFonts w:cstheme="minorHAnsi"/>
-          <w:sz w:val="28"/>
-          <w:szCs w:val="28"/>
-        </w:rPr>
-        <w:t>.</w:t>
+      <w:r>
+        <w:rPr>
+          <w:rFonts w:cstheme="minorHAnsi"/>
+          <w:sz w:val="28"/>
+          <w:szCs w:val="28"/>
+        </w:rPr>
+        <w:t>… 2</w:t>
       </w:r>
     </w:p>
     <w:p>
@@ -556,7 +648,15 @@
           <w:sz w:val="28"/>
           <w:szCs w:val="28"/>
         </w:rPr>
-        <w:t xml:space="preserve"> ………………………………………………………………</w:t>
+        <w:t xml:space="preserve"> ………………………………………………………</w:t>
+      </w:r>
+      <w:r>
+        <w:rPr>
+          <w:rFonts w:cstheme="minorHAnsi"/>
+          <w:sz w:val="28"/>
+          <w:szCs w:val="28"/>
+        </w:rPr>
+        <w:t xml:space="preserve">……. 4 </w:t>
       </w:r>
     </w:p>
     <w:p>
@@ -582,7 +682,25 @@
           <w:sz w:val="28"/>
           <w:szCs w:val="28"/>
         </w:rPr>
-        <w:t xml:space="preserve"> …………………………………………………………………….</w:t>
+        <w:t xml:space="preserve"> ……………………………………………………………</w:t>
+      </w:r>
+      <w:proofErr w:type="gramStart"/>
+      <w:r>
+        <w:rPr>
+          <w:rFonts w:cstheme="minorHAnsi"/>
+          <w:sz w:val="28"/>
+          <w:szCs w:val="28"/>
+        </w:rPr>
+        <w:t>…….</w:t>
+      </w:r>
+      <w:proofErr w:type="gramEnd"/>
+      <w:r>
+        <w:rPr>
+          <w:rFonts w:cstheme="minorHAnsi"/>
+          <w:sz w:val="28"/>
+          <w:szCs w:val="28"/>
+        </w:rPr>
+        <w:t>. 4</w:t>
       </w:r>
     </w:p>
     <w:p>
@@ -608,7 +726,15 @@
           <w:sz w:val="28"/>
           <w:szCs w:val="28"/>
         </w:rPr>
-        <w:t xml:space="preserve"> …………………………………………………………………….</w:t>
+        <w:t xml:space="preserve"> ……………………………………………………………………</w:t>
+      </w:r>
+      <w:r>
+        <w:rPr>
+          <w:rFonts w:cstheme="minorHAnsi"/>
+          <w:sz w:val="28"/>
+          <w:szCs w:val="28"/>
+        </w:rPr>
+        <w:t xml:space="preserve"> 5</w:t>
       </w:r>
     </w:p>
     <w:p>
@@ -658,6 +784,14 @@
           <w:szCs w:val="28"/>
         </w:rPr>
         <w:t>……</w:t>
+      </w:r>
+      <w:r>
+        <w:rPr>
+          <w:rFonts w:cstheme="minorHAnsi"/>
+          <w:sz w:val="28"/>
+          <w:szCs w:val="28"/>
+        </w:rPr>
+        <w:t>. 6</w:t>
       </w:r>
     </w:p>
     <w:p>
@@ -711,7 +845,15 @@
           <w:sz w:val="28"/>
           <w:szCs w:val="28"/>
         </w:rPr>
-        <w:t>………………………………………………………………………………….</w:t>
+        <w:t>……………………………………………………………………………</w:t>
+      </w:r>
+      <w:r>
+        <w:rPr>
+          <w:rFonts w:cstheme="minorHAnsi"/>
+          <w:sz w:val="28"/>
+          <w:szCs w:val="28"/>
+        </w:rPr>
+        <w:t>…. 6</w:t>
       </w:r>
     </w:p>
     <w:p>
@@ -737,7 +879,15 @@
           <w:sz w:val="28"/>
           <w:szCs w:val="28"/>
         </w:rPr>
-        <w:t>de la meilleure situation …………………………………………………………</w:t>
+        <w:t>de la meilleure situation ……………………………………………………</w:t>
+      </w:r>
+      <w:r>
+        <w:rPr>
+          <w:rFonts w:cstheme="minorHAnsi"/>
+          <w:sz w:val="28"/>
+          <w:szCs w:val="28"/>
+        </w:rPr>
+        <w:t>… 7</w:t>
       </w:r>
     </w:p>
     <w:p>
@@ -791,7 +941,49 @@
           <w:sz w:val="28"/>
           <w:szCs w:val="28"/>
         </w:rPr>
-        <w:t>……………………………………………………………………….</w:t>
+        <w:t>…………………………………………………………………</w:t>
+      </w:r>
+      <w:r>
+        <w:rPr>
+          <w:rFonts w:cstheme="minorHAnsi"/>
+          <w:sz w:val="28"/>
+          <w:szCs w:val="28"/>
+        </w:rPr>
+        <w:t>.. 7</w:t>
+      </w:r>
+    </w:p>
+    <w:p>
+      <w:pPr>
+        <w:ind w:firstLine="708"/>
+        <w:rPr>
+          <w:rFonts w:cstheme="minorHAnsi"/>
+          <w:sz w:val="28"/>
+          <w:szCs w:val="28"/>
+        </w:rPr>
+      </w:pPr>
+      <w:r>
+        <w:rPr>
+          <w:rFonts w:cstheme="minorHAnsi"/>
+          <w:sz w:val="28"/>
+          <w:szCs w:val="28"/>
+        </w:rPr>
+        <w:t>4</w:t>
+      </w:r>
+      <w:r>
+        <w:rPr>
+          <w:rFonts w:cstheme="minorHAnsi"/>
+          <w:sz w:val="28"/>
+          <w:szCs w:val="28"/>
+        </w:rPr>
+        <w:t xml:space="preserve"> – Niveaux de difficulté ………………………………………………………………………</w:t>
+      </w:r>
+      <w:r>
+        <w:rPr>
+          <w:rFonts w:cstheme="minorHAnsi"/>
+          <w:sz w:val="28"/>
+          <w:szCs w:val="28"/>
+        </w:rPr>
+        <w:t xml:space="preserve"> 7</w:t>
       </w:r>
     </w:p>
     <w:p>
@@ -809,15 +1001,38 @@
           <w:szCs w:val="28"/>
         </w:rPr>
         <w:tab/>
-        <w:t>4 – Réalisation UI</w:t>
-      </w:r>
-      <w:r>
-        <w:rPr>
-          <w:rFonts w:cstheme="minorHAnsi"/>
-          <w:sz w:val="28"/>
-          <w:szCs w:val="28"/>
-        </w:rPr>
-        <w:t xml:space="preserve"> …………………………………………………………………………………….</w:t>
+      </w:r>
+      <w:r>
+        <w:rPr>
+          <w:rFonts w:cstheme="minorHAnsi"/>
+          <w:sz w:val="28"/>
+          <w:szCs w:val="28"/>
+        </w:rPr>
+        <w:t>5</w:t>
+      </w:r>
+      <w:r>
+        <w:rPr>
+          <w:rFonts w:cstheme="minorHAnsi"/>
+          <w:sz w:val="28"/>
+          <w:szCs w:val="28"/>
+        </w:rPr>
+        <w:t xml:space="preserve"> – Réalisation UI</w:t>
+      </w:r>
+      <w:r>
+        <w:rPr>
+          <w:rFonts w:cstheme="minorHAnsi"/>
+          <w:sz w:val="28"/>
+          <w:szCs w:val="28"/>
+        </w:rPr>
+        <w:t xml:space="preserve"> ………………………………………………………………………………</w:t>
+      </w:r>
+      <w:r>
+        <w:rPr>
+          <w:rFonts w:cstheme="minorHAnsi"/>
+          <w:sz w:val="28"/>
+          <w:szCs w:val="28"/>
+        </w:rPr>
+        <w:t>… 8</w:t>
       </w:r>
     </w:p>
     <w:p>
@@ -836,6 +1051,74 @@
         </w:rPr>
         <w:t>IV – Situations et analyse par le programme</w:t>
       </w:r>
+      <w:r>
+        <w:rPr>
+          <w:rFonts w:cstheme="minorHAnsi"/>
+          <w:sz w:val="28"/>
+          <w:szCs w:val="28"/>
+        </w:rPr>
+        <w:t xml:space="preserve"> …………………………………………………</w:t>
+      </w:r>
+      <w:r>
+        <w:rPr>
+          <w:rFonts w:cstheme="minorHAnsi"/>
+          <w:sz w:val="28"/>
+          <w:szCs w:val="28"/>
+        </w:rPr>
+        <w:t>. 9</w:t>
+      </w:r>
+    </w:p>
+    <w:p>
+      <w:pPr>
+        <w:rPr>
+          <w:rFonts w:cstheme="minorHAnsi"/>
+          <w:sz w:val="28"/>
+          <w:szCs w:val="28"/>
+        </w:rPr>
+      </w:pPr>
+      <w:r>
+        <w:rPr>
+          <w:rFonts w:cstheme="minorHAnsi"/>
+          <w:sz w:val="28"/>
+          <w:szCs w:val="28"/>
+        </w:rPr>
+        <w:tab/>
+        <w:t>1 – Situation 1 ………………………………………………………………………………………</w:t>
+      </w:r>
+      <w:r>
+        <w:rPr>
+          <w:rFonts w:cstheme="minorHAnsi"/>
+          <w:sz w:val="28"/>
+          <w:szCs w:val="28"/>
+        </w:rPr>
+        <w:t xml:space="preserve"> 9</w:t>
+      </w:r>
+    </w:p>
+    <w:p>
+      <w:pPr>
+        <w:rPr>
+          <w:rFonts w:cstheme="minorHAnsi"/>
+          <w:sz w:val="28"/>
+          <w:szCs w:val="28"/>
+        </w:rPr>
+      </w:pPr>
+      <w:r>
+        <w:rPr>
+          <w:rFonts w:cstheme="minorHAnsi"/>
+          <w:sz w:val="28"/>
+          <w:szCs w:val="28"/>
+        </w:rPr>
+        <w:tab/>
+        <w:t>2 – Situation 2 ……………………………………………………………………………………</w:t>
+      </w:r>
+      <w:r>
+        <w:rPr>
+          <w:rFonts w:cstheme="minorHAnsi"/>
+          <w:sz w:val="28"/>
+          <w:szCs w:val="28"/>
+        </w:rPr>
+        <w:t>. 10</w:t>
+      </w:r>
     </w:p>
     <w:p>
       <w:pPr>
@@ -859,7 +1142,72 @@
           <w:sz w:val="28"/>
           <w:szCs w:val="28"/>
         </w:rPr>
-        <w:t xml:space="preserve"> …………………………………………………………………………</w:t>
+        <w:t xml:space="preserve"> ……………………………………………………………………………</w:t>
+      </w:r>
+      <w:r>
+        <w:rPr>
+          <w:rFonts w:cstheme="minorHAnsi"/>
+          <w:sz w:val="28"/>
+          <w:szCs w:val="28"/>
+        </w:rPr>
+        <w:t>. 11</w:t>
+      </w:r>
+    </w:p>
+    <w:p>
+      <w:pPr>
+        <w:rPr>
+          <w:rFonts w:cstheme="minorHAnsi"/>
+          <w:sz w:val="28"/>
+          <w:szCs w:val="28"/>
+        </w:rPr>
+      </w:pPr>
+      <w:r>
+        <w:rPr>
+          <w:rFonts w:cstheme="minorHAnsi"/>
+          <w:sz w:val="28"/>
+          <w:szCs w:val="28"/>
+        </w:rPr>
+        <w:t>V</w:t>
+      </w:r>
+      <w:r>
+        <w:rPr>
+          <w:rFonts w:cstheme="minorHAnsi"/>
+          <w:sz w:val="28"/>
+          <w:szCs w:val="28"/>
+        </w:rPr>
+        <w:t>I</w:t>
+      </w:r>
+      <w:r>
+        <w:rPr>
+          <w:rFonts w:cstheme="minorHAnsi"/>
+          <w:sz w:val="28"/>
+          <w:szCs w:val="28"/>
+        </w:rPr>
+        <w:t xml:space="preserve"> </w:t>
+      </w:r>
+      <w:r>
+        <w:rPr>
+          <w:rFonts w:cstheme="minorHAnsi"/>
+          <w:sz w:val="28"/>
+          <w:szCs w:val="28"/>
+        </w:rPr>
+        <w:t>–</w:t>
+      </w:r>
+      <w:r>
+        <w:rPr>
+          <w:rFonts w:cstheme="minorHAnsi"/>
+          <w:sz w:val="28"/>
+          <w:szCs w:val="28"/>
+        </w:rPr>
+        <w:t xml:space="preserve"> Conclusion</w:t>
+      </w:r>
+      <w:r>
+        <w:rPr>
+          <w:rFonts w:cstheme="minorHAnsi"/>
+          <w:sz w:val="28"/>
+          <w:szCs w:val="28"/>
+        </w:rPr>
+        <w:t xml:space="preserve"> ………………………………………………………………………………………</w:t>
       </w:r>
       <w:proofErr w:type="gramStart"/>
       <w:r>
@@ -868,7 +1216,15 @@
           <w:sz w:val="28"/>
           <w:szCs w:val="28"/>
         </w:rPr>
-        <w:t>…….</w:t>
+        <w:t>……</w:t>
+      </w:r>
+      <w:r>
+        <w:rPr>
+          <w:rFonts w:cstheme="minorHAnsi"/>
+          <w:sz w:val="28"/>
+          <w:szCs w:val="28"/>
+        </w:rPr>
+        <w:t>.</w:t>
       </w:r>
       <w:proofErr w:type="gramEnd"/>
       <w:r>
@@ -877,126 +1233,109 @@
           <w:sz w:val="28"/>
           <w:szCs w:val="28"/>
         </w:rPr>
-        <w:t>.</w:t>
-      </w:r>
-    </w:p>
-    <w:p>
-      <w:pPr>
-        <w:rPr>
-          <w:rFonts w:cstheme="minorHAnsi"/>
-          <w:sz w:val="28"/>
-          <w:szCs w:val="28"/>
-        </w:rPr>
-      </w:pPr>
-      <w:r>
-        <w:rPr>
-          <w:rFonts w:cstheme="minorHAnsi"/>
-          <w:sz w:val="28"/>
-          <w:szCs w:val="28"/>
-        </w:rPr>
-        <w:t>V</w:t>
-      </w:r>
-      <w:r>
-        <w:rPr>
-          <w:rFonts w:cstheme="minorHAnsi"/>
-          <w:sz w:val="28"/>
-          <w:szCs w:val="28"/>
-        </w:rPr>
-        <w:t>I</w:t>
-      </w:r>
-      <w:r>
-        <w:rPr>
-          <w:rFonts w:cstheme="minorHAnsi"/>
-          <w:sz w:val="28"/>
-          <w:szCs w:val="28"/>
+        <w:t>. 11</w:t>
+      </w:r>
+    </w:p>
+    <w:p>
+      <w:pPr>
+        <w:rPr>
+          <w:rFonts w:cstheme="minorHAnsi"/>
+          <w:sz w:val="28"/>
+          <w:szCs w:val="28"/>
+        </w:rPr>
+      </w:pPr>
+    </w:p>
+    <w:p>
+      <w:pPr>
+        <w:rPr>
+          <w:rFonts w:cstheme="minorHAnsi"/>
+          <w:sz w:val="28"/>
+          <w:szCs w:val="28"/>
+        </w:rPr>
+      </w:pPr>
+      <w:r>
+        <w:rPr>
+          <w:rFonts w:cstheme="minorHAnsi"/>
+          <w:sz w:val="28"/>
+          <w:szCs w:val="28"/>
+        </w:rPr>
+        <w:t>---------------------------------------------------------------------------------------------------------</w:t>
+      </w:r>
+    </w:p>
+    <w:p>
+      <w:pPr>
+        <w:rPr>
+          <w:rFonts w:cstheme="minorHAnsi"/>
+          <w:sz w:val="28"/>
+          <w:szCs w:val="28"/>
+        </w:rPr>
+      </w:pPr>
+      <w:r>
+        <w:rPr>
+          <w:rFonts w:cstheme="minorHAnsi"/>
+          <w:sz w:val="28"/>
+          <w:szCs w:val="28"/>
+        </w:rPr>
+        <w:t xml:space="preserve">Annexe 1 : </w:t>
+      </w:r>
+      <w:r>
+        <w:rPr>
+          <w:rFonts w:cstheme="minorHAnsi"/>
+          <w:sz w:val="28"/>
+          <w:szCs w:val="28"/>
+        </w:rPr>
+        <w:t>Résultats obtenus par le programme en jeu</w:t>
+      </w:r>
+    </w:p>
+    <w:p>
+      <w:pPr>
+        <w:rPr>
+          <w:rFonts w:cstheme="minorHAnsi"/>
+          <w:sz w:val="28"/>
+          <w:szCs w:val="28"/>
+          <w:lang w:val="en-US"/>
+        </w:rPr>
+      </w:pPr>
+      <w:proofErr w:type="spellStart"/>
+      <w:r>
+        <w:rPr>
+          <w:rFonts w:cstheme="minorHAnsi"/>
+          <w:sz w:val="28"/>
+          <w:szCs w:val="28"/>
+          <w:lang w:val="en-US"/>
+        </w:rPr>
+        <w:t>Annexe</w:t>
+      </w:r>
+      <w:proofErr w:type="spellEnd"/>
+      <w:r>
+        <w:rPr>
+          <w:rFonts w:cstheme="minorHAnsi"/>
+          <w:sz w:val="28"/>
+          <w:szCs w:val="28"/>
+          <w:lang w:val="en-US"/>
         </w:rPr>
         <w:t xml:space="preserve"> </w:t>
       </w:r>
-      <w:r>
-        <w:rPr>
-          <w:rFonts w:cstheme="minorHAnsi"/>
-          <w:sz w:val="28"/>
-          <w:szCs w:val="28"/>
-        </w:rPr>
-        <w:t>–</w:t>
-      </w:r>
-      <w:r>
-        <w:rPr>
-          <w:rFonts w:cstheme="minorHAnsi"/>
-          <w:sz w:val="28"/>
-          <w:szCs w:val="28"/>
-        </w:rPr>
-        <w:t xml:space="preserve"> Conclusion</w:t>
-      </w:r>
-      <w:r>
-        <w:rPr>
-          <w:rFonts w:cstheme="minorHAnsi"/>
-          <w:sz w:val="28"/>
-          <w:szCs w:val="28"/>
-        </w:rPr>
-        <w:t xml:space="preserve"> ………………………………………………………………………………………………….</w:t>
-      </w:r>
-    </w:p>
-    <w:p>
-      <w:pPr>
-        <w:rPr>
-          <w:rFonts w:cstheme="minorHAnsi"/>
-          <w:sz w:val="28"/>
-          <w:szCs w:val="28"/>
-        </w:rPr>
-      </w:pPr>
-    </w:p>
-    <w:p>
-      <w:pPr>
-        <w:rPr>
-          <w:rFonts w:cstheme="minorHAnsi"/>
-          <w:sz w:val="28"/>
-          <w:szCs w:val="28"/>
-        </w:rPr>
-      </w:pPr>
-      <w:r>
-        <w:rPr>
-          <w:rFonts w:cstheme="minorHAnsi"/>
-          <w:sz w:val="28"/>
-          <w:szCs w:val="28"/>
-        </w:rPr>
-        <w:t>---------------------------------------------------------------------------------------------------------</w:t>
-      </w:r>
-    </w:p>
-    <w:p>
-      <w:pPr>
-        <w:rPr>
-          <w:rFonts w:cstheme="minorHAnsi"/>
-          <w:sz w:val="28"/>
-          <w:szCs w:val="28"/>
-        </w:rPr>
-      </w:pPr>
-      <w:r>
-        <w:rPr>
-          <w:rFonts w:cstheme="minorHAnsi"/>
-          <w:sz w:val="28"/>
-          <w:szCs w:val="28"/>
-        </w:rPr>
-        <w:t xml:space="preserve">Annexe 1 : </w:t>
-      </w:r>
-      <w:r>
-        <w:rPr>
-          <w:rFonts w:cstheme="minorHAnsi"/>
-          <w:sz w:val="28"/>
-          <w:szCs w:val="28"/>
-        </w:rPr>
-        <w:t>Résultats obtenus par le programme en jeu</w:t>
-      </w:r>
-    </w:p>
-    <w:p>
-      <w:pPr>
+      <w:proofErr w:type="gramStart"/>
+      <w:r>
         <w:rPr>
           <w:rFonts w:cstheme="minorHAnsi"/>
           <w:sz w:val="28"/>
           <w:szCs w:val="28"/>
           <w:lang w:val="en-US"/>
         </w:rPr>
-      </w:pPr>
+        <w:t>2 :</w:t>
+      </w:r>
+      <w:proofErr w:type="gramEnd"/>
+      <w:r>
+        <w:rPr>
+          <w:rFonts w:cstheme="minorHAnsi"/>
+          <w:sz w:val="28"/>
+          <w:szCs w:val="28"/>
+          <w:lang w:val="en-US"/>
+        </w:rPr>
+        <w:t xml:space="preserve"> </w:t>
+      </w:r>
       <w:proofErr w:type="spellStart"/>
       <w:r>
         <w:rPr>
@@ -1005,7 +1344,7 @@
           <w:szCs w:val="28"/>
           <w:lang w:val="en-US"/>
         </w:rPr>
-        <w:t>Annexe</w:t>
+        <w:t>next_states</w:t>
       </w:r>
       <w:proofErr w:type="spellEnd"/>
       <w:r>
@@ -1015,9 +1354,9 @@
           <w:szCs w:val="28"/>
           <w:lang w:val="en-US"/>
         </w:rPr>
-        <w:t xml:space="preserve"> </w:t>
-      </w:r>
-      <w:proofErr w:type="gramStart"/>
+        <w:t xml:space="preserve"> et </w:t>
+      </w:r>
+      <w:proofErr w:type="spellStart"/>
       <w:r>
         <w:rPr>
           <w:rFonts w:cstheme="minorHAnsi"/>
@@ -1025,9 +1364,8 @@
           <w:szCs w:val="28"/>
           <w:lang w:val="en-US"/>
         </w:rPr>
-        <w:t>2 :</w:t>
-      </w:r>
-      <w:proofErr w:type="gramEnd"/>
+        <w:t>next_s</w:t>
+      </w:r>
       <w:r>
         <w:rPr>
           <w:rFonts w:cstheme="minorHAnsi"/>
@@ -1035,78 +1373,9 @@
           <w:szCs w:val="28"/>
           <w:lang w:val="en-US"/>
         </w:rPr>
-        <w:t xml:space="preserve"> </w:t>
-      </w:r>
-      <w:proofErr w:type="spellStart"/>
-      <w:r>
-        <w:rPr>
-          <w:rFonts w:cstheme="minorHAnsi"/>
-          <w:sz w:val="28"/>
-          <w:szCs w:val="28"/>
-          <w:lang w:val="en-US"/>
-        </w:rPr>
-        <w:t>next_states</w:t>
+        <w:t>tates_beginning</w:t>
       </w:r>
       <w:proofErr w:type="spellEnd"/>
-      <w:r>
-        <w:rPr>
-          <w:rFonts w:cstheme="minorHAnsi"/>
-          <w:sz w:val="28"/>
-          <w:szCs w:val="28"/>
-          <w:lang w:val="en-US"/>
-        </w:rPr>
-        <w:t xml:space="preserve"> et </w:t>
-      </w:r>
-      <w:proofErr w:type="spellStart"/>
-      <w:r>
-        <w:rPr>
-          <w:rFonts w:cstheme="minorHAnsi"/>
-          <w:sz w:val="28"/>
-          <w:szCs w:val="28"/>
-          <w:lang w:val="en-US"/>
-        </w:rPr>
-        <w:t>next_s</w:t>
-      </w:r>
-      <w:r>
-        <w:rPr>
-          <w:rFonts w:cstheme="minorHAnsi"/>
-          <w:sz w:val="28"/>
-          <w:szCs w:val="28"/>
-          <w:lang w:val="en-US"/>
-        </w:rPr>
-        <w:t>tates_beginning</w:t>
-      </w:r>
-      <w:proofErr w:type="spellEnd"/>
-    </w:p>
-    <w:p>
-      <w:pPr>
-        <w:rPr>
-          <w:rFonts w:cstheme="minorHAnsi"/>
-          <w:sz w:val="28"/>
-          <w:szCs w:val="28"/>
-          <w:lang w:val="en-US"/>
-        </w:rPr>
-      </w:pPr>
-    </w:p>
-    <w:p>
-      <w:pPr>
-        <w:rPr>
-          <w:rFonts w:cstheme="minorHAnsi"/>
-          <w:sz w:val="28"/>
-          <w:szCs w:val="28"/>
-          <w:lang w:val="en-US"/>
-        </w:rPr>
-      </w:pPr>
-    </w:p>
-    <w:p>
-      <w:pPr>
-        <w:rPr>
-          <w:rFonts w:cstheme="minorHAnsi"/>
-          <w:sz w:val="28"/>
-          <w:szCs w:val="28"/>
-          <w:lang w:val="en-US"/>
-        </w:rPr>
-      </w:pPr>
     </w:p>
     <w:p>
       <w:pPr>
@@ -1614,24 +1883,48 @@
           <w:sz w:val="24"/>
           <w:szCs w:val="24"/>
         </w:rPr>
-        <w:t xml:space="preserve"> étant un jeu comportant deux phases (la première où chaque joueur pose tour à tour un jeton sur la grille, et la deuxième où chaque joueur déplace l’un après l’autre un de ses jetons), il faudra donc créer deux fonctions distinctes pour chacune de ces phases.</w:t>
-      </w:r>
-    </w:p>
-    <w:p>
-      <w:pPr>
-        <w:rPr>
-          <w:rFonts w:cstheme="minorHAnsi"/>
-          <w:sz w:val="24"/>
-          <w:szCs w:val="24"/>
-        </w:rPr>
-      </w:pPr>
-      <w:r>
-        <w:rPr>
-          <w:rFonts w:cstheme="minorHAnsi"/>
-          <w:sz w:val="24"/>
-          <w:szCs w:val="24"/>
-        </w:rPr>
-        <w:t xml:space="preserve">Ici, on nommera ces fonctions respectivement </w:t>
+        <w:t xml:space="preserve"> étant un jeu comportant deux phases (la première où chaque joueur pose tour à tour un jeton sur la grille, et la deuxième où chaque joueur déplace l’un après l’autre un de ses jetons), il faudra donc créer </w:t>
+      </w:r>
+      <w:r>
+        <w:rPr>
+          <w:rFonts w:cstheme="minorHAnsi"/>
+          <w:sz w:val="24"/>
+          <w:szCs w:val="24"/>
+        </w:rPr>
+        <w:t>une fonction divisée en deux parties.</w:t>
+      </w:r>
+    </w:p>
+    <w:p>
+      <w:pPr>
+        <w:rPr>
+          <w:rFonts w:cstheme="minorHAnsi"/>
+          <w:sz w:val="24"/>
+          <w:szCs w:val="24"/>
+        </w:rPr>
+      </w:pPr>
+      <w:r>
+        <w:rPr>
+          <w:rFonts w:cstheme="minorHAnsi"/>
+          <w:sz w:val="24"/>
+          <w:szCs w:val="24"/>
+        </w:rPr>
+        <w:t xml:space="preserve">Ici, on nommera ces </w:t>
+      </w:r>
+      <w:r>
+        <w:rPr>
+          <w:rFonts w:cstheme="minorHAnsi"/>
+          <w:sz w:val="24"/>
+          <w:szCs w:val="24"/>
+        </w:rPr>
+        <w:t>partie</w:t>
+      </w:r>
+      <w:r>
+        <w:rPr>
+          <w:rFonts w:cstheme="minorHAnsi"/>
+          <w:sz w:val="24"/>
+          <w:szCs w:val="24"/>
+        </w:rPr>
+        <w:t xml:space="preserve">s respectivement </w:t>
       </w:r>
       <w:proofErr w:type="spellStart"/>
       <w:r>
@@ -1814,7 +2107,23 @@
           <w:sz w:val="24"/>
           <w:szCs w:val="24"/>
         </w:rPr>
-        <w:t xml:space="preserve">Ensuite nous avons créé la fonction </w:t>
+        <w:t xml:space="preserve">Ensuite nous avons créé la </w:t>
+      </w:r>
+      <w:r>
+        <w:rPr>
+          <w:rFonts w:cstheme="minorHAnsi"/>
+          <w:sz w:val="24"/>
+          <w:szCs w:val="24"/>
+        </w:rPr>
+        <w:t>première partie de la fonction qui renvoie les différents états fils d’un état parent</w:t>
+      </w:r>
+      <w:r>
+        <w:rPr>
+          <w:rFonts w:cstheme="minorHAnsi"/>
+          <w:sz w:val="24"/>
+          <w:szCs w:val="24"/>
+        </w:rPr>
+        <w:t xml:space="preserve"> n</w:t>
       </w:r>
       <w:proofErr w:type="spellStart"/>
       <w:r>
@@ -1823,7 +2132,7 @@
           <w:sz w:val="24"/>
           <w:szCs w:val="24"/>
         </w:rPr>
-        <w:t>next_states_beginning</w:t>
+        <w:t>ext_states_beginning</w:t>
       </w:r>
       <w:proofErr w:type="spellEnd"/>
       <w:r>
@@ -1840,7 +2149,23 @@
           <w:sz w:val="24"/>
           <w:szCs w:val="24"/>
         </w:rPr>
-        <w:t xml:space="preserve">, puis la fonction </w:t>
+        <w:t xml:space="preserve">, puis la </w:t>
+      </w:r>
+      <w:r>
+        <w:rPr>
+          <w:rFonts w:cstheme="minorHAnsi"/>
+          <w:sz w:val="24"/>
+          <w:szCs w:val="24"/>
+        </w:rPr>
+        <w:t>seconde partie</w:t>
+      </w:r>
+      <w:r>
+        <w:rPr>
+          <w:rFonts w:cstheme="minorHAnsi"/>
+          <w:sz w:val="24"/>
+          <w:szCs w:val="24"/>
+        </w:rPr>
+        <w:t xml:space="preserve"> </w:t>
       </w:r>
       <w:proofErr w:type="spellStart"/>
       <w:r>
@@ -1932,7 +2257,23 @@
           <w:sz w:val="24"/>
           <w:szCs w:val="24"/>
         </w:rPr>
-        <w:t>Voir les fonctions python de manière concrète dans l’</w:t>
+        <w:t xml:space="preserve">Voir les </w:t>
+      </w:r>
+      <w:r>
+        <w:rPr>
+          <w:rFonts w:cstheme="minorHAnsi"/>
+          <w:sz w:val="24"/>
+          <w:szCs w:val="24"/>
+        </w:rPr>
+        <w:t>différentes parties de la fonction</w:t>
+      </w:r>
+      <w:r>
+        <w:rPr>
+          <w:rFonts w:cstheme="minorHAnsi"/>
+          <w:sz w:val="24"/>
+          <w:szCs w:val="24"/>
+        </w:rPr>
+        <w:t xml:space="preserve"> de manière concrète dans l’</w:t>
       </w:r>
       <w:r>
         <w:rPr>
@@ -2342,7 +2683,7 @@
                     <pic:cNvPicPr/>
                   </pic:nvPicPr>
                   <pic:blipFill>
-                    <a:blip r:embed="rId7"/>
+                    <a:blip r:embed="rId9"/>
                     <a:stretch>
                       <a:fillRect/>
                     </a:stretch>
@@ -2790,7 +3131,190 @@
           <w:sz w:val="24"/>
           <w:szCs w:val="24"/>
         </w:rPr>
-        <w:t>Score = 1 x nombre max de jetons à l’horizontale + 1 x nombre max de jetons à la verticale + 1 x nombre max de jetons formant un carré + 2 x nombre max de jetons alignés en diagonale – 2 x distance moyenne des jetons par rapport au centre</w:t>
+        <w:t xml:space="preserve">Score = 1 x </w:t>
+      </w:r>
+      <w:r>
+        <w:rPr>
+          <w:rFonts w:cstheme="minorHAnsi"/>
+          <w:color w:val="000000" w:themeColor="text1"/>
+          <w:sz w:val="24"/>
+          <w:szCs w:val="24"/>
+        </w:rPr>
+        <w:t>(</w:t>
+      </w:r>
+      <w:r>
+        <w:rPr>
+          <w:rFonts w:cstheme="minorHAnsi"/>
+          <w:color w:val="000000" w:themeColor="text1"/>
+          <w:sz w:val="24"/>
+          <w:szCs w:val="24"/>
+        </w:rPr>
+        <w:t xml:space="preserve">nombre max de jetons à </w:t>
+      </w:r>
+      <w:proofErr w:type="gramStart"/>
+      <w:r>
+        <w:rPr>
+          <w:rFonts w:cstheme="minorHAnsi"/>
+          <w:color w:val="000000" w:themeColor="text1"/>
+          <w:sz w:val="24"/>
+          <w:szCs w:val="24"/>
+        </w:rPr>
+        <w:t>l’horizontale</w:t>
+      </w:r>
+      <w:r>
+        <w:rPr>
+          <w:rFonts w:cstheme="minorHAnsi"/>
+          <w:color w:val="000000" w:themeColor="text1"/>
+          <w:sz w:val="24"/>
+          <w:szCs w:val="24"/>
+        </w:rPr>
+        <w:t>)^</w:t>
+      </w:r>
+      <w:proofErr w:type="gramEnd"/>
+      <w:r>
+        <w:rPr>
+          <w:rFonts w:cstheme="minorHAnsi"/>
+          <w:color w:val="000000" w:themeColor="text1"/>
+          <w:sz w:val="24"/>
+          <w:szCs w:val="24"/>
+        </w:rPr>
+        <w:t>2</w:t>
+      </w:r>
+      <w:r>
+        <w:rPr>
+          <w:rFonts w:cstheme="minorHAnsi"/>
+          <w:color w:val="000000" w:themeColor="text1"/>
+          <w:sz w:val="24"/>
+          <w:szCs w:val="24"/>
+        </w:rPr>
+        <w:t xml:space="preserve"> + 1 x </w:t>
+      </w:r>
+      <w:r>
+        <w:rPr>
+          <w:rFonts w:cstheme="minorHAnsi"/>
+          <w:color w:val="000000" w:themeColor="text1"/>
+          <w:sz w:val="24"/>
+          <w:szCs w:val="24"/>
+        </w:rPr>
+        <w:t>(</w:t>
+      </w:r>
+      <w:r>
+        <w:rPr>
+          <w:rFonts w:cstheme="minorHAnsi"/>
+          <w:color w:val="000000" w:themeColor="text1"/>
+          <w:sz w:val="24"/>
+          <w:szCs w:val="24"/>
+        </w:rPr>
+        <w:t>nombre max de jetons à la verticale</w:t>
+      </w:r>
+      <w:r>
+        <w:rPr>
+          <w:rFonts w:cstheme="minorHAnsi"/>
+          <w:color w:val="000000" w:themeColor="text1"/>
+          <w:sz w:val="24"/>
+          <w:szCs w:val="24"/>
+        </w:rPr>
+        <w:t>)^2</w:t>
+      </w:r>
+      <w:r>
+        <w:rPr>
+          <w:rFonts w:cstheme="minorHAnsi"/>
+          <w:color w:val="000000" w:themeColor="text1"/>
+          <w:sz w:val="24"/>
+          <w:szCs w:val="24"/>
+        </w:rPr>
+        <w:t xml:space="preserve"> + 1 x </w:t>
+      </w:r>
+      <w:r>
+        <w:rPr>
+          <w:rFonts w:cstheme="minorHAnsi"/>
+          <w:color w:val="000000" w:themeColor="text1"/>
+          <w:sz w:val="24"/>
+          <w:szCs w:val="24"/>
+        </w:rPr>
+        <w:t>(</w:t>
+      </w:r>
+      <w:r>
+        <w:rPr>
+          <w:rFonts w:cstheme="minorHAnsi"/>
+          <w:color w:val="000000" w:themeColor="text1"/>
+          <w:sz w:val="24"/>
+          <w:szCs w:val="24"/>
+        </w:rPr>
+        <w:t>nombre max de jetons formant un carré</w:t>
+      </w:r>
+      <w:r>
+        <w:rPr>
+          <w:rFonts w:cstheme="minorHAnsi"/>
+          <w:color w:val="000000" w:themeColor="text1"/>
+          <w:sz w:val="24"/>
+          <w:szCs w:val="24"/>
+        </w:rPr>
+        <w:t>)^2</w:t>
+      </w:r>
+      <w:r>
+        <w:rPr>
+          <w:rFonts w:cstheme="minorHAnsi"/>
+          <w:color w:val="000000" w:themeColor="text1"/>
+          <w:sz w:val="24"/>
+          <w:szCs w:val="24"/>
+        </w:rPr>
+        <w:t xml:space="preserve"> + 2 x </w:t>
+      </w:r>
+      <w:r>
+        <w:rPr>
+          <w:rFonts w:cstheme="minorHAnsi"/>
+          <w:color w:val="000000" w:themeColor="text1"/>
+          <w:sz w:val="24"/>
+          <w:szCs w:val="24"/>
+        </w:rPr>
+        <w:t>(</w:t>
+      </w:r>
+      <w:r>
+        <w:rPr>
+          <w:rFonts w:cstheme="minorHAnsi"/>
+          <w:color w:val="000000" w:themeColor="text1"/>
+          <w:sz w:val="24"/>
+          <w:szCs w:val="24"/>
+        </w:rPr>
+        <w:t>nombre max de jetons alignés en diagonale</w:t>
+      </w:r>
+      <w:r>
+        <w:rPr>
+          <w:rFonts w:cstheme="minorHAnsi"/>
+          <w:color w:val="000000" w:themeColor="text1"/>
+          <w:sz w:val="24"/>
+          <w:szCs w:val="24"/>
+        </w:rPr>
+        <w:t>)^2</w:t>
+      </w:r>
+      <w:r>
+        <w:rPr>
+          <w:rFonts w:cstheme="minorHAnsi"/>
+          <w:color w:val="000000" w:themeColor="text1"/>
+          <w:sz w:val="24"/>
+          <w:szCs w:val="24"/>
+        </w:rPr>
+        <w:t xml:space="preserve"> – 2 x distance moyenne des jetons par rapport au centre</w:t>
+      </w:r>
+    </w:p>
+    <w:p>
+      <w:pPr>
+        <w:rPr>
+          <w:rFonts w:cstheme="minorHAnsi"/>
+          <w:color w:val="000000" w:themeColor="text1"/>
+          <w:sz w:val="24"/>
+          <w:szCs w:val="24"/>
+        </w:rPr>
+      </w:pPr>
+      <w:r>
+        <w:rPr>
+          <w:rFonts w:cstheme="minorHAnsi"/>
+          <w:color w:val="000000" w:themeColor="text1"/>
+          <w:sz w:val="24"/>
+          <w:szCs w:val="24"/>
+        </w:rPr>
+        <w:t>(Le nombre maximum de jetons alignés dans chaque position est mis au carré pour réellement valoriser un alignement de 3 à celui de 2, et de 2 à 1)</w:t>
       </w:r>
     </w:p>
     <w:p>
@@ -2838,16 +3362,34 @@
           <w:sz w:val="24"/>
           <w:szCs w:val="24"/>
         </w:rPr>
-        <w:t xml:space="preserve">Score = 1 x 1 + 1 x 3 + 1 x 1 + 2 x 1 – 2 x ((0 + 1 + 2) / 3) = </w:t>
-      </w:r>
-      <w:r>
-        <w:rPr>
-          <w:rFonts w:cstheme="minorHAnsi"/>
-          <w:color w:val="000000" w:themeColor="text1"/>
-          <w:sz w:val="24"/>
-          <w:szCs w:val="24"/>
-        </w:rPr>
-        <w:t>5</w:t>
+        <w:t xml:space="preserve">Score = 1 x 1 + 1 x </w:t>
+      </w:r>
+      <w:r>
+        <w:rPr>
+          <w:rFonts w:cstheme="minorHAnsi"/>
+          <w:color w:val="000000" w:themeColor="text1"/>
+          <w:sz w:val="24"/>
+          <w:szCs w:val="24"/>
+        </w:rPr>
+        <w:t>9</w:t>
+      </w:r>
+      <w:r>
+        <w:rPr>
+          <w:rFonts w:cstheme="minorHAnsi"/>
+          <w:color w:val="000000" w:themeColor="text1"/>
+          <w:sz w:val="24"/>
+          <w:szCs w:val="24"/>
+        </w:rPr>
+        <w:t xml:space="preserve"> + 1 x 1 + 2 x 1 – 2 x ((0 + 1 + 2) / 3) = </w:t>
+      </w:r>
+      <w:r>
+        <w:rPr>
+          <w:rFonts w:cstheme="minorHAnsi"/>
+          <w:color w:val="000000" w:themeColor="text1"/>
+          <w:sz w:val="24"/>
+          <w:szCs w:val="24"/>
+        </w:rPr>
+        <w:t>11</w:t>
       </w:r>
     </w:p>
     <w:p>
@@ -2993,7 +3535,7 @@
                     <pic:cNvPicPr/>
                   </pic:nvPicPr>
                   <pic:blipFill>
-                    <a:blip r:embed="rId8"/>
+                    <a:blip r:embed="rId10"/>
                     <a:stretch>
                       <a:fillRect/>
                     </a:stretch>
@@ -3064,16 +3606,6 @@
           <w:szCs w:val="24"/>
         </w:rPr>
       </w:pPr>
-    </w:p>
-    <w:p>
-      <w:pPr>
-        <w:rPr>
-          <w:rFonts w:cstheme="minorHAnsi"/>
-          <w:color w:val="000000" w:themeColor="text1"/>
-          <w:sz w:val="24"/>
-          <w:szCs w:val="24"/>
-        </w:rPr>
-      </w:pPr>
       <w:r>
         <w:rPr>
           <w:rFonts w:cstheme="minorHAnsi"/>
@@ -3184,7 +3716,43 @@
           <w:sz w:val="24"/>
           <w:szCs w:val="24"/>
         </w:rPr>
-        <w:t xml:space="preserve">Score = 5 - (1 x 1 + 1 x 1 + 1 x 1 + 2 x 3 – 2 x ((1 + 1 + </w:t>
+        <w:t xml:space="preserve">Score = </w:t>
+      </w:r>
+      <w:r>
+        <w:rPr>
+          <w:rFonts w:cstheme="minorHAnsi"/>
+          <w:color w:val="000000" w:themeColor="text1"/>
+          <w:sz w:val="24"/>
+          <w:szCs w:val="24"/>
+        </w:rPr>
+        <w:t>11</w:t>
+      </w:r>
+      <w:r>
+        <w:rPr>
+          <w:rFonts w:cstheme="minorHAnsi"/>
+          <w:color w:val="000000" w:themeColor="text1"/>
+          <w:sz w:val="24"/>
+          <w:szCs w:val="24"/>
+        </w:rPr>
+        <w:t xml:space="preserve"> - (1 x 1 + 1 x 1 + 1 x 1 + 2 x </w:t>
+      </w:r>
+      <w:r>
+        <w:rPr>
+          <w:rFonts w:cstheme="minorHAnsi"/>
+          <w:color w:val="000000" w:themeColor="text1"/>
+          <w:sz w:val="24"/>
+          <w:szCs w:val="24"/>
+        </w:rPr>
+        <w:t>9</w:t>
+      </w:r>
+      <w:r>
+        <w:rPr>
+          <w:rFonts w:cstheme="minorHAnsi"/>
+          <w:color w:val="000000" w:themeColor="text1"/>
+          <w:sz w:val="24"/>
+          <w:szCs w:val="24"/>
+        </w:rPr>
+        <w:t xml:space="preserve"> – 2 x ((1 + 1 + </w:t>
       </w:r>
       <m:oMath>
         <m:r>
@@ -3232,7 +3800,45 @@
           <w:sz w:val="24"/>
           <w:szCs w:val="24"/>
         </w:rPr>
-        <w:t>5 – 6,186 = - 1,186</w:t>
+        <w:t>11</w:t>
+      </w:r>
+      <w:r>
+        <w:rPr>
+          <w:rFonts w:cstheme="minorHAnsi"/>
+          <w:color w:val="000000" w:themeColor="text1"/>
+          <w:sz w:val="24"/>
+          <w:szCs w:val="24"/>
+        </w:rPr>
+        <w:t xml:space="preserve"> – </w:t>
+      </w:r>
+      <w:r>
+        <w:rPr>
+          <w:rFonts w:cstheme="minorHAnsi"/>
+          <w:color w:val="000000" w:themeColor="text1"/>
+          <w:sz w:val="24"/>
+          <w:szCs w:val="24"/>
+        </w:rPr>
+        <w:t>(21 – 2.82)</w:t>
+      </w:r>
+    </w:p>
+    <w:p>
+      <w:pPr>
+        <w:rPr>
+          <w:rFonts w:cstheme="minorHAnsi"/>
+          <w:color w:val="000000" w:themeColor="text1"/>
+          <w:sz w:val="24"/>
+          <w:szCs w:val="24"/>
+        </w:rPr>
+      </w:pPr>
+      <w:r>
+        <w:rPr>
+          <w:rFonts w:cstheme="minorHAnsi"/>
+          <w:color w:val="000000" w:themeColor="text1"/>
+          <w:sz w:val="24"/>
+          <w:szCs w:val="24"/>
+        </w:rPr>
+        <w:tab/>
+        <w:t xml:space="preserve">           = -7.18</w:t>
       </w:r>
     </w:p>
     <w:p>
@@ -3580,7 +4186,7 @@
                     <pic:cNvPicPr/>
                   </pic:nvPicPr>
                   <pic:blipFill>
-                    <a:blip r:embed="rId8"/>
+                    <a:blip r:embed="rId10"/>
                     <a:stretch>
                       <a:fillRect/>
                     </a:stretch>
@@ -4246,7 +4852,25 @@
           <w:sz w:val="24"/>
           <w:szCs w:val="24"/>
         </w:rPr>
-        <w:t xml:space="preserve">En effet, malgré la fonctionnalité de score attribué à chaque situation et une implémentation assez fidèle à l’algorithme </w:t>
+        <w:t xml:space="preserve">En effet, malgré la fonctionnalité de score attribué à chaque situation et une implémentation assez fidèle </w:t>
+      </w:r>
+      <w:r>
+        <w:rPr>
+          <w:rFonts w:cstheme="minorHAnsi"/>
+          <w:color w:val="000000" w:themeColor="text1"/>
+          <w:sz w:val="24"/>
+          <w:szCs w:val="24"/>
+        </w:rPr>
+        <w:t>de</w:t>
+      </w:r>
+      <w:r>
+        <w:rPr>
+          <w:rFonts w:cstheme="minorHAnsi"/>
+          <w:color w:val="000000" w:themeColor="text1"/>
+          <w:sz w:val="24"/>
+          <w:szCs w:val="24"/>
+        </w:rPr>
+        <w:t xml:space="preserve"> l’algorithme </w:t>
       </w:r>
       <w:proofErr w:type="spellStart"/>
       <w:r>
@@ -4285,18 +4909,17 @@
           <w:sz w:val="24"/>
           <w:szCs w:val="24"/>
         </w:rPr>
-        <w:t>Après quelques recherches, nous avons pu déterminer que le problème venait en fait de &lt;explication Maxime&gt;.</w:t>
-      </w:r>
-    </w:p>
-    <w:p>
-      <w:pPr>
-        <w:rPr>
-          <w:rFonts w:cstheme="minorHAnsi"/>
-          <w:color w:val="000000" w:themeColor="text1"/>
-          <w:sz w:val="24"/>
-          <w:szCs w:val="24"/>
-        </w:rPr>
-      </w:pPr>
+        <w:t xml:space="preserve">Après quelques recherches, nous avons pu déterminer que le problème venait </w:t>
+      </w:r>
+      <w:r>
+        <w:rPr>
+          <w:rFonts w:cstheme="minorHAnsi"/>
+          <w:color w:val="000000" w:themeColor="text1"/>
+          <w:sz w:val="24"/>
+          <w:szCs w:val="24"/>
+        </w:rPr>
+        <w:t>du fait que le programme choisissait la situation avec le score le plus intéressant dans l’immédiat, sans se préoccuper des conséquences que pourraient avoir ce coup sur le long terme.</w:t>
+      </w:r>
     </w:p>
     <w:p>
       <w:pPr>
@@ -4332,7 +4955,36 @@
           <w:sz w:val="24"/>
           <w:szCs w:val="24"/>
         </w:rPr>
-        <w:t xml:space="preserve"> de &lt;actions mise en place Maxime&gt;.</w:t>
+        <w:t xml:space="preserve"> d</w:t>
+      </w:r>
+      <w:r>
+        <w:rPr>
+          <w:rFonts w:cstheme="minorHAnsi"/>
+          <w:color w:val="000000" w:themeColor="text1"/>
+          <w:sz w:val="24"/>
+          <w:szCs w:val="24"/>
+        </w:rPr>
+        <w:t xml:space="preserve">’implémenter l’algorithme </w:t>
+      </w:r>
+      <w:proofErr w:type="spellStart"/>
+      <w:r>
+        <w:rPr>
+          <w:rFonts w:cstheme="minorHAnsi"/>
+          <w:color w:val="000000" w:themeColor="text1"/>
+          <w:sz w:val="24"/>
+          <w:szCs w:val="24"/>
+        </w:rPr>
+        <w:t>MinMax</w:t>
+      </w:r>
+      <w:proofErr w:type="spellEnd"/>
+      <w:r>
+        <w:rPr>
+          <w:rFonts w:cstheme="minorHAnsi"/>
+          <w:color w:val="000000" w:themeColor="text1"/>
+          <w:sz w:val="24"/>
+          <w:szCs w:val="24"/>
+        </w:rPr>
+        <w:t xml:space="preserve"> avec notion de profondeur, pour que l’intelligence artificielle fasse des choix plus rationnels.</w:t>
       </w:r>
     </w:p>
     <w:p>
@@ -4359,7 +5011,7 @@
           <w:sz w:val="32"/>
           <w:szCs w:val="32"/>
         </w:rPr>
-        <w:t xml:space="preserve">Application Algorithme </w:t>
+        <w:t xml:space="preserve">Algorithme </w:t>
       </w:r>
       <w:proofErr w:type="spellStart"/>
       <w:r>
@@ -4406,53 +5058,150 @@
           <w:sz w:val="24"/>
           <w:szCs w:val="24"/>
         </w:rPr>
-        <w:t>&lt;Ressenti Maxime&gt;</w:t>
-      </w:r>
-    </w:p>
-    <w:p>
-      <w:pPr>
-        <w:rPr>
-          <w:rFonts w:cstheme="minorHAnsi"/>
-          <w:color w:val="000000" w:themeColor="text1"/>
-          <w:sz w:val="24"/>
-          <w:szCs w:val="24"/>
-        </w:rPr>
-      </w:pPr>
-    </w:p>
-    <w:p>
-      <w:pPr>
-        <w:rPr>
-          <w:rFonts w:cstheme="minorHAnsi"/>
-          <w:color w:val="000000" w:themeColor="text1"/>
-          <w:sz w:val="24"/>
-          <w:szCs w:val="24"/>
-        </w:rPr>
-      </w:pPr>
-    </w:p>
-    <w:p>
-      <w:pPr>
-        <w:rPr>
-          <w:rFonts w:cstheme="minorHAnsi"/>
-          <w:color w:val="000000" w:themeColor="text1"/>
-          <w:sz w:val="24"/>
-          <w:szCs w:val="24"/>
-        </w:rPr>
-      </w:pPr>
-      <w:r>
+        <w:t xml:space="preserve">Comme précisé précédemment, nous n’avions pas réellement compris le fonctionnement de l’algorithme </w:t>
+      </w:r>
+      <w:proofErr w:type="spellStart"/>
+      <w:r>
+        <w:rPr>
+          <w:rFonts w:cstheme="minorHAnsi"/>
+          <w:color w:val="000000" w:themeColor="text1"/>
+          <w:sz w:val="24"/>
+          <w:szCs w:val="24"/>
+        </w:rPr>
+        <w:t>MinMax</w:t>
+      </w:r>
+      <w:proofErr w:type="spellEnd"/>
+      <w:r>
+        <w:rPr>
+          <w:rFonts w:cstheme="minorHAnsi"/>
+          <w:color w:val="000000" w:themeColor="text1"/>
+          <w:sz w:val="24"/>
+          <w:szCs w:val="24"/>
+        </w:rPr>
+        <w:t xml:space="preserve"> lors du CM portant sur ce dernier.</w:t>
+      </w:r>
+    </w:p>
+    <w:p>
+      <w:pPr>
+        <w:rPr>
+          <w:rFonts w:cstheme="minorHAnsi"/>
+          <w:color w:val="000000" w:themeColor="text1"/>
+          <w:sz w:val="24"/>
+          <w:szCs w:val="24"/>
+        </w:rPr>
+      </w:pPr>
+      <w:r>
+        <w:rPr>
+          <w:rFonts w:cstheme="minorHAnsi"/>
+          <w:color w:val="000000" w:themeColor="text1"/>
+          <w:sz w:val="24"/>
+          <w:szCs w:val="24"/>
+        </w:rPr>
+        <w:t xml:space="preserve">Nous avons alors relu le CM5, et plus spécifiquement la partie sur </w:t>
+      </w:r>
+      <w:proofErr w:type="spellStart"/>
+      <w:r>
+        <w:rPr>
+          <w:rFonts w:cstheme="minorHAnsi"/>
+          <w:color w:val="000000" w:themeColor="text1"/>
+          <w:sz w:val="24"/>
+          <w:szCs w:val="24"/>
+        </w:rPr>
+        <w:t>MinMax</w:t>
+      </w:r>
+      <w:proofErr w:type="spellEnd"/>
+      <w:r>
+        <w:rPr>
+          <w:rFonts w:cstheme="minorHAnsi"/>
+          <w:color w:val="000000" w:themeColor="text1"/>
+          <w:sz w:val="24"/>
+          <w:szCs w:val="24"/>
+        </w:rPr>
+        <w:t xml:space="preserve"> afin d’être plus à même de reproduire cet algorithme en python</w:t>
+      </w:r>
+      <w:r>
+        <w:rPr>
+          <w:rFonts w:cstheme="minorHAnsi"/>
+          <w:color w:val="000000" w:themeColor="text1"/>
+          <w:sz w:val="24"/>
+          <w:szCs w:val="24"/>
+        </w:rPr>
+        <w:t xml:space="preserve">. </w:t>
+      </w:r>
+    </w:p>
+    <w:p>
+      <w:pPr>
+        <w:rPr>
+          <w:rFonts w:cstheme="minorHAnsi"/>
+          <w:color w:val="000000" w:themeColor="text1"/>
+          <w:sz w:val="24"/>
+          <w:szCs w:val="24"/>
+        </w:rPr>
+      </w:pPr>
+      <w:r>
+        <w:rPr>
+          <w:rFonts w:cstheme="minorHAnsi"/>
+          <w:color w:val="000000" w:themeColor="text1"/>
+          <w:sz w:val="24"/>
+          <w:szCs w:val="24"/>
+        </w:rPr>
+        <w:t xml:space="preserve">Après plusieurs heures passées à travailler dessus, nous avons fini par réussir à programmer l’algorithme </w:t>
+      </w:r>
+      <w:proofErr w:type="spellStart"/>
+      <w:r>
+        <w:rPr>
+          <w:rFonts w:cstheme="minorHAnsi"/>
+          <w:color w:val="000000" w:themeColor="text1"/>
+          <w:sz w:val="24"/>
+          <w:szCs w:val="24"/>
+        </w:rPr>
+        <w:t>MinMax</w:t>
+      </w:r>
+      <w:proofErr w:type="spellEnd"/>
+      <w:r>
+        <w:rPr>
+          <w:rFonts w:cstheme="minorHAnsi"/>
+          <w:color w:val="000000" w:themeColor="text1"/>
+          <w:sz w:val="24"/>
+          <w:szCs w:val="24"/>
+        </w:rPr>
+        <w:t xml:space="preserve"> accompagné de l’élagage alpha-bêta avec notion de profondeur</w:t>
+      </w:r>
+      <w:r>
+        <w:rPr>
+          <w:rFonts w:cstheme="minorHAnsi"/>
+          <w:color w:val="000000" w:themeColor="text1"/>
+          <w:sz w:val="24"/>
+          <w:szCs w:val="24"/>
+        </w:rPr>
+        <w:t>.</w:t>
+      </w:r>
+    </w:p>
+    <w:p>
+      <w:pPr>
+        <w:rPr>
+          <w:rFonts w:cstheme="minorHAnsi"/>
+          <w:color w:val="000000" w:themeColor="text1"/>
+          <w:sz w:val="24"/>
+          <w:szCs w:val="24"/>
+        </w:rPr>
+      </w:pPr>
+    </w:p>
+    <w:p>
+      <w:pPr>
         <w:rPr>
           <w:rFonts w:asciiTheme="majorHAnsi" w:hAnsiTheme="majorHAnsi" w:cstheme="majorHAnsi"/>
           <w:sz w:val="32"/>
           <w:szCs w:val="32"/>
         </w:rPr>
-        <w:t>Réalisatio</w:t>
-      </w:r>
+      </w:pPr>
       <w:r>
         <w:rPr>
           <w:rFonts w:asciiTheme="majorHAnsi" w:hAnsiTheme="majorHAnsi" w:cstheme="majorHAnsi"/>
           <w:sz w:val="32"/>
           <w:szCs w:val="32"/>
         </w:rPr>
-        <w:t>n</w:t>
+        <w:t>Niveaux de difficulté</w:t>
       </w:r>
       <w:r>
         <w:rPr>
@@ -4460,6 +5209,126 @@
           <w:sz w:val="32"/>
           <w:szCs w:val="32"/>
         </w:rPr>
+        <w:t xml:space="preserve"> -</w:t>
+      </w:r>
+    </w:p>
+    <w:p>
+      <w:pPr>
+        <w:rPr>
+          <w:rFonts w:cstheme="minorHAnsi"/>
+          <w:color w:val="000000" w:themeColor="text1"/>
+          <w:sz w:val="24"/>
+          <w:szCs w:val="24"/>
+        </w:rPr>
+      </w:pPr>
+    </w:p>
+    <w:p>
+      <w:pPr>
+        <w:rPr>
+          <w:rFonts w:cstheme="minorHAnsi"/>
+          <w:color w:val="000000" w:themeColor="text1"/>
+          <w:sz w:val="24"/>
+          <w:szCs w:val="24"/>
+        </w:rPr>
+      </w:pPr>
+      <w:r>
+        <w:rPr>
+          <w:rFonts w:cstheme="minorHAnsi"/>
+          <w:color w:val="000000" w:themeColor="text1"/>
+          <w:sz w:val="24"/>
+          <w:szCs w:val="24"/>
+        </w:rPr>
+        <w:t>La nature de ce problème n’est pas réellement d’ordre technique, mais plus intellectuel. Lorsque nous nous sommes rendu compte de la nécessité de créer plusieurs niveaux de difficulté, nous n’étions pas fortement inspirés quant à la manière de procéder.</w:t>
+      </w:r>
+    </w:p>
+    <w:p>
+      <w:pPr>
+        <w:rPr>
+          <w:rFonts w:asciiTheme="majorHAnsi" w:hAnsiTheme="majorHAnsi" w:cstheme="majorHAnsi"/>
+          <w:sz w:val="32"/>
+          <w:szCs w:val="32"/>
+        </w:rPr>
+      </w:pPr>
+      <w:r>
+        <w:rPr>
+          <w:rFonts w:cstheme="minorHAnsi"/>
+          <w:color w:val="000000" w:themeColor="text1"/>
+          <w:sz w:val="24"/>
+          <w:szCs w:val="24"/>
+        </w:rPr>
+        <w:t xml:space="preserve">Nous avons donc décidé </w:t>
+      </w:r>
+      <w:r>
+        <w:rPr>
+          <w:rFonts w:cstheme="minorHAnsi"/>
+          <w:color w:val="000000" w:themeColor="text1"/>
+          <w:sz w:val="24"/>
+          <w:szCs w:val="24"/>
+        </w:rPr>
+        <w:t xml:space="preserve">de simplement ajouter un coefficient dans le calcul du score des situations, et de changer la profondeur utilisée avec l’algorithme </w:t>
+      </w:r>
+      <w:proofErr w:type="spellStart"/>
+      <w:r>
+        <w:rPr>
+          <w:rFonts w:cstheme="minorHAnsi"/>
+          <w:color w:val="000000" w:themeColor="text1"/>
+          <w:sz w:val="24"/>
+          <w:szCs w:val="24"/>
+        </w:rPr>
+        <w:t>MinMax</w:t>
+      </w:r>
+      <w:proofErr w:type="spellEnd"/>
+      <w:r>
+        <w:rPr>
+          <w:rFonts w:cstheme="minorHAnsi"/>
+          <w:color w:val="000000" w:themeColor="text1"/>
+          <w:sz w:val="24"/>
+          <w:szCs w:val="24"/>
+        </w:rPr>
+        <w:t xml:space="preserve"> en fonction du niveau de difficulté choisi. Par exemple, le niveau facile impose une profondeur de 1, ce qui fait que le programme ne prendra pas compte des conséquences de son coup.</w:t>
+      </w:r>
+    </w:p>
+    <w:p>
+      <w:pPr>
+        <w:rPr>
+          <w:rFonts w:asciiTheme="majorHAnsi" w:hAnsiTheme="majorHAnsi" w:cstheme="majorHAnsi"/>
+          <w:sz w:val="32"/>
+          <w:szCs w:val="32"/>
+        </w:rPr>
+      </w:pPr>
+    </w:p>
+    <w:p>
+      <w:pPr>
+        <w:rPr>
+          <w:rFonts w:cstheme="minorHAnsi"/>
+          <w:color w:val="000000" w:themeColor="text1"/>
+          <w:sz w:val="24"/>
+          <w:szCs w:val="24"/>
+        </w:rPr>
+      </w:pPr>
+      <w:r>
+        <w:rPr>
+          <w:rFonts w:asciiTheme="majorHAnsi" w:hAnsiTheme="majorHAnsi" w:cstheme="majorHAnsi"/>
+          <w:sz w:val="32"/>
+          <w:szCs w:val="32"/>
+        </w:rPr>
+        <w:lastRenderedPageBreak/>
+        <w:t>Réalisatio</w:t>
+      </w:r>
+      <w:r>
+        <w:rPr>
+          <w:rFonts w:asciiTheme="majorHAnsi" w:hAnsiTheme="majorHAnsi" w:cstheme="majorHAnsi"/>
+          <w:sz w:val="32"/>
+          <w:szCs w:val="32"/>
+        </w:rPr>
+        <w:t>n</w:t>
+      </w:r>
+      <w:r>
+        <w:rPr>
+          <w:rFonts w:asciiTheme="majorHAnsi" w:hAnsiTheme="majorHAnsi" w:cstheme="majorHAnsi"/>
+          <w:sz w:val="32"/>
+          <w:szCs w:val="32"/>
+        </w:rPr>
         <w:t xml:space="preserve"> UI -</w:t>
       </w:r>
     </w:p>
@@ -4489,98 +5358,575 @@
           <w:sz w:val="24"/>
           <w:szCs w:val="24"/>
         </w:rPr>
-        <w:t>&lt;Ressenti Maxime&gt;</w:t>
-      </w:r>
-    </w:p>
-    <w:p>
-      <w:pPr>
-        <w:rPr>
-          <w:rFonts w:cstheme="minorHAnsi"/>
-          <w:color w:val="000000" w:themeColor="text1"/>
-          <w:sz w:val="24"/>
-          <w:szCs w:val="24"/>
-        </w:rPr>
-      </w:pPr>
-    </w:p>
-    <w:p>
-      <w:pPr>
-        <w:rPr>
-          <w:rFonts w:cstheme="minorHAnsi"/>
-          <w:color w:val="000000" w:themeColor="text1"/>
-          <w:sz w:val="24"/>
-          <w:szCs w:val="24"/>
-        </w:rPr>
-      </w:pPr>
-    </w:p>
-    <w:p>
-      <w:pPr>
-        <w:rPr>
-          <w:rFonts w:cstheme="minorHAnsi"/>
-          <w:color w:val="000000" w:themeColor="text1"/>
-          <w:sz w:val="24"/>
-          <w:szCs w:val="24"/>
-        </w:rPr>
-      </w:pPr>
-    </w:p>
-    <w:p>
-      <w:pPr>
-        <w:rPr>
-          <w:rFonts w:cstheme="minorHAnsi"/>
-          <w:color w:val="000000" w:themeColor="text1"/>
-          <w:sz w:val="24"/>
-          <w:szCs w:val="24"/>
-        </w:rPr>
-      </w:pPr>
-    </w:p>
-    <w:p>
-      <w:pPr>
-        <w:rPr>
-          <w:rFonts w:cstheme="minorHAnsi"/>
-          <w:color w:val="000000" w:themeColor="text1"/>
-          <w:sz w:val="24"/>
-          <w:szCs w:val="24"/>
-        </w:rPr>
-      </w:pPr>
-    </w:p>
-    <w:p>
-      <w:pPr>
-        <w:rPr>
-          <w:rFonts w:cstheme="minorHAnsi"/>
-          <w:color w:val="000000" w:themeColor="text1"/>
-          <w:sz w:val="24"/>
-          <w:szCs w:val="24"/>
-        </w:rPr>
-      </w:pPr>
-    </w:p>
-    <w:p>
-      <w:pPr>
-        <w:rPr>
-          <w:rFonts w:cstheme="minorHAnsi"/>
-          <w:color w:val="000000" w:themeColor="text1"/>
-          <w:sz w:val="24"/>
-          <w:szCs w:val="24"/>
-        </w:rPr>
-      </w:pPr>
-    </w:p>
-    <w:p>
-      <w:pPr>
-        <w:rPr>
-          <w:rFonts w:cstheme="minorHAnsi"/>
-          <w:color w:val="000000" w:themeColor="text1"/>
-          <w:sz w:val="24"/>
-          <w:szCs w:val="24"/>
-        </w:rPr>
-      </w:pPr>
-    </w:p>
-    <w:p>
-      <w:pPr>
-        <w:rPr>
-          <w:rFonts w:cstheme="minorHAnsi"/>
-          <w:color w:val="000000" w:themeColor="text1"/>
-          <w:sz w:val="24"/>
-          <w:szCs w:val="24"/>
-        </w:rPr>
-      </w:pPr>
+        <w:t>Autant plusieurs d’entre nous étaient déjà assez familiers avec Python, aucun n’avait eu l’occasion de travailler sur une interface utilisateur dans ce langage auparavant. Il a donc fallu apprendre le fonctionnement de la librairie</w:t>
+      </w:r>
+      <w:r>
+        <w:rPr>
+          <w:rFonts w:cstheme="minorHAnsi"/>
+          <w:sz w:val="24"/>
+          <w:szCs w:val="24"/>
+        </w:rPr>
+        <w:t xml:space="preserve"> </w:t>
+      </w:r>
+      <w:proofErr w:type="spellStart"/>
+      <w:r>
+        <w:rPr>
+          <w:rFonts w:cstheme="minorHAnsi"/>
+          <w:color w:val="2E74B5" w:themeColor="accent5" w:themeShade="BF"/>
+          <w:sz w:val="28"/>
+          <w:szCs w:val="28"/>
+        </w:rPr>
+        <w:t>tkinter</w:t>
+      </w:r>
+      <w:proofErr w:type="spellEnd"/>
+      <w:r>
+        <w:rPr>
+          <w:rFonts w:cstheme="minorHAnsi"/>
+          <w:color w:val="2E74B5" w:themeColor="accent5" w:themeShade="BF"/>
+          <w:sz w:val="28"/>
+          <w:szCs w:val="28"/>
+        </w:rPr>
+        <w:t xml:space="preserve"> </w:t>
+      </w:r>
+      <w:r>
+        <w:rPr>
+          <w:rFonts w:cstheme="minorHAnsi"/>
+          <w:color w:val="000000" w:themeColor="text1"/>
+          <w:sz w:val="24"/>
+          <w:szCs w:val="24"/>
+        </w:rPr>
+        <w:t>assez rapidement, puis faire la connexion entre le programme de l’IA déjà faite et l’affichage, ce qui nous a posé quelques soucis.</w:t>
+      </w:r>
+    </w:p>
+    <w:p>
+      <w:pPr>
+        <w:rPr>
+          <w:rFonts w:cstheme="minorHAnsi"/>
+          <w:color w:val="000000" w:themeColor="text1"/>
+          <w:sz w:val="24"/>
+          <w:szCs w:val="24"/>
+        </w:rPr>
+      </w:pPr>
+      <w:r>
+        <w:rPr>
+          <w:rFonts w:cstheme="minorHAnsi"/>
+          <w:color w:val="000000" w:themeColor="text1"/>
+          <w:sz w:val="24"/>
+          <w:szCs w:val="24"/>
+        </w:rPr>
+        <w:t>Ensuite, il a fallu mettre en place les différents niveaux de difficulté et la fenêtre qui va avec :</w:t>
+      </w:r>
+    </w:p>
+    <w:p>
+      <w:pPr>
+        <w:jc w:val="center"/>
+        <w:rPr>
+          <w:rFonts w:cstheme="minorHAnsi"/>
+          <w:color w:val="000000" w:themeColor="text1"/>
+          <w:sz w:val="24"/>
+          <w:szCs w:val="24"/>
+        </w:rPr>
+      </w:pPr>
+    </w:p>
+    <w:p>
+      <w:pPr>
+        <w:jc w:val="center"/>
+        <w:rPr>
+          <w:rFonts w:cstheme="minorHAnsi"/>
+          <w:color w:val="000000" w:themeColor="text1"/>
+          <w:sz w:val="24"/>
+          <w:szCs w:val="24"/>
+        </w:rPr>
+      </w:pPr>
+      <w:r>
+        <w:rPr>
+          <w:noProof/>
+        </w:rPr>
+        <w:drawing>
+          <wp:inline distT="0" distB="0" distL="0" distR="0" wp14:anchorId="318D15AB" wp14:editId="5811A215">
+            <wp:extent cx="2667000" cy="2868884"/>
+            <wp:effectExtent l="0" t="0" r="0" b="8255"/>
+            <wp:docPr id="23" name="Image 23"/>
+            <wp:cNvGraphicFramePr>
+              <a:graphicFrameLocks xmlns:a="http://schemas.openxmlformats.org/drawingml/2006/main" noChangeAspect="1"/>
+            </wp:cNvGraphicFramePr>
+            <a:graphic xmlns:a="http://schemas.openxmlformats.org/drawingml/2006/main">
+              <a:graphicData uri="http://schemas.openxmlformats.org/drawingml/2006/picture">
+                <pic:pic xmlns:pic="http://schemas.openxmlformats.org/drawingml/2006/picture">
+                  <pic:nvPicPr>
+                    <pic:cNvPr id="1" name=""/>
+                    <pic:cNvPicPr/>
+                  </pic:nvPicPr>
+                  <pic:blipFill>
+                    <a:blip r:embed="rId11"/>
+                    <a:stretch>
+                      <a:fillRect/>
+                    </a:stretch>
+                  </pic:blipFill>
+                  <pic:spPr>
+                    <a:xfrm>
+                      <a:off x="0" y="0"/>
+                      <a:ext cx="2677853" cy="2880558"/>
+                    </a:xfrm>
+                    <a:prstGeom prst="rect">
+                      <a:avLst/>
+                    </a:prstGeom>
+                  </pic:spPr>
+                </pic:pic>
+              </a:graphicData>
+            </a:graphic>
+          </wp:inline>
+        </w:drawing>
+      </w:r>
+    </w:p>
+    <w:p>
+      <w:pPr>
+        <w:rPr>
+          <w:rFonts w:cstheme="minorHAnsi"/>
+          <w:color w:val="000000" w:themeColor="text1"/>
+          <w:sz w:val="24"/>
+          <w:szCs w:val="24"/>
+        </w:rPr>
+      </w:pPr>
+    </w:p>
+    <w:p>
+      <w:pPr>
+        <w:rPr>
+          <w:rFonts w:cstheme="minorHAnsi"/>
+          <w:color w:val="000000" w:themeColor="text1"/>
+          <w:sz w:val="24"/>
+          <w:szCs w:val="24"/>
+        </w:rPr>
+      </w:pPr>
+      <w:r>
+        <w:rPr>
+          <w:rFonts w:cstheme="minorHAnsi"/>
+          <w:color w:val="000000" w:themeColor="text1"/>
+          <w:sz w:val="24"/>
+          <w:szCs w:val="24"/>
+        </w:rPr>
+        <w:t>Puis réaliser le lien entre la difficulté choisie par l’utilisateur et le changement de comportement de l’IA en jeu.</w:t>
+      </w:r>
+    </w:p>
+    <w:p>
+      <w:pPr>
+        <w:rPr>
+          <w:rFonts w:cstheme="minorHAnsi"/>
+          <w:color w:val="000000" w:themeColor="text1"/>
+          <w:sz w:val="24"/>
+          <w:szCs w:val="24"/>
+        </w:rPr>
+      </w:pPr>
+      <w:r>
+        <w:rPr>
+          <w:rFonts w:cstheme="minorHAnsi"/>
+          <w:color w:val="000000" w:themeColor="text1"/>
+          <w:sz w:val="24"/>
+          <w:szCs w:val="24"/>
+        </w:rPr>
+        <w:t>Nous voulions que lorsqu’un bouton soit pressé, 2 actions s’opèrent :</w:t>
+      </w:r>
+    </w:p>
+    <w:p>
+      <w:pPr>
+        <w:pStyle w:val="Paragraphedeliste"/>
+        <w:numPr>
+          <w:ilvl w:val="0"/>
+          <w:numId w:val="2"/>
+        </w:numPr>
+        <w:rPr>
+          <w:rFonts w:cstheme="minorHAnsi"/>
+          <w:color w:val="000000" w:themeColor="text1"/>
+          <w:sz w:val="24"/>
+          <w:szCs w:val="24"/>
+        </w:rPr>
+      </w:pPr>
+      <w:r>
+        <w:rPr>
+          <w:rFonts w:cstheme="minorHAnsi"/>
+          <w:color w:val="000000" w:themeColor="text1"/>
+          <w:sz w:val="24"/>
+          <w:szCs w:val="24"/>
+        </w:rPr>
+        <w:t>La difficulté du jeu soit changée</w:t>
+      </w:r>
+    </w:p>
+    <w:p>
+      <w:pPr>
+        <w:pStyle w:val="Paragraphedeliste"/>
+        <w:numPr>
+          <w:ilvl w:val="0"/>
+          <w:numId w:val="2"/>
+        </w:numPr>
+        <w:rPr>
+          <w:rFonts w:cstheme="minorHAnsi"/>
+          <w:color w:val="000000" w:themeColor="text1"/>
+          <w:sz w:val="24"/>
+          <w:szCs w:val="24"/>
+        </w:rPr>
+      </w:pPr>
+      <w:r>
+        <w:rPr>
+          <w:rFonts w:cstheme="minorHAnsi"/>
+          <w:color w:val="000000" w:themeColor="text1"/>
+          <w:sz w:val="24"/>
+          <w:szCs w:val="24"/>
+        </w:rPr>
+        <w:t>La fenêtre soit fermée et laisse place au jeu</w:t>
+      </w:r>
+    </w:p>
+    <w:p>
+      <w:pPr>
+        <w:rPr>
+          <w:rFonts w:cstheme="minorHAnsi"/>
+          <w:color w:val="000000" w:themeColor="text1"/>
+          <w:sz w:val="24"/>
+          <w:szCs w:val="24"/>
+        </w:rPr>
+      </w:pPr>
+      <w:r>
+        <w:rPr>
+          <w:rFonts w:cstheme="minorHAnsi"/>
+          <w:color w:val="000000" w:themeColor="text1"/>
+          <w:sz w:val="24"/>
+          <w:szCs w:val="24"/>
+        </w:rPr>
+        <w:t xml:space="preserve">Cependant, cela n’est pas possible avec les boutons </w:t>
+      </w:r>
+      <w:proofErr w:type="spellStart"/>
+      <w:r>
+        <w:rPr>
+          <w:rFonts w:cstheme="minorHAnsi"/>
+          <w:color w:val="000000" w:themeColor="text1"/>
+          <w:sz w:val="24"/>
+          <w:szCs w:val="24"/>
+        </w:rPr>
+        <w:t>tkinter</w:t>
+      </w:r>
+      <w:proofErr w:type="spellEnd"/>
+      <w:r>
+        <w:rPr>
+          <w:rFonts w:cstheme="minorHAnsi"/>
+          <w:color w:val="000000" w:themeColor="text1"/>
+          <w:sz w:val="24"/>
+          <w:szCs w:val="24"/>
+        </w:rPr>
+        <w:t>. Nous avons donc fait en sorte que l’appui sur un bouton appelle une fonction qui réalise ces 2 actions l’une après l’autre :</w:t>
+      </w:r>
+    </w:p>
+    <w:p>
+      <w:pPr>
+        <w:rPr>
+          <w:rFonts w:cstheme="minorHAnsi"/>
+          <w:color w:val="000000" w:themeColor="text1"/>
+          <w:sz w:val="24"/>
+          <w:szCs w:val="24"/>
+        </w:rPr>
+      </w:pPr>
+    </w:p>
+    <w:p>
+      <w:pPr>
+        <w:rPr>
+          <w:rFonts w:cstheme="minorHAnsi"/>
+          <w:color w:val="000000" w:themeColor="text1"/>
+          <w:sz w:val="24"/>
+          <w:szCs w:val="24"/>
+        </w:rPr>
+      </w:pPr>
+      <w:r>
+        <w:rPr>
+          <w:rFonts w:cstheme="minorHAnsi"/>
+          <w:noProof/>
+          <w:color w:val="000000" w:themeColor="text1"/>
+          <w:sz w:val="24"/>
+          <w:szCs w:val="24"/>
+        </w:rPr>
+        <mc:AlternateContent>
+          <mc:Choice Requires="wps">
+            <w:drawing>
+              <wp:anchor distT="0" distB="0" distL="114300" distR="114300" simplePos="0" relativeHeight="251685888" behindDoc="1" locked="0" layoutInCell="1" allowOverlap="1" wp14:anchorId="404EC37C" wp14:editId="6B0EA4A6">
+                <wp:simplePos x="0" y="0"/>
+                <wp:positionH relativeFrom="page">
+                  <wp:posOffset>835025</wp:posOffset>
+                </wp:positionH>
+                <wp:positionV relativeFrom="paragraph">
+                  <wp:posOffset>252095</wp:posOffset>
+                </wp:positionV>
+                <wp:extent cx="2347200" cy="626400"/>
+                <wp:effectExtent l="0" t="0" r="15240" b="21590"/>
+                <wp:wrapNone/>
+                <wp:docPr id="27" name="Rectangle : coins arrondis 27"/>
+                <wp:cNvGraphicFramePr/>
+                <a:graphic xmlns:a="http://schemas.openxmlformats.org/drawingml/2006/main">
+                  <a:graphicData uri="http://schemas.microsoft.com/office/word/2010/wordprocessingShape">
+                    <wps:wsp>
+                      <wps:cNvSpPr/>
+                      <wps:spPr>
+                        <a:xfrm flipH="1">
+                          <a:off x="0" y="0"/>
+                          <a:ext cx="2347200" cy="626400"/>
+                        </a:xfrm>
+                        <a:prstGeom prst="roundRect">
+                          <a:avLst/>
+                        </a:prstGeom>
+                        <a:solidFill>
+                          <a:srgbClr val="1E1E1E"/>
+                        </a:solidFill>
+                      </wps:spPr>
+                      <wps:style>
+                        <a:lnRef idx="2">
+                          <a:schemeClr val="accent1">
+                            <a:shade val="50000"/>
+                          </a:schemeClr>
+                        </a:lnRef>
+                        <a:fillRef idx="1">
+                          <a:schemeClr val="accent1"/>
+                        </a:fillRef>
+                        <a:effectRef idx="0">
+                          <a:schemeClr val="accent1"/>
+                        </a:effectRef>
+                        <a:fontRef idx="minor">
+                          <a:schemeClr val="lt1"/>
+                        </a:fontRef>
+                      </wps:style>
+                      <wps:txbx>
+                        <w:txbxContent>
+                          <w:p>
+                            <w:pPr>
+                              <w:jc w:val="center"/>
+                            </w:pPr>
+                          </w:p>
+                        </w:txbxContent>
+                      </wps:txbx>
+                      <wps:bodyPr rot="0" spcFirstLastPara="0" vertOverflow="overflow" horzOverflow="overflow" vert="horz" wrap="square" lIns="91440" tIns="45720" rIns="91440" bIns="45720" numCol="1" spcCol="0" rtlCol="0" fromWordArt="0" anchor="ctr" anchorCtr="0" forceAA="0" compatLnSpc="1">
+                        <a:prstTxWarp prst="textNoShape">
+                          <a:avLst/>
+                        </a:prstTxWarp>
+                        <a:noAutofit/>
+                      </wps:bodyPr>
+                    </wps:wsp>
+                  </a:graphicData>
+                </a:graphic>
+                <wp14:sizeRelH relativeFrom="margin">
+                  <wp14:pctWidth>0</wp14:pctWidth>
+                </wp14:sizeRelH>
+                <wp14:sizeRelV relativeFrom="margin">
+                  <wp14:pctHeight>0</wp14:pctHeight>
+                </wp14:sizeRelV>
+              </wp:anchor>
+            </w:drawing>
+          </mc:Choice>
+          <mc:Fallback>
+            <w:pict>
+              <v:roundrect w14:anchorId="404EC37C" id="Rectangle : coins arrondis 27" o:spid="_x0000_s1028" style="position:absolute;margin-left:65.75pt;margin-top:19.85pt;width:184.8pt;height:49.3pt;flip:x;z-index:-251630592;visibility:visible;mso-wrap-style:square;mso-width-percent:0;mso-height-percent:0;mso-wrap-distance-left:9pt;mso-wrap-distance-top:0;mso-wrap-distance-right:9pt;mso-wrap-distance-bottom:0;mso-position-horizontal:absolute;mso-position-horizontal-relative:page;mso-position-vertical:absolute;mso-position-vertical-relative:text;mso-width-percent:0;mso-height-percent:0;mso-width-relative:margin;mso-height-relative:margin;v-text-anchor:middle" arcsize="10923f" o:gfxdata="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" fillcolor="#1e1e1e" strokecolor="#1f3763 [1604]" strokeweight="1pt">
+                <v:stroke joinstyle="miter"/>
+                <v:textbox>
+                  <w:txbxContent>
+                    <w:p>
+                      <w:pPr>
+                        <w:jc w:val="center"/>
+                      </w:pPr>
+                    </w:p>
+                  </w:txbxContent>
+                </v:textbox>
+                <w10:wrap anchorx="page"/>
+              </v:roundrect>
+            </w:pict>
+          </mc:Fallback>
+        </mc:AlternateContent>
+      </w:r>
+      <w:r>
+        <w:rPr>
+          <w:rFonts w:cstheme="minorHAnsi"/>
+          <w:noProof/>
+          <w:color w:val="000000" w:themeColor="text1"/>
+          <w:sz w:val="24"/>
+          <w:szCs w:val="24"/>
+        </w:rPr>
+        <mc:AlternateContent>
+          <mc:Choice Requires="wps">
+            <w:drawing>
+              <wp:anchor distT="0" distB="0" distL="114300" distR="114300" simplePos="0" relativeHeight="251683840" behindDoc="1" locked="0" layoutInCell="1" allowOverlap="1" wp14:anchorId="43C3014B" wp14:editId="7222ECA9">
+                <wp:simplePos x="0" y="0"/>
+                <wp:positionH relativeFrom="margin">
+                  <wp:posOffset>-46355</wp:posOffset>
+                </wp:positionH>
+                <wp:positionV relativeFrom="paragraph">
+                  <wp:posOffset>-635</wp:posOffset>
+                </wp:positionV>
+                <wp:extent cx="5859780" cy="216535"/>
+                <wp:effectExtent l="0" t="0" r="26670" b="12065"/>
+                <wp:wrapNone/>
+                <wp:docPr id="26" name="Rectangle : coins arrondis 26"/>
+                <wp:cNvGraphicFramePr/>
+                <a:graphic xmlns:a="http://schemas.openxmlformats.org/drawingml/2006/main">
+                  <a:graphicData uri="http://schemas.microsoft.com/office/word/2010/wordprocessingShape">
+                    <wps:wsp>
+                      <wps:cNvSpPr/>
+                      <wps:spPr>
+                        <a:xfrm flipH="1">
+                          <a:off x="0" y="0"/>
+                          <a:ext cx="5859780" cy="216535"/>
+                        </a:xfrm>
+                        <a:prstGeom prst="roundRect">
+                          <a:avLst/>
+                        </a:prstGeom>
+                        <a:solidFill>
+                          <a:srgbClr val="1E1E1E"/>
+                        </a:solidFill>
+                      </wps:spPr>
+                      <wps:style>
+                        <a:lnRef idx="2">
+                          <a:schemeClr val="accent1">
+                            <a:shade val="50000"/>
+                          </a:schemeClr>
+                        </a:lnRef>
+                        <a:fillRef idx="1">
+                          <a:schemeClr val="accent1"/>
+                        </a:fillRef>
+                        <a:effectRef idx="0">
+                          <a:schemeClr val="accent1"/>
+                        </a:effectRef>
+                        <a:fontRef idx="minor">
+                          <a:schemeClr val="lt1"/>
+                        </a:fontRef>
+                      </wps:style>
+                      <wps:txbx>
+                        <w:txbxContent>
+                          <w:p>
+                            <w:pPr>
+                              <w:jc w:val="center"/>
+                            </w:pPr>
+                          </w:p>
+                        </w:txbxContent>
+                      </wps:txbx>
+                      <wps:bodyPr rot="0" spcFirstLastPara="0" vertOverflow="overflow" horzOverflow="overflow" vert="horz" wrap="square" lIns="91440" tIns="45720" rIns="91440" bIns="45720" numCol="1" spcCol="0" rtlCol="0" fromWordArt="0" anchor="ctr" anchorCtr="0" forceAA="0" compatLnSpc="1">
+                        <a:prstTxWarp prst="textNoShape">
+                          <a:avLst/>
+                        </a:prstTxWarp>
+                        <a:noAutofit/>
+                      </wps:bodyPr>
+                    </wps:wsp>
+                  </a:graphicData>
+                </a:graphic>
+                <wp14:sizeRelH relativeFrom="margin">
+                  <wp14:pctWidth>0</wp14:pctWidth>
+                </wp14:sizeRelH>
+                <wp14:sizeRelV relativeFrom="margin">
+                  <wp14:pctHeight>0</wp14:pctHeight>
+                </wp14:sizeRelV>
+              </wp:anchor>
+            </w:drawing>
+          </mc:Choice>
+          <mc:Fallback>
+            <w:pict>
+              <v:roundrect w14:anchorId="43C3014B" id="Rectangle : coins arrondis 26" o:spid="_x0000_s1029" style="position:absolute;margin-left:-3.65pt;margin-top:-.05pt;width:461.4pt;height:17.05pt;flip:x;z-index:-251632640;visibility:visible;mso-wrap-style:square;mso-width-percent:0;mso-height-percent:0;mso-wrap-distance-left:9pt;mso-wrap-distance-top:0;mso-wrap-distance-right:9pt;mso-wrap-distance-bottom:0;mso-position-horizontal:absolute;mso-position-horizontal-relative:margin;mso-position-vertical:absolute;mso-position-vertical-relative:text;mso-width-percent:0;mso-height-percent:0;mso-width-relative:margin;mso-height-relative:margin;v-text-anchor:middle" arcsize="10923f" o:gfxdata="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" fillcolor="#1e1e1e" strokecolor="#1f3763 [1604]" strokeweight="1pt">
+                <v:stroke joinstyle="miter"/>
+                <v:textbox>
+                  <w:txbxContent>
+                    <w:p>
+                      <w:pPr>
+                        <w:jc w:val="center"/>
+                      </w:pPr>
+                    </w:p>
+                  </w:txbxContent>
+                </v:textbox>
+                <w10:wrap anchorx="margin"/>
+              </v:roundrect>
+            </w:pict>
+          </mc:Fallback>
+        </mc:AlternateContent>
+      </w:r>
+      <w:r>
+        <w:rPr>
+          <w:noProof/>
+        </w:rPr>
+        <w:drawing>
+          <wp:inline distT="0" distB="0" distL="0" distR="0" wp14:anchorId="704EC2E6" wp14:editId="7456FAF9">
+            <wp:extent cx="5760720" cy="157480"/>
+            <wp:effectExtent l="0" t="0" r="0" b="0"/>
+            <wp:docPr id="24" name="Image 24"/>
+            <wp:cNvGraphicFramePr>
+              <a:graphicFrameLocks xmlns:a="http://schemas.openxmlformats.org/drawingml/2006/main" noChangeAspect="1"/>
+            </wp:cNvGraphicFramePr>
+            <a:graphic xmlns:a="http://schemas.openxmlformats.org/drawingml/2006/main">
+              <a:graphicData uri="http://schemas.openxmlformats.org/drawingml/2006/picture">
+                <pic:pic xmlns:pic="http://schemas.openxmlformats.org/drawingml/2006/picture">
+                  <pic:nvPicPr>
+                    <pic:cNvPr id="1" name=""/>
+                    <pic:cNvPicPr/>
+                  </pic:nvPicPr>
+                  <pic:blipFill>
+                    <a:blip r:embed="rId12"/>
+                    <a:stretch>
+                      <a:fillRect/>
+                    </a:stretch>
+                  </pic:blipFill>
+                  <pic:spPr>
+                    <a:xfrm>
+                      <a:off x="0" y="0"/>
+                      <a:ext cx="5760720" cy="157480"/>
+                    </a:xfrm>
+                    <a:prstGeom prst="rect">
+                      <a:avLst/>
+                    </a:prstGeom>
+                  </pic:spPr>
+                </pic:pic>
+              </a:graphicData>
+            </a:graphic>
+          </wp:inline>
+        </w:drawing>
+      </w:r>
+    </w:p>
+    <w:p>
+      <w:pPr>
+        <w:rPr>
+          <w:rFonts w:cstheme="minorHAnsi"/>
+          <w:color w:val="000000" w:themeColor="text1"/>
+          <w:sz w:val="24"/>
+          <w:szCs w:val="24"/>
+        </w:rPr>
+      </w:pPr>
+      <w:r>
+        <w:rPr>
+          <w:noProof/>
+        </w:rPr>
+        <w:drawing>
+          <wp:inline distT="0" distB="0" distL="0" distR="0" wp14:anchorId="096AAB13" wp14:editId="1E7808F8">
+            <wp:extent cx="2133785" cy="541067"/>
+            <wp:effectExtent l="0" t="0" r="0" b="0"/>
+            <wp:docPr id="25" name="Image 25" descr="Une image contenant texte&#10;&#10;Description générée automatiquement"/>
+            <wp:cNvGraphicFramePr>
+              <a:graphicFrameLocks xmlns:a="http://schemas.openxmlformats.org/drawingml/2006/main" noChangeAspect="1"/>
+            </wp:cNvGraphicFramePr>
+            <a:graphic xmlns:a="http://schemas.openxmlformats.org/drawingml/2006/main">
+              <a:graphicData uri="http://schemas.openxmlformats.org/drawingml/2006/picture">
+                <pic:pic xmlns:pic="http://schemas.openxmlformats.org/drawingml/2006/picture">
+                  <pic:nvPicPr>
+                    <pic:cNvPr id="25" name="Image 25" descr="Une image contenant texte&#10;&#10;Description générée automatiquement"/>
+                    <pic:cNvPicPr/>
+                  </pic:nvPicPr>
+                  <pic:blipFill>
+                    <a:blip r:embed="rId13"/>
+                    <a:stretch>
+                      <a:fillRect/>
+                    </a:stretch>
+                  </pic:blipFill>
+                  <pic:spPr>
+                    <a:xfrm>
+                      <a:off x="0" y="0"/>
+                      <a:ext cx="2133785" cy="541067"/>
+                    </a:xfrm>
+                    <a:prstGeom prst="rect">
+                      <a:avLst/>
+                    </a:prstGeom>
+                  </pic:spPr>
+                </pic:pic>
+              </a:graphicData>
+            </a:graphic>
+          </wp:inline>
+        </w:drawing>
+      </w:r>
     </w:p>
     <w:p>
       <w:pPr>
@@ -4691,7 +6037,7 @@
                     <pic:cNvPicPr/>
                   </pic:nvPicPr>
                   <pic:blipFill>
-                    <a:blip r:embed="rId9" cstate="print">
+                    <a:blip r:embed="rId14" cstate="print">
                       <a:extLst>
                         <a:ext uri="{28A0092B-C50C-407E-A947-70E740481C1C}">
                           <a14:useLocalDpi xmlns:a14="http://schemas.microsoft.com/office/drawing/2010/main" val="0"/>
@@ -4885,7 +6231,7 @@
           </mc:Choice>
           <mc:Fallback>
             <w:pict>
-              <v:roundrect w14:anchorId="69ADFD5E" id="Rectangle : coins arrondis 20" o:spid="_x0000_s1028" style="position:absolute;margin-left:-2.85pt;margin-top:19.85pt;width:443.9pt;height:30.6pt;flip:x;z-index:-251634688;visibility:visible;mso-wrap-style:square;mso-width-percent:0;mso-height-percent:0;mso-wrap-distance-left:9pt;mso-wrap-distance-top:0;mso-wrap-distance-right:9pt;mso-wrap-distance-bottom:0;mso-position-horizontal:absolute;mso-position-horizontal-relative:margin;mso-position-vertical:absolute;mso-position-vertical-relative:text;mso-width-percent:0;mso-height-percent:0;mso-width-relative:margin;mso-height-relative:margin;v-text-anchor:middle" arcsize="10923f" o:gfxdata="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" fillcolor="#1e1e1e" strokecolor="#1f3763 [1604]" strokeweight="1pt">
+              <v:roundrect w14:anchorId="69ADFD5E" id="Rectangle : coins arrondis 20" o:spid="_x0000_s1030" style="position:absolute;margin-left:-2.85pt;margin-top:19.85pt;width:443.9pt;height:30.6pt;flip:x;z-index:-251634688;visibility:visible;mso-wrap-style:square;mso-width-percent:0;mso-height-percent:0;mso-wrap-distance-left:9pt;mso-wrap-distance-top:0;mso-wrap-distance-right:9pt;mso-wrap-distance-bottom:0;mso-position-horizontal:absolute;mso-position-horizontal-relative:margin;mso-position-vertical:absolute;mso-position-vertical-relative:text;mso-width-percent:0;mso-height-percent:0;mso-width-relative:margin;mso-height-relative:margin;v-text-anchor:middle" arcsize="10923f" o:gfxdata="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" fillcolor="#1e1e1e" strokecolor="#1f3763 [1604]" strokeweight="1pt">
                 <v:stroke joinstyle="miter"/>
                 <v:textbox>
                   <w:txbxContent>
@@ -4928,7 +6274,7 @@
                     <pic:cNvPicPr/>
                   </pic:nvPicPr>
                   <pic:blipFill>
-                    <a:blip r:embed="rId10"/>
+                    <a:blip r:embed="rId15"/>
                     <a:stretch>
                       <a:fillRect/>
                     </a:stretch>
@@ -5183,26 +6529,6 @@
     <w:p>
       <w:pPr>
         <w:rPr>
-          <w:rFonts w:cstheme="minorHAnsi"/>
-          <w:color w:val="000000" w:themeColor="text1"/>
-          <w:sz w:val="24"/>
-          <w:szCs w:val="24"/>
-        </w:rPr>
-      </w:pPr>
-    </w:p>
-    <w:p>
-      <w:pPr>
-        <w:rPr>
-          <w:rFonts w:cstheme="minorHAnsi"/>
-          <w:color w:val="000000" w:themeColor="text1"/>
-          <w:sz w:val="24"/>
-          <w:szCs w:val="24"/>
-        </w:rPr>
-      </w:pPr>
-    </w:p>
-    <w:p>
-      <w:pPr>
-        <w:rPr>
           <w:rFonts w:asciiTheme="majorHAnsi" w:hAnsiTheme="majorHAnsi" w:cstheme="majorHAnsi"/>
           <w:sz w:val="32"/>
           <w:szCs w:val="32"/>
@@ -5214,6 +6540,7 @@
           <w:sz w:val="32"/>
           <w:szCs w:val="32"/>
         </w:rPr>
+        <w:lastRenderedPageBreak/>
         <w:t>Situation</w:t>
       </w:r>
       <w:r>
@@ -5272,7 +6599,7 @@
                     <pic:cNvPicPr/>
                   </pic:nvPicPr>
                   <pic:blipFill>
-                    <a:blip r:embed="rId11" cstate="print">
+                    <a:blip r:embed="rId16" cstate="print">
                       <a:extLst>
                         <a:ext uri="{28A0092B-C50C-407E-A947-70E740481C1C}">
                           <a14:useLocalDpi xmlns:a14="http://schemas.microsoft.com/office/drawing/2010/main" val="0"/>
@@ -5392,7 +6719,7 @@
                     <pic:cNvPicPr/>
                   </pic:nvPicPr>
                   <pic:blipFill>
-                    <a:blip r:embed="rId12" cstate="print">
+                    <a:blip r:embed="rId17" cstate="print">
                       <a:extLst>
                         <a:ext uri="{28A0092B-C50C-407E-A947-70E740481C1C}">
                           <a14:useLocalDpi xmlns:a14="http://schemas.microsoft.com/office/drawing/2010/main" val="0"/>
@@ -5561,16 +6888,16 @@
           <w:szCs w:val="40"/>
         </w:rPr>
       </w:pPr>
-      <w:r>
+    </w:p>
+    <w:p>
+      <w:pPr>
         <w:rPr>
           <w:rFonts w:asciiTheme="majorHAnsi" w:hAnsiTheme="majorHAnsi" w:cstheme="majorHAnsi"/>
           <w:color w:val="2E74B5" w:themeColor="accent5" w:themeShade="BF"/>
           <w:sz w:val="40"/>
           <w:szCs w:val="40"/>
         </w:rPr>
-        <w:lastRenderedPageBreak/>
-        <w:t>V – Pistes d’améliorations</w:t>
-      </w:r>
+      </w:pPr>
       <w:r>
         <w:rPr>
           <w:rFonts w:asciiTheme="majorHAnsi" w:hAnsiTheme="majorHAnsi" w:cstheme="majorHAnsi"/>
@@ -5578,290 +6905,329 @@
           <w:sz w:val="40"/>
           <w:szCs w:val="40"/>
         </w:rPr>
-        <w:t xml:space="preserve"> :</w:t>
-      </w:r>
-    </w:p>
-    <w:p>
-      <w:pPr>
-        <w:rPr>
-          <w:rFonts w:cstheme="minorHAnsi"/>
-          <w:color w:val="000000" w:themeColor="text1"/>
-          <w:sz w:val="24"/>
-          <w:szCs w:val="24"/>
-        </w:rPr>
-      </w:pPr>
-    </w:p>
-    <w:p>
-      <w:pPr>
-        <w:rPr>
-          <w:rFonts w:cstheme="minorHAnsi"/>
-          <w:color w:val="000000" w:themeColor="text1"/>
-          <w:sz w:val="24"/>
-          <w:szCs w:val="24"/>
-        </w:rPr>
-      </w:pPr>
-      <w:r>
-        <w:rPr>
-          <w:rFonts w:cstheme="minorHAnsi"/>
-          <w:color w:val="000000" w:themeColor="text1"/>
-          <w:sz w:val="24"/>
-          <w:szCs w:val="24"/>
-        </w:rPr>
-        <w:t xml:space="preserve">Malgré le temps passé à réaliser ce projet, nous pensons qu’il </w:t>
-      </w:r>
-      <w:r>
-        <w:rPr>
-          <w:rFonts w:cstheme="minorHAnsi"/>
-          <w:color w:val="000000" w:themeColor="text1"/>
-          <w:sz w:val="24"/>
-          <w:szCs w:val="24"/>
-        </w:rPr>
-        <w:t xml:space="preserve">est encore sujet à critique, et </w:t>
-      </w:r>
-      <w:r>
-        <w:rPr>
-          <w:rFonts w:cstheme="minorHAnsi"/>
-          <w:color w:val="000000" w:themeColor="text1"/>
-          <w:sz w:val="24"/>
-          <w:szCs w:val="24"/>
-        </w:rPr>
-        <w:t>pourrait être amélioré sur de nombreux points</w:t>
-      </w:r>
-      <w:r>
-        <w:rPr>
-          <w:rFonts w:cstheme="minorHAnsi"/>
-          <w:color w:val="000000" w:themeColor="text1"/>
-          <w:sz w:val="24"/>
-          <w:szCs w:val="24"/>
-        </w:rPr>
-        <w:t>.</w:t>
-      </w:r>
-    </w:p>
-    <w:p>
-      <w:pPr>
-        <w:rPr>
-          <w:rFonts w:cstheme="minorHAnsi"/>
-          <w:color w:val="000000" w:themeColor="text1"/>
-          <w:sz w:val="24"/>
-          <w:szCs w:val="24"/>
-        </w:rPr>
-      </w:pPr>
-      <w:r>
-        <w:rPr>
-          <w:rFonts w:cstheme="minorHAnsi"/>
-          <w:color w:val="000000" w:themeColor="text1"/>
-          <w:sz w:val="24"/>
-          <w:szCs w:val="24"/>
-        </w:rPr>
-        <w:t>Par exemple, l’</w:t>
-      </w:r>
-      <w:r>
-        <w:rPr>
-          <w:rFonts w:cstheme="minorHAnsi"/>
-          <w:color w:val="000000" w:themeColor="text1"/>
-          <w:sz w:val="24"/>
-          <w:szCs w:val="24"/>
-        </w:rPr>
-        <w:t>UI n’est pas aussi</w:t>
-      </w:r>
-      <w:r>
-        <w:rPr>
-          <w:rFonts w:cstheme="minorHAnsi"/>
-          <w:color w:val="000000" w:themeColor="text1"/>
-          <w:sz w:val="24"/>
-          <w:szCs w:val="24"/>
-        </w:rPr>
-        <w:t xml:space="preserve"> belle que nous l’aurions voulu. Ou encore, le code n’est pas assez optimisé ce qui fait que nous devons nous limiter à une certaine profondeur dans l’algorithme </w:t>
-      </w:r>
-      <w:proofErr w:type="spellStart"/>
-      <w:r>
-        <w:rPr>
-          <w:rFonts w:cstheme="minorHAnsi"/>
-          <w:color w:val="000000" w:themeColor="text1"/>
-          <w:sz w:val="24"/>
-          <w:szCs w:val="24"/>
-        </w:rPr>
-        <w:t>MinMax</w:t>
-      </w:r>
-      <w:proofErr w:type="spellEnd"/>
-      <w:r>
-        <w:rPr>
-          <w:rFonts w:cstheme="minorHAnsi"/>
-          <w:color w:val="000000" w:themeColor="text1"/>
-          <w:sz w:val="24"/>
-          <w:szCs w:val="24"/>
-        </w:rPr>
-        <w:t xml:space="preserve"> pour que l’IA soit capable de choisir un coup à jouer en un temps raisonnable.</w:t>
-      </w:r>
-    </w:p>
-    <w:p>
-      <w:pPr>
-        <w:rPr>
-          <w:rFonts w:cstheme="minorHAnsi"/>
-          <w:color w:val="000000" w:themeColor="text1"/>
-          <w:sz w:val="24"/>
-          <w:szCs w:val="24"/>
-        </w:rPr>
-      </w:pPr>
-    </w:p>
-    <w:p>
-      <w:pPr>
-        <w:rPr>
-          <w:rFonts w:cstheme="minorHAnsi"/>
-          <w:color w:val="000000" w:themeColor="text1"/>
-          <w:sz w:val="24"/>
-          <w:szCs w:val="24"/>
-        </w:rPr>
-      </w:pPr>
-      <w:r>
-        <w:rPr>
-          <w:rFonts w:cstheme="minorHAnsi"/>
-          <w:color w:val="000000" w:themeColor="text1"/>
-          <w:sz w:val="24"/>
-          <w:szCs w:val="24"/>
-        </w:rPr>
-        <w:t xml:space="preserve">De plus, </w:t>
-      </w:r>
-      <w:r>
-        <w:rPr>
-          <w:rFonts w:cstheme="minorHAnsi"/>
-          <w:color w:val="000000" w:themeColor="text1"/>
-          <w:sz w:val="24"/>
-          <w:szCs w:val="24"/>
-        </w:rPr>
-        <w:t>nous aurions a</w:t>
-      </w:r>
-      <w:r>
-        <w:rPr>
-          <w:rFonts w:cstheme="minorHAnsi"/>
-          <w:color w:val="000000" w:themeColor="text1"/>
-          <w:sz w:val="24"/>
-          <w:szCs w:val="24"/>
-        </w:rPr>
-        <w:t>pprécié</w:t>
-      </w:r>
-      <w:r>
-        <w:rPr>
-          <w:rFonts w:cstheme="minorHAnsi"/>
-          <w:color w:val="000000" w:themeColor="text1"/>
-          <w:sz w:val="24"/>
-          <w:szCs w:val="24"/>
-        </w:rPr>
-        <w:t xml:space="preserve"> développer des niveaux de difficulté distincts plutôt que simplement changer les coefficients des paramètres de la fonction d’évaluation, pour obtenir des intelligences artificielles </w:t>
-      </w:r>
-      <w:r>
-        <w:rPr>
-          <w:rFonts w:cstheme="minorHAnsi"/>
-          <w:color w:val="000000" w:themeColor="text1"/>
-          <w:sz w:val="24"/>
-          <w:szCs w:val="24"/>
-        </w:rPr>
-        <w:t>moins malines.</w:t>
-      </w:r>
-      <w:r>
-        <w:rPr>
-          <w:rFonts w:cstheme="minorHAnsi"/>
-          <w:color w:val="000000" w:themeColor="text1"/>
-          <w:sz w:val="24"/>
-          <w:szCs w:val="24"/>
-        </w:rPr>
-        <w:t xml:space="preserve"> Ce qui fait une amélioration envisageable à apporter à notre </w:t>
-      </w:r>
-      <w:r>
-        <w:rPr>
-          <w:rFonts w:cstheme="minorHAnsi"/>
-          <w:color w:val="000000" w:themeColor="text1"/>
-          <w:sz w:val="24"/>
-          <w:szCs w:val="24"/>
-        </w:rPr>
-        <w:t>programme</w:t>
-      </w:r>
-      <w:r>
-        <w:rPr>
-          <w:rFonts w:cstheme="minorHAnsi"/>
-          <w:color w:val="000000" w:themeColor="text1"/>
-          <w:sz w:val="24"/>
-          <w:szCs w:val="24"/>
-        </w:rPr>
-        <w:t>.</w:t>
-      </w:r>
-    </w:p>
-    <w:p>
-      <w:pPr>
-        <w:rPr>
-          <w:rFonts w:cstheme="minorHAnsi"/>
-          <w:color w:val="000000" w:themeColor="text1"/>
-          <w:sz w:val="24"/>
-          <w:szCs w:val="24"/>
-        </w:rPr>
-      </w:pPr>
-    </w:p>
-    <w:p>
-      <w:pPr>
-        <w:rPr>
-          <w:rFonts w:cstheme="minorHAnsi"/>
-          <w:color w:val="000000" w:themeColor="text1"/>
-          <w:sz w:val="24"/>
-          <w:szCs w:val="24"/>
-        </w:rPr>
-      </w:pPr>
-      <w:r>
-        <w:rPr>
-          <w:rFonts w:cstheme="minorHAnsi"/>
-          <w:color w:val="000000" w:themeColor="text1"/>
-          <w:sz w:val="24"/>
-          <w:szCs w:val="24"/>
-        </w:rPr>
-        <w:t>Enfin, l’IA n’est pas imbattable comme nous l’aurions souhaité au commencement du projet. Nous pensons que nous n’avons pas fourni assez de paramètres à la fonction d’évaluation pour lui permettre d’évaluer une situation de manière optimale.</w:t>
-      </w:r>
-    </w:p>
-    <w:p>
-      <w:pPr>
-        <w:rPr>
-          <w:rFonts w:cstheme="minorHAnsi"/>
-          <w:color w:val="000000" w:themeColor="text1"/>
-          <w:sz w:val="24"/>
-          <w:szCs w:val="24"/>
-        </w:rPr>
-      </w:pPr>
-      <w:r>
-        <w:rPr>
-          <w:rFonts w:cstheme="minorHAnsi"/>
-          <w:color w:val="000000" w:themeColor="text1"/>
-          <w:sz w:val="24"/>
-          <w:szCs w:val="24"/>
-        </w:rPr>
-        <w:t>Alors, une amélioration que nous pourrions apporter serait de rajouter certains paramètres qui pourraient être utiles à l’évaluation d’un état (par exemple la distance entre les jetons, le nombre d’étapes avant une victoire possible, …).</w:t>
-      </w:r>
-    </w:p>
-    <w:p>
-      <w:pPr>
-        <w:rPr>
-          <w:rFonts w:cstheme="minorHAnsi"/>
-          <w:color w:val="000000" w:themeColor="text1"/>
-          <w:sz w:val="24"/>
-          <w:szCs w:val="24"/>
-        </w:rPr>
-      </w:pPr>
-    </w:p>
-    <w:p>
-      <w:pPr>
+        <w:lastRenderedPageBreak/>
+        <w:t>V – Pistes d’améliorations</w:t>
+      </w:r>
+      <w:r>
         <w:rPr>
           <w:rFonts w:asciiTheme="majorHAnsi" w:hAnsiTheme="majorHAnsi" w:cstheme="majorHAnsi"/>
           <w:color w:val="2E74B5" w:themeColor="accent5" w:themeShade="BF"/>
           <w:sz w:val="40"/>
           <w:szCs w:val="40"/>
         </w:rPr>
-      </w:pPr>
-      <w:r>
+        <w:t xml:space="preserve"> :</w:t>
+      </w:r>
+    </w:p>
+    <w:p>
+      <w:pPr>
+        <w:rPr>
+          <w:rFonts w:cstheme="minorHAnsi"/>
+          <w:color w:val="000000" w:themeColor="text1"/>
+          <w:sz w:val="24"/>
+          <w:szCs w:val="24"/>
+        </w:rPr>
+      </w:pPr>
+    </w:p>
+    <w:p>
+      <w:pPr>
+        <w:rPr>
+          <w:rFonts w:cstheme="minorHAnsi"/>
+          <w:color w:val="000000" w:themeColor="text1"/>
+          <w:sz w:val="24"/>
+          <w:szCs w:val="24"/>
+        </w:rPr>
+      </w:pPr>
+      <w:r>
+        <w:rPr>
+          <w:rFonts w:cstheme="minorHAnsi"/>
+          <w:color w:val="000000" w:themeColor="text1"/>
+          <w:sz w:val="24"/>
+          <w:szCs w:val="24"/>
+        </w:rPr>
+        <w:t xml:space="preserve">Malgré le temps passé à réaliser ce projet, nous pensons qu’il </w:t>
+      </w:r>
+      <w:r>
+        <w:rPr>
+          <w:rFonts w:cstheme="minorHAnsi"/>
+          <w:color w:val="000000" w:themeColor="text1"/>
+          <w:sz w:val="24"/>
+          <w:szCs w:val="24"/>
+        </w:rPr>
+        <w:t xml:space="preserve">est encore sujet à critique, et </w:t>
+      </w:r>
+      <w:r>
+        <w:rPr>
+          <w:rFonts w:cstheme="minorHAnsi"/>
+          <w:color w:val="000000" w:themeColor="text1"/>
+          <w:sz w:val="24"/>
+          <w:szCs w:val="24"/>
+        </w:rPr>
+        <w:t>pourrait être amélioré sur de nombreux points</w:t>
+      </w:r>
+      <w:r>
+        <w:rPr>
+          <w:rFonts w:cstheme="minorHAnsi"/>
+          <w:color w:val="000000" w:themeColor="text1"/>
+          <w:sz w:val="24"/>
+          <w:szCs w:val="24"/>
+        </w:rPr>
+        <w:t>.</w:t>
+      </w:r>
+    </w:p>
+    <w:p>
+      <w:pPr>
+        <w:rPr>
+          <w:rFonts w:cstheme="minorHAnsi"/>
+          <w:color w:val="000000" w:themeColor="text1"/>
+          <w:sz w:val="24"/>
+          <w:szCs w:val="24"/>
+        </w:rPr>
+      </w:pPr>
+      <w:r>
+        <w:rPr>
+          <w:rFonts w:cstheme="minorHAnsi"/>
+          <w:color w:val="000000" w:themeColor="text1"/>
+          <w:sz w:val="24"/>
+          <w:szCs w:val="24"/>
+        </w:rPr>
+        <w:t>Par exemple, l’</w:t>
+      </w:r>
+      <w:r>
+        <w:rPr>
+          <w:rFonts w:cstheme="minorHAnsi"/>
+          <w:color w:val="000000" w:themeColor="text1"/>
+          <w:sz w:val="24"/>
+          <w:szCs w:val="24"/>
+        </w:rPr>
+        <w:t>UI n’est pas aussi</w:t>
+      </w:r>
+      <w:r>
+        <w:rPr>
+          <w:rFonts w:cstheme="minorHAnsi"/>
+          <w:color w:val="000000" w:themeColor="text1"/>
+          <w:sz w:val="24"/>
+          <w:szCs w:val="24"/>
+        </w:rPr>
+        <w:t xml:space="preserve"> belle que nous l’aurions voulu. Ou encore, le code n’est pas assez optimisé ce qui fait que nous devons nous limiter à une certaine profondeur dans l’algorithme </w:t>
+      </w:r>
+      <w:proofErr w:type="spellStart"/>
+      <w:r>
+        <w:rPr>
+          <w:rFonts w:cstheme="minorHAnsi"/>
+          <w:color w:val="000000" w:themeColor="text1"/>
+          <w:sz w:val="24"/>
+          <w:szCs w:val="24"/>
+        </w:rPr>
+        <w:t>MinMax</w:t>
+      </w:r>
+      <w:proofErr w:type="spellEnd"/>
+      <w:r>
+        <w:rPr>
+          <w:rFonts w:cstheme="minorHAnsi"/>
+          <w:color w:val="000000" w:themeColor="text1"/>
+          <w:sz w:val="24"/>
+          <w:szCs w:val="24"/>
+        </w:rPr>
+        <w:t xml:space="preserve"> pour que l’IA soit capable de choisir un coup à jouer en un temps raisonnable.</w:t>
+      </w:r>
+    </w:p>
+    <w:p>
+      <w:pPr>
+        <w:rPr>
+          <w:rFonts w:cstheme="minorHAnsi"/>
+          <w:color w:val="000000" w:themeColor="text1"/>
+          <w:sz w:val="24"/>
+          <w:szCs w:val="24"/>
+        </w:rPr>
+      </w:pPr>
+    </w:p>
+    <w:p>
+      <w:pPr>
+        <w:rPr>
+          <w:rFonts w:cstheme="minorHAnsi"/>
+          <w:color w:val="000000" w:themeColor="text1"/>
+          <w:sz w:val="24"/>
+          <w:szCs w:val="24"/>
+        </w:rPr>
+      </w:pPr>
+      <w:r>
+        <w:rPr>
+          <w:rFonts w:cstheme="minorHAnsi"/>
+          <w:color w:val="000000" w:themeColor="text1"/>
+          <w:sz w:val="24"/>
+          <w:szCs w:val="24"/>
+        </w:rPr>
+        <w:t xml:space="preserve">De plus, </w:t>
+      </w:r>
+      <w:r>
+        <w:rPr>
+          <w:rFonts w:cstheme="minorHAnsi"/>
+          <w:color w:val="000000" w:themeColor="text1"/>
+          <w:sz w:val="24"/>
+          <w:szCs w:val="24"/>
+        </w:rPr>
+        <w:t>nous aurions a</w:t>
+      </w:r>
+      <w:r>
+        <w:rPr>
+          <w:rFonts w:cstheme="minorHAnsi"/>
+          <w:color w:val="000000" w:themeColor="text1"/>
+          <w:sz w:val="24"/>
+          <w:szCs w:val="24"/>
+        </w:rPr>
+        <w:t>pprécié</w:t>
+      </w:r>
+      <w:r>
+        <w:rPr>
+          <w:rFonts w:cstheme="minorHAnsi"/>
+          <w:color w:val="000000" w:themeColor="text1"/>
+          <w:sz w:val="24"/>
+          <w:szCs w:val="24"/>
+        </w:rPr>
+        <w:t xml:space="preserve"> développer des niveaux de difficulté distincts plutôt que simplement changer les coefficients des paramètres de la fonction d’évaluation</w:t>
+      </w:r>
+      <w:r>
+        <w:rPr>
+          <w:rFonts w:cstheme="minorHAnsi"/>
+          <w:color w:val="000000" w:themeColor="text1"/>
+          <w:sz w:val="24"/>
+          <w:szCs w:val="24"/>
+        </w:rPr>
+        <w:t xml:space="preserve"> ainsi que la profondeur </w:t>
+      </w:r>
+      <w:r>
+        <w:rPr>
+          <w:rFonts w:cstheme="minorHAnsi"/>
+          <w:color w:val="000000" w:themeColor="text1"/>
+          <w:sz w:val="24"/>
+          <w:szCs w:val="24"/>
+        </w:rPr>
+        <w:t xml:space="preserve">de l’algorithme </w:t>
+      </w:r>
+      <w:proofErr w:type="spellStart"/>
+      <w:r>
+        <w:rPr>
+          <w:rFonts w:cstheme="minorHAnsi"/>
+          <w:color w:val="000000" w:themeColor="text1"/>
+          <w:sz w:val="24"/>
+          <w:szCs w:val="24"/>
+        </w:rPr>
+        <w:t>MinMax</w:t>
+      </w:r>
+      <w:proofErr w:type="spellEnd"/>
+      <w:r>
+        <w:rPr>
+          <w:rFonts w:cstheme="minorHAnsi"/>
+          <w:color w:val="000000" w:themeColor="text1"/>
+          <w:sz w:val="24"/>
+          <w:szCs w:val="24"/>
+        </w:rPr>
+        <w:t xml:space="preserve">, pour obtenir des intelligences artificielles </w:t>
+      </w:r>
+      <w:r>
+        <w:rPr>
+          <w:rFonts w:cstheme="minorHAnsi"/>
+          <w:color w:val="000000" w:themeColor="text1"/>
+          <w:sz w:val="24"/>
+          <w:szCs w:val="24"/>
+        </w:rPr>
+        <w:t>moins malines.</w:t>
+      </w:r>
+      <w:r>
+        <w:rPr>
+          <w:rFonts w:cstheme="minorHAnsi"/>
+          <w:color w:val="000000" w:themeColor="text1"/>
+          <w:sz w:val="24"/>
+          <w:szCs w:val="24"/>
+        </w:rPr>
+        <w:t xml:space="preserve"> Ce qui fait une amélioration envisageable à apporter à notre </w:t>
+      </w:r>
+      <w:r>
+        <w:rPr>
+          <w:rFonts w:cstheme="minorHAnsi"/>
+          <w:color w:val="000000" w:themeColor="text1"/>
+          <w:sz w:val="24"/>
+          <w:szCs w:val="24"/>
+        </w:rPr>
+        <w:t>programme</w:t>
+      </w:r>
+      <w:r>
+        <w:rPr>
+          <w:rFonts w:cstheme="minorHAnsi"/>
+          <w:color w:val="000000" w:themeColor="text1"/>
+          <w:sz w:val="24"/>
+          <w:szCs w:val="24"/>
+        </w:rPr>
+        <w:t>.</w:t>
+      </w:r>
+    </w:p>
+    <w:p>
+      <w:pPr>
+        <w:rPr>
+          <w:rFonts w:cstheme="minorHAnsi"/>
+          <w:color w:val="000000" w:themeColor="text1"/>
+          <w:sz w:val="24"/>
+          <w:szCs w:val="24"/>
+        </w:rPr>
+      </w:pPr>
+    </w:p>
+    <w:p>
+      <w:pPr>
+        <w:rPr>
+          <w:rFonts w:cstheme="minorHAnsi"/>
+          <w:color w:val="000000" w:themeColor="text1"/>
+          <w:sz w:val="24"/>
+          <w:szCs w:val="24"/>
+        </w:rPr>
+      </w:pPr>
+      <w:r>
+        <w:rPr>
+          <w:rFonts w:cstheme="minorHAnsi"/>
+          <w:color w:val="000000" w:themeColor="text1"/>
+          <w:sz w:val="24"/>
+          <w:szCs w:val="24"/>
+        </w:rPr>
+        <w:t>Enfin, l’IA n’est pas imbattable comme nous l’aurions souhaité au commencement du projet. Nous pensons que nous n’avons pas fourni assez de paramètres à la fonction d’évaluation pour lui permettre d’évaluer une situation de manière optimale.</w:t>
+      </w:r>
+    </w:p>
+    <w:p>
+      <w:pPr>
+        <w:rPr>
+          <w:rFonts w:cstheme="minorHAnsi"/>
+          <w:color w:val="000000" w:themeColor="text1"/>
+          <w:sz w:val="24"/>
+          <w:szCs w:val="24"/>
+        </w:rPr>
+      </w:pPr>
+      <w:r>
+        <w:rPr>
+          <w:rFonts w:cstheme="minorHAnsi"/>
+          <w:color w:val="000000" w:themeColor="text1"/>
+          <w:sz w:val="24"/>
+          <w:szCs w:val="24"/>
+        </w:rPr>
+        <w:t>Alors, une amélioration que nous pourrions apporter serait de rajouter certains paramètres qui pourraient être utiles à l’évaluation d’un état (par exemple la distance entre les jetons, le nombre d’étapes avant une victoire possible, …).</w:t>
+      </w:r>
+    </w:p>
+    <w:p>
+      <w:pPr>
+        <w:rPr>
+          <w:rFonts w:cstheme="minorHAnsi"/>
+          <w:color w:val="000000" w:themeColor="text1"/>
+          <w:sz w:val="24"/>
+          <w:szCs w:val="24"/>
+        </w:rPr>
+      </w:pPr>
+    </w:p>
+    <w:p>
+      <w:pPr>
         <w:rPr>
           <w:rFonts w:asciiTheme="majorHAnsi" w:hAnsiTheme="majorHAnsi" w:cstheme="majorHAnsi"/>
           <w:color w:val="2E74B5" w:themeColor="accent5" w:themeShade="BF"/>
           <w:sz w:val="40"/>
           <w:szCs w:val="40"/>
         </w:rPr>
-        <w:t>V</w:t>
-      </w:r>
+      </w:pPr>
       <w:r>
         <w:rPr>
           <w:rFonts w:asciiTheme="majorHAnsi" w:hAnsiTheme="majorHAnsi" w:cstheme="majorHAnsi"/>
@@ -5869,7 +7235,7 @@
           <w:sz w:val="40"/>
           <w:szCs w:val="40"/>
         </w:rPr>
-        <w:t>I – Conclusion :</w:t>
+        <w:t>VI – Conclusion :</w:t>
       </w:r>
     </w:p>
     <w:p>
@@ -6034,7 +7400,7 @@
                     <pic:cNvPicPr/>
                   </pic:nvPicPr>
                   <pic:blipFill>
-                    <a:blip r:embed="rId13" cstate="print">
+                    <a:blip r:embed="rId18" cstate="print">
                       <a:extLst>
                         <a:ext uri="{28A0092B-C50C-407E-A947-70E740481C1C}">
                           <a14:useLocalDpi xmlns:a14="http://schemas.microsoft.com/office/drawing/2010/main" val="0"/>
@@ -6104,7 +7470,7 @@
                     <pic:cNvPicPr/>
                   </pic:nvPicPr>
                   <pic:blipFill>
-                    <a:blip r:embed="rId9" cstate="print">
+                    <a:blip r:embed="rId14" cstate="print">
                       <a:extLst>
                         <a:ext uri="{28A0092B-C50C-407E-A947-70E740481C1C}">
                           <a14:useLocalDpi xmlns:a14="http://schemas.microsoft.com/office/drawing/2010/main" val="0"/>
@@ -6427,7 +7793,7 @@
                     <pic:cNvPicPr/>
                   </pic:nvPicPr>
                   <pic:blipFill>
-                    <a:blip r:embed="rId12" cstate="print">
+                    <a:blip r:embed="rId17" cstate="print">
                       <a:extLst>
                         <a:ext uri="{28A0092B-C50C-407E-A947-70E740481C1C}">
                           <a14:useLocalDpi xmlns:a14="http://schemas.microsoft.com/office/drawing/2010/main" val="0"/>
@@ -6487,7 +7853,7 @@
                     <pic:cNvPicPr/>
                   </pic:nvPicPr>
                   <pic:blipFill>
-                    <a:blip r:embed="rId11" cstate="print">
+                    <a:blip r:embed="rId16" cstate="print">
                       <a:extLst>
                         <a:ext uri="{28A0092B-C50C-407E-A947-70E740481C1C}">
                           <a14:useLocalDpi xmlns:a14="http://schemas.microsoft.com/office/drawing/2010/main" val="0"/>
@@ -7048,7 +8414,7 @@
                     <pic:cNvPicPr/>
                   </pic:nvPicPr>
                   <pic:blipFill>
-                    <a:blip r:embed="rId14">
+                    <a:blip r:embed="rId19">
                       <a:extLst>
                         <a:ext uri="{28A0092B-C50C-407E-A947-70E740481C1C}">
                           <a14:useLocalDpi xmlns:a14="http://schemas.microsoft.com/office/drawing/2010/main" val="0"/>
@@ -7313,7 +8679,7 @@
                     <pic:cNvPicPr/>
                   </pic:nvPicPr>
                   <pic:blipFill>
-                    <a:blip r:embed="rId15">
+                    <a:blip r:embed="rId20">
                       <a:extLst>
                         <a:ext uri="{28A0092B-C50C-407E-A947-70E740481C1C}">
                           <a14:useLocalDpi xmlns:a14="http://schemas.microsoft.com/office/drawing/2010/main" val="0"/>
@@ -7369,13 +8735,76 @@
       </w:pPr>
     </w:p>
     <w:sectPr>
+      <w:footerReference w:type="default" r:id="rId21"/>
       <w:pgSz w:w="11906" w:h="16838"/>
       <w:pgMar w:top="1417" w:right="1417" w:bottom="1417" w:left="1417" w:header="708" w:footer="708" w:gutter="0"/>
+      <w:pgNumType w:start="3"/>
       <w:cols w:space="708"/>
+      <w:titlePg/>
       <w:docGrid w:linePitch="360"/>
     </w:sectPr>
   </w:body>
 </w:document>
+</file>
+
+<file path=word/endnotes.xml><?xml version="1.0" encoding="utf-8"?>
+<w:endnotes xmlns:wpc="http://schemas.microsoft.com/office/word/2010/wordprocessingCanvas" xmlns:cx="http://schemas.microsoft.com/office/drawing/2014/chartex" xmlns:cx1="http://schemas.microsoft.com/office/drawing/2015/9/8/chartex" xmlns:cx2="http://schemas.microsoft.com/office/drawing/2015/10/21/chartex" xmlns:cx3="http://schemas.microsoft.com/office/drawing/2016/5/9/chartex" xmlns:cx4="http://schemas.microsoft.com/office/drawing/2016/5/10/chartex" xmlns:cx5="http://schemas.microsoft.com/office/drawing/2016/5/11/chartex" xmlns:cx6="http://schemas.microsoft.com/office/drawing/2016/5/12/chartex" xmlns:cx7="http://schemas.microsoft.com/office/drawing/2016/5/13/chartex" xmlns:cx8="http://schemas.microsoft.com/office/drawing/2016/5/14/chartex" xmlns:mc="http://schemas.openxmlformats.org/markup-compatibility/2006" xmlns:aink="http://schemas.microsoft.com/office/drawing/2016/ink" xmlns:am3d="http://schemas.microsoft.com/office/drawing/2017/model3d" xmlns:o="urn:schemas-microsoft-com:office:office" xmlns:oel="http://schemas.microsoft.com/office/2019/extlst" xmlns:r="http://schemas.openxmlformats.org/officeDocument/2006/relationships" xmlns:m="http://schemas.openxmlformats.org/officeDocument/2006/math" xmlns:v="urn:schemas-microsoft-com:vml" xmlns:wp14="http://schemas.microsoft.com/office/word/2010/wordprocessingDrawing" xmlns:wp="http://schemas.openxmlformats.org/drawingml/2006/wordprocessingDrawing" xmlns:w10="urn:schemas-microsoft-com:office:word" xmlns:w="http://schemas.openxmlformats.org/wordprocessingml/2006/main" xmlns:w14="http://schemas.microsoft.com/office/word/2010/wordml" xmlns:w15="http://schemas.microsoft.com/office/word/2012/wordml" xmlns:w16cex="http://schemas.microsoft.com/office/word/2018/wordml/cex" xmlns:w16cid="http://schemas.microsoft.com/office/word/2016/wordml/cid" xmlns:w16="http://schemas.microsoft.com/office/word/2018/wordml" xmlns:w16sdtdh="http://schemas.microsoft.com/office/word/2020/wordml/sdtdatahash" xmlns:w16se="http://schemas.microsoft.com/office/word/2015/wordml/symex" xmlns:wpg="http://schemas.microsoft.com/office/word/2010/wordprocessingGroup" xmlns:wpi="http://schemas.microsoft.com/office/word/2010/wordprocessingInk" xmlns:wne="http://schemas.microsoft.com/office/word/2006/wordml" xmlns:wps="http://schemas.microsoft.com/office/word/2010/wordprocessingShape" mc:Ignorable="w14 w15 w16se w16cid w16 w16cex w16sdtdh wp14">
+  <w:endnote w:type="separator" w:id="-1">
+    <w:p>
+      <w:pPr>
+        <w:spacing w:after="0" w:line="240" w:lineRule="auto"/>
+      </w:pPr>
+      <w:r>
+        <w:separator/>
+      </w:r>
+    </w:p>
+  </w:endnote>
+  <w:endnote w:type="continuationSeparator" w:id="0">
+    <w:p>
+      <w:pPr>
+        <w:spacing w:after="0" w:line="240" w:lineRule="auto"/>
+      </w:pPr>
+      <w:r>
+        <w:continuationSeparator/>
+      </w:r>
+    </w:p>
+  </w:endnote>
+</w:endnotes>
+</file>
+
+<file path=word/footer1.xml><?xml version="1.0" encoding="utf-8"?>
+<w:ftr xmlns:wpc="http://schemas.microsoft.com/office/word/2010/wordprocessingCanvas" xmlns:cx="http://schemas.microsoft.com/office/drawing/2014/chartex" xmlns:cx1="http://schemas.microsoft.com/office/drawing/2015/9/8/chartex" xmlns:cx2="http://schemas.microsoft.com/office/drawing/2015/10/21/chartex" xmlns:cx3="http://schemas.microsoft.com/office/drawing/2016/5/9/chartex" xmlns:cx4="http://schemas.microsoft.com/office/drawing/2016/5/10/chartex" xmlns:cx5="http://schemas.microsoft.com/office/drawing/2016/5/11/chartex" xmlns:cx6="http://schemas.microsoft.com/office/drawing/2016/5/12/chartex" xmlns:cx7="http://schemas.microsoft.com/office/drawing/2016/5/13/chartex" xmlns:cx8="http://schemas.microsoft.com/office/drawing/2016/5/14/chartex" xmlns:mc="http://schemas.openxmlformats.org/markup-compatibility/2006" xmlns:aink="http://schemas.microsoft.com/office/drawing/2016/ink" xmlns:am3d="http://schemas.microsoft.com/office/drawing/2017/model3d" xmlns:o="urn:schemas-microsoft-com:office:office" xmlns:oel="http://schemas.microsoft.com/office/2019/extlst" xmlns:r="http://schemas.openxmlformats.org/officeDocument/2006/relationships" xmlns:m="http://schemas.openxmlformats.org/officeDocument/2006/math" xmlns:v="urn:schemas-microsoft-com:vml" xmlns:wp14="http://schemas.microsoft.com/office/word/2010/wordprocessingDrawing" xmlns:wp="http://schemas.openxmlformats.org/drawingml/2006/wordprocessingDrawing" xmlns:w10="urn:schemas-microsoft-com:office:word" xmlns:w="http://schemas.openxmlformats.org/wordprocessingml/2006/main" xmlns:w14="http://schemas.microsoft.com/office/word/2010/wordml" xmlns:w15="http://schemas.microsoft.com/office/word/2012/wordml" xmlns:w16cex="http://schemas.microsoft.com/office/word/2018/wordml/cex" xmlns:w16cid="http://schemas.microsoft.com/office/word/2016/wordml/cid" xmlns:w16="http://schemas.microsoft.com/office/word/2018/wordml" xmlns:w16sdtdh="http://schemas.microsoft.com/office/word/2020/wordml/sdtdatahash" xmlns:w16se="http://schemas.microsoft.com/office/word/2015/wordml/symex" xmlns:wpg="http://schemas.microsoft.com/office/word/2010/wordprocessingGroup" xmlns:wpi="http://schemas.microsoft.com/office/word/2010/wordprocessingInk" xmlns:wne="http://schemas.microsoft.com/office/word/2006/wordml" xmlns:wps="http://schemas.microsoft.com/office/word/2010/wordprocessingShape" mc:Ignorable="w14 w15 w16se w16cid w16 w16cex w16sdtdh wp14">
+  <w:p>
+    <w:pPr>
+      <w:pStyle w:val="Pieddepage"/>
+    </w:pPr>
+  </w:p>
+</w:ftr>
+</file>
+
+<file path=word/footnotes.xml><?xml version="1.0" encoding="utf-8"?>
+<w:footnotes xmlns:wpc="http://schemas.microsoft.com/office/word/2010/wordprocessingCanvas" xmlns:cx="http://schemas.microsoft.com/office/drawing/2014/chartex" xmlns:cx1="http://schemas.microsoft.com/office/drawing/2015/9/8/chartex" xmlns:cx2="http://schemas.microsoft.com/office/drawing/2015/10/21/chartex" xmlns:cx3="http://schemas.microsoft.com/office/drawing/2016/5/9/chartex" xmlns:cx4="http://schemas.microsoft.com/office/drawing/2016/5/10/chartex" xmlns:cx5="http://schemas.microsoft.com/office/drawing/2016/5/11/chartex" xmlns:cx6="http://schemas.microsoft.com/office/drawing/2016/5/12/chartex" xmlns:cx7="http://schemas.microsoft.com/office/drawing/2016/5/13/chartex" xmlns:cx8="http://schemas.microsoft.com/office/drawing/2016/5/14/chartex" xmlns:mc="http://schemas.openxmlformats.org/markup-compatibility/2006" xmlns:aink="http://schemas.microsoft.com/office/drawing/2016/ink" xmlns:am3d="http://schemas.microsoft.com/office/drawing/2017/model3d" xmlns:o="urn:schemas-microsoft-com:office:office" xmlns:oel="http://schemas.microsoft.com/office/2019/extlst" xmlns:r="http://schemas.openxmlformats.org/officeDocument/2006/relationships" xmlns:m="http://schemas.openxmlformats.org/officeDocument/2006/math" xmlns:v="urn:schemas-microsoft-com:vml" xmlns:wp14="http://schemas.microsoft.com/office/word/2010/wordprocessingDrawing" xmlns:wp="http://schemas.openxmlformats.org/drawingml/2006/wordprocessingDrawing" xmlns:w10="urn:schemas-microsoft-com:office:word" xmlns:w="http://schemas.openxmlformats.org/wordprocessingml/2006/main" xmlns:w14="http://schemas.microsoft.com/office/word/2010/wordml" xmlns:w15="http://schemas.microsoft.com/office/word/2012/wordml" xmlns:w16cex="http://schemas.microsoft.com/office/word/2018/wordml/cex" xmlns:w16cid="http://schemas.microsoft.com/office/word/2016/wordml/cid" xmlns:w16="http://schemas.microsoft.com/office/word/2018/wordml" xmlns:w16sdtdh="http://schemas.microsoft.com/office/word/2020/wordml/sdtdatahash" xmlns:w16se="http://schemas.microsoft.com/office/word/2015/wordml/symex" xmlns:wpg="http://schemas.microsoft.com/office/word/2010/wordprocessingGroup" xmlns:wpi="http://schemas.microsoft.com/office/word/2010/wordprocessingInk" xmlns:wne="http://schemas.microsoft.com/office/word/2006/wordml" xmlns:wps="http://schemas.microsoft.com/office/word/2010/wordprocessingShape" mc:Ignorable="w14 w15 w16se w16cid w16 w16cex w16sdtdh wp14">
+  <w:footnote w:type="separator" w:id="-1">
+    <w:p>
+      <w:pPr>
+        <w:spacing w:after="0" w:line="240" w:lineRule="auto"/>
+      </w:pPr>
+      <w:r>
+        <w:separator/>
+      </w:r>
+    </w:p>
+  </w:footnote>
+  <w:footnote w:type="continuationSeparator" w:id="0">
+    <w:p>
+      <w:pPr>
+        <w:spacing w:after="0" w:line="240" w:lineRule="auto"/>
+      </w:pPr>
+      <w:r>
+        <w:continuationSeparator/>
+      </w:r>
+    </w:p>
+  </w:footnote>
+</w:footnotes>
 </file>
 
 <file path=word/numbering.xml><?xml version="1.0" encoding="utf-8"?>
@@ -8152,6 +9581,50 @@
       <w:color w:val="808080"/>
     </w:rPr>
   </w:style>
+  <w:style w:type="paragraph" w:styleId="En-tte">
+    <w:name w:val="header"/>
+    <w:basedOn w:val="Normal"/>
+    <w:link w:val="En-tteCar"/>
+    <w:uiPriority w:val="99"/>
+    <w:unhideWhenUsed/>
+    <w:rsid w:val="005701EC"/>
+    <w:pPr>
+      <w:tabs>
+        <w:tab w:val="center" w:pos="4536"/>
+        <w:tab w:val="right" w:pos="9072"/>
+      </w:tabs>
+      <w:spacing w:after="0" w:line="240" w:lineRule="auto"/>
+    </w:pPr>
+  </w:style>
+  <w:style w:type="character" w:customStyle="1" w:styleId="En-tteCar">
+    <w:name w:val="En-tête Car"/>
+    <w:basedOn w:val="Policepardfaut"/>
+    <w:link w:val="En-tte"/>
+    <w:uiPriority w:val="99"/>
+    <w:rsid w:val="005701EC"/>
+  </w:style>
+  <w:style w:type="paragraph" w:styleId="Pieddepage">
+    <w:name w:val="footer"/>
+    <w:basedOn w:val="Normal"/>
+    <w:link w:val="PieddepageCar"/>
+    <w:uiPriority w:val="99"/>
+    <w:unhideWhenUsed/>
+    <w:rsid w:val="005701EC"/>
+    <w:pPr>
+      <w:tabs>
+        <w:tab w:val="center" w:pos="4536"/>
+        <w:tab w:val="right" w:pos="9072"/>
+      </w:tabs>
+      <w:spacing w:after="0" w:line="240" w:lineRule="auto"/>
+    </w:pPr>
+  </w:style>
+  <w:style w:type="character" w:customStyle="1" w:styleId="PieddepageCar">
+    <w:name w:val="Pied de page Car"/>
+    <w:basedOn w:val="Policepardfaut"/>
+    <w:link w:val="Pieddepage"/>
+    <w:uiPriority w:val="99"/>
+    <w:rsid w:val="005701EC"/>
+  </w:style>
 </w:styles>
 </file>
 

</xml_diff>